<commit_message>
Future arm movement updates
Updated future arm movements on what  sections of arm servos needed for.
</commit_message>
<xml_diff>
--- a/Lessons Learned.docx
+++ b/Lessons Learned.docx
@@ -217,7 +217,16 @@
         </w:numPr>
       </w:pPr>
       <w:r>
-        <w:t>Got IMUs now so that can attach them to my head and mouth so that prop mimics my movements.  Head IMU can be attached with its rubber band and duct tape to the top of a baseball cap (see orientation markings on the IMU)</w:t>
+        <w:t xml:space="preserve">Have ability to attach IMUs to </w:t>
+      </w:r>
+      <w:r>
+        <w:t xml:space="preserve">head and mouth so that prop mimics my movements.  Head IMU attached </w:t>
+      </w:r>
+      <w:r>
+        <w:t xml:space="preserve">with </w:t>
+      </w:r>
+      <w:r>
+        <w:t>duct tape to the top of a baseball cap (see orientation markings on the IMU)</w:t>
       </w:r>
       <w:r>
         <w:t xml:space="preserve">.  </w:t>
@@ -226,18 +235,28 @@
         <w:t xml:space="preserve">Mouth IMU is permanently attached to a chin guard with an elastic strap to hold it onto my head.  </w:t>
       </w:r>
       <w:r>
-        <w:t>Look at adjusting the software scaling for the mouth movements to optimize it</w:t>
-      </w:r>
-      <w:r>
-        <w:t xml:space="preserve"> so mouth opens wider than normal mouth when normal mouth fully open</w:t>
+        <w:t xml:space="preserve">Adjusted the </w:t>
+      </w:r>
+      <w:r>
+        <w:t>software scaling for the mouth movements to optimize it</w:t>
+      </w:r>
+      <w:r>
+        <w:t xml:space="preserve"> so </w:t>
+      </w:r>
+      <w:r>
+        <w:t xml:space="preserve">prop </w:t>
+      </w:r>
+      <w:r>
+        <w:t>mouth opens wider than normal mouth</w:t>
+      </w:r>
+      <w:r>
+        <w:t xml:space="preserve"> does</w:t>
       </w:r>
       <w:r>
         <w:t>.</w:t>
       </w:r>
       <w:r>
         <w:br/>
-      </w:r>
-      <w:r>
         <w:t xml:space="preserve">The up/down side of the IMUs is important in that if an IMU is placed upside </w:t>
       </w:r>
       <w:proofErr w:type="gramStart"/>
@@ -254,11 +273,14 @@
       </w:r>
       <w:proofErr w:type="spellEnd"/>
       <w:r>
-        <w:t xml:space="preserve"> pointing up, the solder side is the down side ) it can cause the yaw (heading) readings to go haywire when the pitch of the IMU is outside a certain range.   If upside down, then when keeping the heading direction the IMU is pointing constant and moving the IMU so the pitch starts to change beyond a certain range (more than 30 degrees </w:t>
+        <w:t xml:space="preserve"> pointing up, the solder side is the down side ) it can cause the yaw (heading) readings to go haywire when the pitch of the IMU is outside a certain range.   If upside down, then when keeping the heading direction the IMU is pointing constant and moving the IMU so the pitch starts to change beyond a certain range (more than 30 degrees from horizontal pointing down) the IMU heading reading suddenly jumps to large values like 255 </w:t>
       </w:r>
       <w:r>
         <w:lastRenderedPageBreak/>
-        <w:t>from horizontal pointing down) the IMU heading reading suddenly jumps to large values like 255 or greater.</w:t>
+        <w:t>or greater.</w:t>
+      </w:r>
+      <w:r>
+        <w:t xml:space="preserve">  There may be an orientation setting that could solve this but simply having the IMU upside pointing up fixed the problem.</w:t>
       </w:r>
     </w:p>
     <w:p>
@@ -270,6 +292,9 @@
         </w:numPr>
       </w:pPr>
       <w:r>
+        <w:t xml:space="preserve"> </w:t>
+      </w:r>
+      <w:r>
         <w:t xml:space="preserve">Implemented </w:t>
       </w:r>
       <w:r>
@@ -282,412 +307,397 @@
         <w:t xml:space="preserve"> the web cam</w:t>
       </w:r>
       <w:r>
-        <w:t xml:space="preserve"> (or embed </w:t>
+        <w:t xml:space="preserve"> (or embed cam in head) </w:t>
+      </w:r>
+      <w:r>
+        <w:t xml:space="preserve"> as the eyes and ears to see and hear what’s going on, and the mic for talking and the head gear for head and mouth movement</w:t>
+      </w:r>
+      <w:r>
+        <w:t xml:space="preserve">.  Added </w:t>
+      </w:r>
+      <w:r>
+        <w:t>Electret Microphone Amplifier - MAX9814 with Auto Gain Control</w:t>
+      </w:r>
+      <w:r>
+        <w:t xml:space="preserve"> </w:t>
+      </w:r>
+      <w:r>
+        <w:t>device for Mic</w:t>
+      </w:r>
+      <w:r>
+        <w:t xml:space="preserve"> input to audio line.  </w:t>
+      </w:r>
+      <w:r>
+        <w:t xml:space="preserve"> </w:t>
+      </w:r>
+      <w:r>
+        <w:t xml:space="preserve">This eliminates any </w:t>
+      </w:r>
+      <w:r>
+        <w:t xml:space="preserve">delay </w:t>
+      </w:r>
+      <w:r>
+        <w:t xml:space="preserve">between audio and </w:t>
+      </w:r>
+      <w:r>
+        <w:t>mouth movements.</w:t>
+      </w:r>
+      <w:r>
+        <w:t xml:space="preserve">  Using laptop caused too much delay in audio.</w:t>
+      </w:r>
+    </w:p>
+    <w:p>
+      <w:pPr>
+        <w:pStyle w:val="ListParagraph"/>
+        <w:numPr>
+          <w:ilvl w:val="0"/>
+          <w:numId w:val="1"/>
+        </w:numPr>
+      </w:pPr>
+      <w:r>
+        <w:t>See if there is some way to make a skin cover for the bottom of the mouth to the neck to cover up the servos and make it look better.</w:t>
+      </w:r>
+    </w:p>
+    <w:p>
+      <w:pPr>
+        <w:pStyle w:val="ListParagraph"/>
+        <w:numPr>
+          <w:ilvl w:val="0"/>
+          <w:numId w:val="1"/>
+        </w:numPr>
+      </w:pPr>
+      <w:r>
+        <w:t xml:space="preserve">See if there is a way to limit the head from completely bending over where the chin hits the neck </w:t>
       </w:r>
       <w:proofErr w:type="spellStart"/>
-      <w:r>
-        <w:t>cam</w:t>
+      <w:proofErr w:type="gramStart"/>
+      <w:r>
+        <w:t>pvc</w:t>
       </w:r>
       <w:proofErr w:type="spellEnd"/>
-      <w:r>
-        <w:t xml:space="preserve"> in head) </w:t>
+      <w:proofErr w:type="gramEnd"/>
+      <w:r>
+        <w:t xml:space="preserve"> pipe, when the servos are not powered.</w:t>
+      </w:r>
+      <w:r>
+        <w:t xml:space="preserve">  Possibly use a spring that has</w:t>
+      </w:r>
+      <w:r>
+        <w:t xml:space="preserve"> a little give and then attach</w:t>
+      </w:r>
+      <w:r>
+        <w:t xml:space="preserve"> it along with some slack wire to the center of </w:t>
+      </w:r>
+      <w:proofErr w:type="gramStart"/>
+      <w:r>
+        <w:t>the  vertical</w:t>
+      </w:r>
+      <w:proofErr w:type="gramEnd"/>
+      <w:r>
+        <w:t xml:space="preserve"> servo metal connection so that when that servo is holding the head at 160 degrees or </w:t>
+      </w:r>
+      <w:r>
+        <w:t>20 degrees the slack/cable is completely taught and starts to pull on the spring.  If the spring has a little give it can cushion the head when it drops from 90 degrees to those positions.</w:t>
+      </w:r>
+    </w:p>
+    <w:p>
+      <w:pPr>
+        <w:pStyle w:val="ListParagraph"/>
+        <w:numPr>
+          <w:ilvl w:val="0"/>
+          <w:numId w:val="1"/>
+        </w:numPr>
+      </w:pPr>
+      <w:r>
+        <w:t>Have the servo device class have a method that limits the servo setting to provide a better way to limit</w:t>
+      </w:r>
+      <w:r>
+        <w:t xml:space="preserve"> this in one place  (possibly </w:t>
+      </w:r>
+      <w:r>
+        <w:t xml:space="preserve">in the base </w:t>
+      </w:r>
+      <w:r>
+        <w:t xml:space="preserve">device class so </w:t>
+      </w:r>
+      <w:proofErr w:type="spellStart"/>
+      <w:r>
+        <w:t>every one</w:t>
+      </w:r>
+      <w:proofErr w:type="spellEnd"/>
+      <w:r>
+        <w:t xml:space="preserve"> inherits it)</w:t>
+      </w:r>
+    </w:p>
+    <w:p>
+      <w:pPr>
+        <w:pStyle w:val="ListParagraph"/>
+        <w:numPr>
+          <w:ilvl w:val="0"/>
+          <w:numId w:val="1"/>
+        </w:numPr>
+      </w:pPr>
+      <w:r>
+        <w:t>See if can also have the prop audio go to the loud speakers (although the prop speaker did seem to be loud enough)</w:t>
+      </w:r>
+    </w:p>
+    <w:p>
+      <w:pPr>
+        <w:pStyle w:val="ListParagraph"/>
+        <w:numPr>
+          <w:ilvl w:val="0"/>
+          <w:numId w:val="1"/>
+        </w:numPr>
+      </w:pPr>
+      <w:r>
+        <w:t xml:space="preserve">Have light shining </w:t>
+      </w:r>
+      <w:r>
+        <w:t xml:space="preserve">on the </w:t>
+      </w:r>
+      <w:r>
+        <w:t xml:space="preserve">vampire </w:t>
+      </w:r>
+      <w:r>
+        <w:t>prop itself</w:t>
+      </w:r>
+      <w:r>
+        <w:t xml:space="preserve"> to make it more visible as people can stand in the way of the porch light that is the only light on it now.</w:t>
+      </w:r>
+    </w:p>
+    <w:p>
+      <w:pPr>
+        <w:pStyle w:val="ListParagraph"/>
+        <w:numPr>
+          <w:ilvl w:val="0"/>
+          <w:numId w:val="1"/>
+        </w:numPr>
+      </w:pPr>
+      <w:r>
+        <w:t xml:space="preserve">Last time used base </w:t>
+      </w:r>
+      <w:r>
+        <w:t>had a problem trying to fit the prop into it and ended up not using it?</w:t>
+      </w:r>
+      <w:r>
+        <w:t xml:space="preserve">  Will need this working if want to use back up/down.</w:t>
+      </w:r>
+    </w:p>
+    <w:p>
+      <w:proofErr w:type="gramStart"/>
+      <w:r>
+        <w:t>Enhancements  -</w:t>
+      </w:r>
+      <w:proofErr w:type="gramEnd"/>
+      <w:r>
+        <w:t xml:space="preserve">   </w:t>
+      </w:r>
+    </w:p>
+    <w:p>
+      <w:pPr>
+        <w:pStyle w:val="ListParagraph"/>
+        <w:numPr>
+          <w:ilvl w:val="0"/>
+          <w:numId w:val="2"/>
+        </w:numPr>
+      </w:pPr>
+      <w:r>
+        <w:t xml:space="preserve">Making the prop </w:t>
+      </w:r>
+      <w:r>
+        <w:t xml:space="preserve">skeleton arm move with </w:t>
+      </w:r>
+      <w:proofErr w:type="gramStart"/>
+      <w:r>
+        <w:t>servos :</w:t>
+      </w:r>
+      <w:proofErr w:type="gramEnd"/>
+      <w:r>
+        <w:t xml:space="preserve"> </w:t>
+      </w:r>
+      <w:r>
+        <w:t xml:space="preserve">one for the </w:t>
+      </w:r>
+      <w:r>
+        <w:t>hand,</w:t>
+      </w:r>
+      <w:r>
+        <w:t xml:space="preserve"> up/down</w:t>
+      </w:r>
+      <w:r>
+        <w:t xml:space="preserve"> two for the </w:t>
+      </w:r>
+      <w:r>
+        <w:t>lower p</w:t>
+      </w:r>
+      <w:r>
+        <w:t>art of the arm</w:t>
+      </w:r>
+      <w:r>
+        <w:t xml:space="preserve">  (up/down and twist)</w:t>
+      </w:r>
+      <w:r>
+        <w:t xml:space="preserve"> and two </w:t>
+      </w:r>
+      <w:r>
+        <w:t xml:space="preserve"> for the  upper part</w:t>
+      </w:r>
+      <w:r>
+        <w:t xml:space="preserve"> (up/down and horizontal rotation side to side)</w:t>
+      </w:r>
+      <w:r>
+        <w:t xml:space="preserve"> where the upper part would need to be geared to get the force needed </w:t>
+      </w:r>
+      <w:r>
+        <w:t xml:space="preserve">to lift the arm </w:t>
+      </w:r>
+      <w:r>
+        <w:t>or a really strong servo</w:t>
+      </w:r>
+      <w:r>
+        <w:t>.   Want the arm to move at a decent natural speed</w:t>
+      </w:r>
+      <w:r>
+        <w:t>.  Would need another 3</w:t>
+      </w:r>
+      <w:r>
+        <w:t xml:space="preserve"> IMUs for choreographing </w:t>
+      </w:r>
+      <w:r>
+        <w:t>for this  (already have one but having a spare is always a good idea)</w:t>
+      </w:r>
+      <w:r>
+        <w:t xml:space="preserve"> to allow arm shoulder up/down, arm shoulder side to side, and forearm up/down (a fourth for hand up/down </w:t>
       </w:r>
       <w:bookmarkStart w:id="0" w:name="_GoBack"/>
       <w:bookmarkEnd w:id="0"/>
       <w:r>
-        <w:t xml:space="preserve"> as the eyes and ears to see and hear what’s going on, and the mic for talking and the head gear for head and mouth movement</w:t>
-      </w:r>
-      <w:r>
-        <w:t xml:space="preserve">.  Added </w:t>
-      </w:r>
-      <w:r>
-        <w:t>Electret Microphone Amplifier - MAX9814 with Auto Gain Control</w:t>
-      </w:r>
+        <w:t>or forearm rotate around its axis)</w:t>
+      </w:r>
+      <w:r>
+        <w:t xml:space="preserve">It appears that should be able to have another 9 servos that the </w:t>
+      </w:r>
+      <w:proofErr w:type="spellStart"/>
+      <w:r>
+        <w:t>Arudino</w:t>
+      </w:r>
+      <w:proofErr w:type="spellEnd"/>
       <w:r>
         <w:t xml:space="preserve"> </w:t>
       </w:r>
       <w:r>
-        <w:t>device for Mic</w:t>
-      </w:r>
-      <w:r>
-        <w:t xml:space="preserve"> input to audio line.  </w:t>
-      </w:r>
-      <w:r>
-        <w:t xml:space="preserve"> </w:t>
-      </w:r>
-      <w:r>
-        <w:t xml:space="preserve">This eliminates any </w:t>
-      </w:r>
-      <w:r>
-        <w:t xml:space="preserve">delay </w:t>
-      </w:r>
-      <w:r>
-        <w:t xml:space="preserve">between audio and </w:t>
-      </w:r>
-      <w:r>
-        <w:t>mouth movements.</w:t>
-      </w:r>
-      <w:r>
-        <w:t xml:space="preserve">  Using laptop caused too much delay in audio.</w:t>
-      </w:r>
-    </w:p>
-    <w:p>
-      <w:pPr>
-        <w:pStyle w:val="ListParagraph"/>
-        <w:numPr>
-          <w:ilvl w:val="0"/>
-          <w:numId w:val="1"/>
-        </w:numPr>
-      </w:pPr>
-      <w:r>
-        <w:t>See if there is some way to make a skin cover for the bottom of the mouth to the neck to cover up the servos and make it look better.</w:t>
-      </w:r>
-    </w:p>
-    <w:p>
-      <w:pPr>
-        <w:pStyle w:val="ListParagraph"/>
-        <w:numPr>
-          <w:ilvl w:val="0"/>
-          <w:numId w:val="1"/>
-        </w:numPr>
-      </w:pPr>
-      <w:r>
-        <w:t xml:space="preserve">See if there is a way to limit the head from completely bending over where the chin hits the neck </w:t>
+        <w:t>Mega c</w:t>
+      </w:r>
+      <w:r>
+        <w:t>an control by using 16 bit Timers 3,4,5  (3 servos for each timer</w:t>
+      </w:r>
+      <w:r>
+        <w:t xml:space="preserve"> and timer 1 already used for </w:t>
+      </w:r>
+      <w:r>
+        <w:t xml:space="preserve">the </w:t>
+      </w:r>
+      <w:r>
+        <w:t>3 existing servos)</w:t>
+      </w:r>
+      <w:r>
+        <w:t xml:space="preserve">) which currently no other </w:t>
       </w:r>
       <w:proofErr w:type="spellStart"/>
+      <w:r>
+        <w:t>arduino</w:t>
+      </w:r>
+      <w:proofErr w:type="spellEnd"/>
+      <w:r>
+        <w:t xml:space="preserve"> mega packages I </w:t>
+      </w:r>
+      <w:r>
+        <w:t>use actually use</w:t>
+      </w:r>
+      <w:r>
+        <w:t xml:space="preserve">, or plan on using use,  as far as I can tell by searches.  </w:t>
+      </w:r>
+      <w:r>
+        <w:t>See the Atmega2560 datasheet for any difference in using those from timer 1 (</w:t>
+      </w:r>
+      <w:r>
+        <w:t>17.2 Overview</w:t>
+      </w:r>
+      <w:r>
+        <w:t xml:space="preserve"> and on in that datasheet).  </w:t>
+      </w:r>
+      <w:r>
+        <w:t xml:space="preserve">Would need to modify the </w:t>
+      </w:r>
+      <w:proofErr w:type="spellStart"/>
+      <w:r>
+        <w:t>PWMServo</w:t>
+      </w:r>
+      <w:proofErr w:type="spellEnd"/>
+      <w:r>
+        <w:t xml:space="preserve"> package to use these additional timers.  Optionally there is a </w:t>
+      </w:r>
+      <w:proofErr w:type="spellStart"/>
+      <w:r>
+        <w:t>adafruit</w:t>
+      </w:r>
+      <w:proofErr w:type="spellEnd"/>
+      <w:r>
+        <w:t xml:space="preserve"> shield that uses I2C that can control a massive number of servos </w:t>
+      </w:r>
       <w:proofErr w:type="gramStart"/>
       <w:r>
-        <w:t>pvc</w:t>
-      </w:r>
-      <w:proofErr w:type="spellEnd"/>
+        <w:t>( it</w:t>
+      </w:r>
       <w:proofErr w:type="gramEnd"/>
       <w:r>
-        <w:t xml:space="preserve"> pipe, when the servos are not powered.</w:t>
-      </w:r>
-      <w:r>
-        <w:t xml:space="preserve">  Possibly use a spring that has</w:t>
-      </w:r>
-      <w:r>
-        <w:t xml:space="preserve"> a little give and then attach</w:t>
-      </w:r>
-      <w:r>
-        <w:t xml:space="preserve"> it along with some slack wire to the center of </w:t>
+        <w:t xml:space="preserve"> is 14 bit instead of 16 bit but that should be good enough for 1 degree changes).</w:t>
+      </w:r>
+      <w:r>
+        <w:t xml:space="preserve">  I2C should be fast enough even to command 9 servos every 50 milliseconds.</w:t>
+      </w:r>
+      <w:r>
+        <w:t xml:space="preserve">  Note that if use same IMUs currently using would need an I2C hub</w:t>
+      </w:r>
+      <w:r>
+        <w:t xml:space="preserve"> switch </w:t>
+      </w:r>
+      <w:r>
+        <w:t xml:space="preserve"> to </w:t>
+      </w:r>
+      <w:r>
+        <w:t>implement this as the IMUs can only have 2 I2C IDs</w:t>
+      </w:r>
+    </w:p>
+    <w:p>
+      <w:pPr>
+        <w:pStyle w:val="ListParagraph"/>
+        <w:numPr>
+          <w:ilvl w:val="0"/>
+          <w:numId w:val="2"/>
+        </w:numPr>
+      </w:pPr>
+      <w:r>
+        <w:lastRenderedPageBreak/>
+        <w:t xml:space="preserve">See if using some type of motor instead of the </w:t>
+      </w:r>
+      <w:r>
+        <w:t xml:space="preserve">air cylinder would work for back up/down as it would be easier to control </w:t>
+      </w:r>
+      <w:r>
+        <w:t>the stopping speed than the elastic cord mechanism we have now with the air cylinder.</w:t>
+      </w:r>
+      <w:r>
+        <w:t xml:space="preserve">  The only issue would be the speed </w:t>
+      </w:r>
+      <w:r>
+        <w:t>it could achieve</w:t>
+      </w:r>
+      <w:r>
+        <w:t xml:space="preserve"> and the toque it can </w:t>
       </w:r>
       <w:proofErr w:type="gramStart"/>
       <w:r>
-        <w:t>the  vertical</w:t>
-      </w:r>
-      <w:proofErr w:type="gramEnd"/>
-      <w:r>
-        <w:t xml:space="preserve"> servo metal connection so that when that servo is holding the head at 160 degrees or </w:t>
-      </w:r>
-      <w:r>
-        <w:t>20 degrees the slack/cable is completely taught and starts to pull on the spring.  If the spring has a little give it can cushion the head when it drops from 90 degrees to those positions.</w:t>
-      </w:r>
-    </w:p>
-    <w:p>
-      <w:pPr>
-        <w:pStyle w:val="ListParagraph"/>
-        <w:numPr>
-          <w:ilvl w:val="0"/>
-          <w:numId w:val="1"/>
-        </w:numPr>
-      </w:pPr>
-      <w:r>
-        <w:t>Have the servo device class have a method that limits the servo setting to provide a better way to limit</w:t>
-      </w:r>
-      <w:r>
-        <w:t xml:space="preserve"> this in one place  (possibly </w:t>
-      </w:r>
-      <w:r>
-        <w:t xml:space="preserve">in the base </w:t>
-      </w:r>
-      <w:r>
-        <w:t xml:space="preserve">device class so </w:t>
-      </w:r>
-      <w:proofErr w:type="spellStart"/>
-      <w:r>
-        <w:t>every one</w:t>
-      </w:r>
-      <w:proofErr w:type="spellEnd"/>
-      <w:r>
-        <w:t xml:space="preserve"> inherits it)</w:t>
-      </w:r>
-    </w:p>
-    <w:p>
-      <w:pPr>
-        <w:pStyle w:val="ListParagraph"/>
-        <w:numPr>
-          <w:ilvl w:val="0"/>
-          <w:numId w:val="1"/>
-        </w:numPr>
-      </w:pPr>
-      <w:r>
-        <w:t>See if can also have the prop audio go to the loud speakers (although the prop speaker did seem to be loud enough)</w:t>
-      </w:r>
-    </w:p>
-    <w:p>
-      <w:pPr>
-        <w:pStyle w:val="ListParagraph"/>
-        <w:numPr>
-          <w:ilvl w:val="0"/>
-          <w:numId w:val="1"/>
-        </w:numPr>
-      </w:pPr>
-      <w:r>
-        <w:t xml:space="preserve">Have light shining </w:t>
-      </w:r>
-      <w:r>
-        <w:t xml:space="preserve">on the </w:t>
-      </w:r>
-      <w:r>
-        <w:t xml:space="preserve">vampire </w:t>
-      </w:r>
-      <w:r>
-        <w:t>prop itself</w:t>
-      </w:r>
-      <w:r>
-        <w:t xml:space="preserve"> to make it more visible as people can stand in the way of the porch light that is the only light on it now.</w:t>
-      </w:r>
-    </w:p>
-    <w:p>
-      <w:pPr>
-        <w:pStyle w:val="ListParagraph"/>
-        <w:numPr>
-          <w:ilvl w:val="0"/>
-          <w:numId w:val="1"/>
-        </w:numPr>
-      </w:pPr>
-      <w:r>
-        <w:t xml:space="preserve">Last time used base </w:t>
-      </w:r>
-      <w:r>
-        <w:t>had a problem trying to fit the prop into it and ended up not using it?</w:t>
-      </w:r>
-      <w:r>
-        <w:t xml:space="preserve">  Will need this working if want to use back up/down.</w:t>
-      </w:r>
-    </w:p>
-    <w:p>
-      <w:proofErr w:type="gramStart"/>
-      <w:r>
-        <w:t>Enhancements  -</w:t>
-      </w:r>
-      <w:proofErr w:type="gramEnd"/>
-      <w:r>
-        <w:t xml:space="preserve">   </w:t>
-      </w:r>
-    </w:p>
-    <w:p>
-      <w:pPr>
-        <w:pStyle w:val="ListParagraph"/>
-        <w:numPr>
-          <w:ilvl w:val="0"/>
-          <w:numId w:val="2"/>
-        </w:numPr>
-      </w:pPr>
-      <w:r>
-        <w:t xml:space="preserve">Making the prop </w:t>
-      </w:r>
-      <w:r>
-        <w:t xml:space="preserve">skeleton arm move with </w:t>
-      </w:r>
-      <w:proofErr w:type="gramStart"/>
-      <w:r>
-        <w:t>servos :</w:t>
-      </w:r>
-      <w:proofErr w:type="gramEnd"/>
-      <w:r>
-        <w:t xml:space="preserve"> </w:t>
-      </w:r>
-      <w:r>
-        <w:t xml:space="preserve">one for the </w:t>
-      </w:r>
-      <w:r>
-        <w:t>hand,</w:t>
-      </w:r>
-      <w:r>
-        <w:t xml:space="preserve"> up/down</w:t>
-      </w:r>
-      <w:r>
-        <w:t xml:space="preserve"> two for the </w:t>
-      </w:r>
-      <w:r>
-        <w:t>lower p</w:t>
-      </w:r>
-      <w:r>
-        <w:t>art of the arm</w:t>
-      </w:r>
-      <w:r>
-        <w:t xml:space="preserve">  (up/down and twist)</w:t>
-      </w:r>
-      <w:r>
-        <w:t xml:space="preserve"> and two </w:t>
-      </w:r>
-      <w:r>
-        <w:t xml:space="preserve"> for the  upper part</w:t>
-      </w:r>
-      <w:r>
-        <w:t xml:space="preserve"> (up/down and horizontal rotation side to side)</w:t>
-      </w:r>
-      <w:r>
-        <w:t xml:space="preserve"> where the upper part would need to be geared to get the force needed </w:t>
-      </w:r>
-      <w:r>
-        <w:t xml:space="preserve">to lift the arm </w:t>
-      </w:r>
-      <w:r>
-        <w:t>or a really strong servo</w:t>
-      </w:r>
-      <w:r>
-        <w:t>.   Want the arm to move at a decent natural speed</w:t>
-      </w:r>
-      <w:r>
-        <w:t xml:space="preserve">.  Would need another 2 IMUs for choreographing </w:t>
-      </w:r>
-      <w:r>
-        <w:t xml:space="preserve">for </w:t>
-      </w:r>
-      <w:proofErr w:type="gramStart"/>
-      <w:r>
-        <w:t>this  (</w:t>
-      </w:r>
-      <w:proofErr w:type="gramEnd"/>
-      <w:r>
-        <w:t>already have one but having a spare is always a good idea)</w:t>
-      </w:r>
-      <w:r>
-        <w:t xml:space="preserve">. It appears that should be able to have another 9 servos that the </w:t>
-      </w:r>
-      <w:proofErr w:type="spellStart"/>
-      <w:r>
-        <w:t>Arudino</w:t>
-      </w:r>
-      <w:proofErr w:type="spellEnd"/>
-      <w:r>
-        <w:t xml:space="preserve"> </w:t>
-      </w:r>
-      <w:r>
-        <w:t>Mega c</w:t>
-      </w:r>
-      <w:r>
-        <w:t>an control by using 16 bit Timers 3</w:t>
-      </w:r>
-      <w:proofErr w:type="gramStart"/>
-      <w:r>
-        <w:t>,4,5</w:t>
-      </w:r>
-      <w:proofErr w:type="gramEnd"/>
-      <w:r>
-        <w:t xml:space="preserve">  (3 servos for each timer</w:t>
-      </w:r>
-      <w:r>
-        <w:t xml:space="preserve"> and timer 1 already used for </w:t>
-      </w:r>
-      <w:r>
-        <w:t xml:space="preserve">the </w:t>
-      </w:r>
-      <w:r>
-        <w:t>3 existing servos)</w:t>
-      </w:r>
-      <w:r>
-        <w:t xml:space="preserve">) which currently no other </w:t>
-      </w:r>
-      <w:proofErr w:type="spellStart"/>
-      <w:r>
-        <w:t>arduino</w:t>
-      </w:r>
-      <w:proofErr w:type="spellEnd"/>
-      <w:r>
-        <w:t xml:space="preserve"> mega packages I </w:t>
-      </w:r>
-      <w:r>
-        <w:t>use actually use</w:t>
-      </w:r>
-      <w:r>
-        <w:t xml:space="preserve">, or plan on using use,  as far as I can tell by searches.  </w:t>
-      </w:r>
-      <w:r>
-        <w:t>See the Atmega2560 datasheet for any difference in using those from timer 1 (</w:t>
-      </w:r>
-      <w:r>
-        <w:t>17.2 Overview</w:t>
-      </w:r>
-      <w:r>
-        <w:t xml:space="preserve"> and on in that datasheet).  </w:t>
-      </w:r>
-      <w:r>
-        <w:t xml:space="preserve">Would need to modify the </w:t>
-      </w:r>
-      <w:proofErr w:type="spellStart"/>
-      <w:r>
-        <w:t>PWMServo</w:t>
-      </w:r>
-      <w:proofErr w:type="spellEnd"/>
-      <w:r>
-        <w:t xml:space="preserve"> package to use these additional timers.  Optionally there is a </w:t>
-      </w:r>
-      <w:proofErr w:type="spellStart"/>
-      <w:r>
-        <w:t>adafruit</w:t>
-      </w:r>
-      <w:proofErr w:type="spellEnd"/>
-      <w:r>
-        <w:t xml:space="preserve"> shield that uses I2C that can control a massive number of servos </w:t>
-      </w:r>
-      <w:proofErr w:type="gramStart"/>
-      <w:r>
-        <w:t>( it</w:t>
-      </w:r>
-      <w:proofErr w:type="gramEnd"/>
-      <w:r>
-        <w:t xml:space="preserve"> is 14 bit instead of 16 bit but that should be good enough for 1 degree changes).</w:t>
-      </w:r>
-      <w:r>
-        <w:t xml:space="preserve">  I2C should be fast enough even to command 9 servos every 50 milliseconds.</w:t>
-      </w:r>
-      <w:r>
-        <w:t xml:space="preserve">  Note that if use same IMUs currently using would need an I2C hub</w:t>
-      </w:r>
-      <w:r>
-        <w:t xml:space="preserve"> switch </w:t>
-      </w:r>
-      <w:r>
-        <w:t xml:space="preserve"> to </w:t>
-      </w:r>
-      <w:r>
-        <w:t>implement this as the IMUs can only have 2 I2C IDs</w:t>
-      </w:r>
-    </w:p>
-    <w:p>
-      <w:pPr>
-        <w:pStyle w:val="ListParagraph"/>
-        <w:numPr>
-          <w:ilvl w:val="0"/>
-          <w:numId w:val="2"/>
-        </w:numPr>
-      </w:pPr>
-      <w:r>
-        <w:t xml:space="preserve">See if using some type of motor instead of the </w:t>
-      </w:r>
-      <w:r>
-        <w:t xml:space="preserve">air cylinder would work for back up/down as it would be easier to control </w:t>
-      </w:r>
-      <w:r>
-        <w:t>the stopping speed than the elastic cord mechanism we have now with the air cylinder.</w:t>
-      </w:r>
-      <w:r>
-        <w:t xml:space="preserve">  The only issue would be the speed </w:t>
-      </w:r>
-      <w:r>
-        <w:t>it could achieve</w:t>
-      </w:r>
-      <w:r>
-        <w:t xml:space="preserve"> and the toque it can </w:t>
-      </w:r>
-      <w:proofErr w:type="gramStart"/>
-      <w:r>
-        <w:lastRenderedPageBreak/>
         <w:t xml:space="preserve">produce </w:t>
       </w:r>
       <w:r>

</xml_diff>

<commit_message>
Added more leasons and suggested enhancements
Added more lessons learned.  Also added quick commands for interactive prop movements and calibration.
</commit_message>
<xml_diff>
--- a/Lessons Learned.docx
+++ b/Lessons Learned.docx
@@ -11,22 +11,64 @@
         </w:numPr>
       </w:pPr>
       <w:r>
-        <w:t xml:space="preserve">Had to power light organ from the receptacle next to the downstairs work bench to avoid noise getting on the audio speakers (used the long orange extension cord).    Also had to make sure the audio line going to the light organ (the one without filters on the ends) was not crossing over any servo wires or the extension cords from the light organ to the flood lights.    </w:t>
-      </w:r>
-      <w:r>
-        <w:t xml:space="preserve">Get </w:t>
-      </w:r>
-      <w:r>
-        <w:t>another filtered audio line to use from the PC to the light organ to reduce or eliminate this problem or use some type of isolation scheme</w:t>
-      </w:r>
-      <w:r>
-        <w:t xml:space="preserve"> (optical?)</w:t>
+        <w:t xml:space="preserve">Had to use </w:t>
+      </w:r>
+      <w:r>
+        <w:t xml:space="preserve">3 to 2 prong adaptor </w:t>
+      </w:r>
+      <w:r>
+        <w:t>(to disconnect earth/</w:t>
+      </w:r>
+      <w:proofErr w:type="spellStart"/>
+      <w:r>
+        <w:t>gnd</w:t>
+      </w:r>
+      <w:proofErr w:type="spellEnd"/>
+      <w:r>
+        <w:t xml:space="preserve"> wire) </w:t>
+      </w:r>
+      <w:r>
+        <w:t xml:space="preserve">on light organ </w:t>
+      </w:r>
+      <w:r>
+        <w:t xml:space="preserve">power plug </w:t>
+      </w:r>
+      <w:r>
+        <w:t xml:space="preserve">to </w:t>
+      </w:r>
+      <w:r>
+        <w:t xml:space="preserve">avoid </w:t>
+      </w:r>
+      <w:r>
+        <w:t xml:space="preserve">servo </w:t>
+      </w:r>
+      <w:r>
+        <w:t>noise getting on the audio speakers</w:t>
+      </w:r>
+      <w:r>
+        <w:t xml:space="preserve"> as well as falsely triggering the light organ lights</w:t>
       </w:r>
       <w:r>
         <w:t xml:space="preserve">.  </w:t>
       </w:r>
       <w:r>
-        <w:t xml:space="preserve">Web searches indicate that removing the ground fault plug using a 3 to 2 prong adaptor helps although not sure why this would?  </w:t>
+        <w:t xml:space="preserve">Need to check inside light organ to see what that </w:t>
+      </w:r>
+      <w:proofErr w:type="spellStart"/>
+      <w:r>
+        <w:t>gnd</w:t>
+      </w:r>
+      <w:proofErr w:type="spellEnd"/>
+      <w:r>
+        <w:t xml:space="preserve"> is connected to as it appears noise is getting on this </w:t>
+      </w:r>
+      <w:proofErr w:type="spellStart"/>
+      <w:r>
+        <w:t>gnd</w:t>
+      </w:r>
+      <w:proofErr w:type="spellEnd"/>
+      <w:r>
+        <w:t xml:space="preserve">/earth wire which gets back thru the circuity to the audio line in and then back into the audio speakers.  </w:t>
       </w:r>
       <w:r>
         <w:t xml:space="preserve">Also the jack on the light organ was a little </w:t>
@@ -38,10 +80,12 @@
         <w:t xml:space="preserve"> and required the plug to be slight pulled out to work so need to work on that too</w:t>
       </w:r>
       <w:r>
-        <w:t xml:space="preserve"> (just need to verify continuity of the jack wires inside the light organ to the other end of the audio plug when it is plugged in).  Using a pillow to lay the audio lines on helped separate them from the other lines.</w:t>
+        <w:t xml:space="preserve"> (just need to verify continuity of the jack wires inside the light organ to the other end of the audio plug when it is plugged in).  </w:t>
       </w:r>
       <w:r>
         <w:br/>
+      </w:r>
+      <w:r>
         <w:t>Ensure that the volume level control of the PC is set appropriately otherwise if it is not high enough the light organ won’t work.  The organ has gain sliders on it as well so also check those although they are typically left in the same positions used on Halloween.  Used the PC 65% volume level to get the organ to work at its current settings.  Used the LL and MM outputs of the organ and that seemed to work ok.</w:t>
       </w:r>
     </w:p>
@@ -54,13 +98,30 @@
         </w:numPr>
       </w:pPr>
       <w:r>
-        <w:t xml:space="preserve">Get a plywood board that can put both the terminal strip </w:t>
-      </w:r>
-      <w:r>
-        <w:t xml:space="preserve">wood </w:t>
-      </w:r>
-      <w:r>
-        <w:t>board, breadboard, and Arduino on as one unit to make it easier to move it, and a way to attach them to that plywood board.</w:t>
+        <w:t xml:space="preserve">Eventually to </w:t>
+      </w:r>
+      <w:r>
+        <w:t xml:space="preserve">eliminate position recordings size limits, </w:t>
+      </w:r>
+      <w:r>
+        <w:t xml:space="preserve">see if </w:t>
+      </w:r>
+      <w:proofErr w:type="gramStart"/>
+      <w:r>
+        <w:t>can get an SD</w:t>
+      </w:r>
+      <w:proofErr w:type="gramEnd"/>
+      <w:r>
+        <w:t xml:space="preserve"> card attachment for the Arduino </w:t>
+      </w:r>
+      <w:r>
+        <w:t>so can store them no there</w:t>
+      </w:r>
+      <w:r>
+        <w:t xml:space="preserve">.   </w:t>
+      </w:r>
+      <w:r>
+        <w:t>Not a big deal at the moment as can store all the current recordings (50msec interval) and total program memory taken up is 97K out of 256K.</w:t>
       </w:r>
     </w:p>
     <w:p>
@@ -72,30 +133,16 @@
         </w:numPr>
       </w:pPr>
       <w:r>
-        <w:t xml:space="preserve">Eventually to </w:t>
-      </w:r>
-      <w:r>
-        <w:t xml:space="preserve">eliminate position recordings size limits, </w:t>
-      </w:r>
-      <w:r>
-        <w:t xml:space="preserve">see if </w:t>
-      </w:r>
-      <w:proofErr w:type="gramStart"/>
-      <w:r>
-        <w:t>can get an SD</w:t>
-      </w:r>
-      <w:proofErr w:type="gramEnd"/>
-      <w:r>
-        <w:t xml:space="preserve"> card attachment for the Arduino </w:t>
-      </w:r>
-      <w:r>
-        <w:t>so can store them no there</w:t>
-      </w:r>
-      <w:r>
-        <w:t xml:space="preserve">.   </w:t>
-      </w:r>
-      <w:r>
-        <w:t>Not a big deal at the moment as can store all the current recordings (50msec interval) and total program memory taken up is 97K out of 256K.</w:t>
+        <w:t xml:space="preserve">Didn’t use the air cylinder </w:t>
+      </w:r>
+      <w:r>
+        <w:t xml:space="preserve">again </w:t>
+      </w:r>
+      <w:r>
+        <w:t>this year so not sure if that’s working ok</w:t>
+      </w:r>
+      <w:r>
+        <w:t xml:space="preserve"> still.</w:t>
       </w:r>
     </w:p>
     <w:p>
@@ -107,10 +154,7 @@
         </w:numPr>
       </w:pPr>
       <w:r>
-        <w:t>Didn’t use the air cylinder this year so not sure if that’s working ok</w:t>
-      </w:r>
-      <w:r>
-        <w:t xml:space="preserve"> still.</w:t>
+        <w:t>Look at replacing the bottom half of the eye LEDs connection wire from the head with the 3 line servo wire to make it more flexible.</w:t>
       </w:r>
     </w:p>
     <w:p>
@@ -122,10 +166,10 @@
         </w:numPr>
       </w:pPr>
       <w:r>
-        <w:t xml:space="preserve">Get the mouth servo wire on a quick connect/disconnect plug like all the other connections at the </w:t>
-      </w:r>
-      <w:r>
-        <w:t>prop</w:t>
+        <w:t>Check to see if can use the aluminum servo hub in place of the plastic one on the mouth servo althoug</w:t>
+      </w:r>
+      <w:r>
+        <w:t>h the plastic one seems to work ok.</w:t>
       </w:r>
     </w:p>
     <w:p>
@@ -137,7 +181,22 @@
         </w:numPr>
       </w:pPr>
       <w:r>
-        <w:t>Look at replacing the bottom half of the eye LEDs connection wire from the head with the 3 line servo wire to make it more flexible.</w:t>
+        <w:t>See if can get some swing point on the left side of the mouth connected to the head to provide more support</w:t>
+      </w:r>
+      <w:r>
+        <w:t xml:space="preserve"> as di</w:t>
+      </w:r>
+      <w:r>
+        <w:t>dn’t use the backup/down</w:t>
+      </w:r>
+      <w:r>
+        <w:t xml:space="preserve"> since adding the mouth servo</w:t>
+      </w:r>
+      <w:r>
+        <w:t>.</w:t>
+      </w:r>
+      <w:r>
+        <w:t xml:space="preserve">  Not sure if back up/down will cause problems with this so need to try out.</w:t>
       </w:r>
     </w:p>
     <w:p>
@@ -149,10 +208,24 @@
         </w:numPr>
       </w:pPr>
       <w:r>
-        <w:t>Check to see if can use the aluminum servo hub in place of the plastic one on the mouth servo althoug</w:t>
-      </w:r>
-      <w:r>
-        <w:t>h the plastic one seems to work ok.</w:t>
+        <w:t>Ensure</w:t>
+      </w:r>
+      <w:r>
+        <w:t xml:space="preserve"> </w:t>
+      </w:r>
+      <w:proofErr w:type="spellStart"/>
+      <w:r>
+        <w:t>F</w:t>
+      </w:r>
+      <w:r>
+        <w:t>oscam</w:t>
+      </w:r>
+      <w:proofErr w:type="spellEnd"/>
+      <w:r>
+        <w:t xml:space="preserve"> is working ok with laptop a few days before</w:t>
+      </w:r>
+      <w:r>
+        <w:t xml:space="preserve"> (use Internet explorer tab in chrome to access all functionality)</w:t>
       </w:r>
     </w:p>
     <w:p>
@@ -164,60 +237,10 @@
         </w:numPr>
       </w:pPr>
       <w:r>
-        <w:t>See if can get some swing point on the left side of the mouth connected to the head to provide more support</w:t>
-      </w:r>
-      <w:r>
-        <w:t xml:space="preserve"> as di</w:t>
-      </w:r>
-      <w:r>
-        <w:t>dn’t use the backup/down</w:t>
-      </w:r>
-      <w:r>
-        <w:t xml:space="preserve"> since adding the mouth servo</w:t>
-      </w:r>
-      <w:r>
-        <w:t>.</w:t>
-      </w:r>
-      <w:r>
-        <w:t xml:space="preserve">  Not sure if back up/down will cause problems with this so need to try out.</w:t>
-      </w:r>
-    </w:p>
-    <w:p>
-      <w:pPr>
-        <w:pStyle w:val="ListParagraph"/>
-        <w:numPr>
-          <w:ilvl w:val="0"/>
-          <w:numId w:val="1"/>
-        </w:numPr>
-      </w:pPr>
-      <w:r>
-        <w:t>Ensure</w:t>
-      </w:r>
-      <w:r>
-        <w:t xml:space="preserve"> </w:t>
-      </w:r>
-      <w:proofErr w:type="spellStart"/>
-      <w:r>
-        <w:t>F</w:t>
-      </w:r>
-      <w:r>
-        <w:t>oscam</w:t>
-      </w:r>
-      <w:proofErr w:type="spellEnd"/>
-      <w:r>
-        <w:t xml:space="preserve"> is working ok with laptop a few days before.</w:t>
-      </w:r>
-    </w:p>
-    <w:p>
-      <w:pPr>
-        <w:pStyle w:val="ListParagraph"/>
-        <w:numPr>
-          <w:ilvl w:val="0"/>
-          <w:numId w:val="1"/>
-        </w:numPr>
-      </w:pPr>
-      <w:r>
-        <w:t xml:space="preserve">Have ability to attach IMUs to </w:t>
+        <w:t>Now h</w:t>
+      </w:r>
+      <w:r>
+        <w:t xml:space="preserve">ave ability to attach IMUs to </w:t>
       </w:r>
       <w:r>
         <w:t xml:space="preserve">head and mouth so that prop mimics my movements.  Head IMU attached </w:t>
@@ -273,14 +296,210 @@
       </w:r>
       <w:proofErr w:type="spellEnd"/>
       <w:r>
-        <w:t xml:space="preserve"> pointing up, the solder side is the down side ) it can cause the yaw (heading) readings to go haywire when the pitch of the IMU is outside a certain range.   If upside down, then when keeping the heading direction the IMU is pointing constant and moving the IMU so the pitch starts to change beyond a certain range (more than 30 degrees from horizontal pointing down) the IMU heading reading suddenly jumps to large values like 255 </w:t>
+        <w:t xml:space="preserve"> pointing up, the solder side is the down side ) it can cause the yaw (heading) readings to go haywire when the pitch of the IMU is outside a certain range.   If upside down, then when keeping the heading direction the IMU is pointing constant and moving the IMU so the pitch starts to change beyond a certain range (more than 30 degrees from horizontal pointing down) the IMU heading reading suddenly jumps to large values like 255 or greater.</w:t>
+      </w:r>
+      <w:r>
+        <w:t xml:space="preserve">  There may be an orientation setting that could solve this but simply having the IMU upside pointing up fixed the problem.</w:t>
+      </w:r>
+    </w:p>
+    <w:p>
+      <w:pPr>
+        <w:pStyle w:val="ListParagraph"/>
+        <w:numPr>
+          <w:ilvl w:val="0"/>
+          <w:numId w:val="1"/>
+        </w:numPr>
+      </w:pPr>
+      <w:r>
+        <w:t xml:space="preserve">Do more mouth scaling to avoid having to exaggerate my mouth movements to get reasonable prop mouth </w:t>
+      </w:r>
+      <w:proofErr w:type="gramStart"/>
+      <w:r>
+        <w:t>movements.</w:t>
+      </w:r>
+      <w:proofErr w:type="gramEnd"/>
+    </w:p>
+    <w:p>
+      <w:pPr>
+        <w:pStyle w:val="ListParagraph"/>
+        <w:numPr>
+          <w:ilvl w:val="0"/>
+          <w:numId w:val="1"/>
+        </w:numPr>
+      </w:pPr>
+      <w:r>
+        <w:t xml:space="preserve"> </w:t>
+      </w:r>
+      <w:r>
+        <w:t xml:space="preserve">Now have </w:t>
+      </w:r>
+      <w:r>
+        <w:t>a way</w:t>
+      </w:r>
+      <w:r>
+        <w:t xml:space="preserve"> </w:t>
+      </w:r>
+      <w:r>
+        <w:t>see, talk, and hear</w:t>
+      </w:r>
+      <w:r>
+        <w:t xml:space="preserve"> on prop</w:t>
+      </w:r>
+      <w:r>
+        <w:t xml:space="preserve">, so </w:t>
+      </w:r>
+      <w:r>
+        <w:t xml:space="preserve">can do live </w:t>
+      </w:r>
+      <w:r>
+        <w:t xml:space="preserve">interactive prop operation. </w:t>
+      </w:r>
+      <w:r>
+        <w:t xml:space="preserve"> This works fine. </w:t>
+      </w:r>
+      <w:r>
+        <w:t xml:space="preserve"> </w:t>
+      </w:r>
+      <w:r>
+        <w:t xml:space="preserve">Used mini </w:t>
+      </w:r>
+      <w:proofErr w:type="spellStart"/>
+      <w:r>
+        <w:t>Relohas</w:t>
+      </w:r>
+      <w:proofErr w:type="spellEnd"/>
+      <w:r>
+        <w:t xml:space="preserve"> </w:t>
+      </w:r>
+      <w:proofErr w:type="spellStart"/>
+      <w:r>
+        <w:t>wifi</w:t>
+      </w:r>
+      <w:proofErr w:type="spellEnd"/>
+      <w:r>
+        <w:t xml:space="preserve"> </w:t>
+      </w:r>
+      <w:proofErr w:type="spellStart"/>
+      <w:r>
+        <w:t>cam</w:t>
+      </w:r>
+      <w:proofErr w:type="spellEnd"/>
+      <w:r>
+        <w:t xml:space="preserve"> on top of </w:t>
+      </w:r>
+      <w:r>
+        <w:t xml:space="preserve">prop </w:t>
+      </w:r>
+      <w:r>
+        <w:t xml:space="preserve">head </w:t>
+      </w:r>
+      <w:r>
+        <w:t>to see</w:t>
+      </w:r>
+      <w:r>
+        <w:t xml:space="preserve">, </w:t>
+      </w:r>
+      <w:r>
+        <w:t xml:space="preserve">and </w:t>
+      </w:r>
+      <w:r>
+        <w:t>Electret Microphone Amplifier - MAX9814 with Auto Gain Control</w:t>
+      </w:r>
+      <w:r>
+        <w:t xml:space="preserve"> to </w:t>
+      </w:r>
+      <w:r>
+        <w:t>hear</w:t>
+      </w:r>
+      <w:r>
+        <w:t xml:space="preserve"> </w:t>
+      </w:r>
+      <w:r>
+        <w:t>what’s going on</w:t>
+      </w:r>
+      <w:r>
+        <w:t xml:space="preserve"> </w:t>
+      </w:r>
+      <w:r>
+        <w:t>(to headset earphones with volume ctrl)</w:t>
+      </w:r>
+      <w:r>
+        <w:t xml:space="preserve">, and </w:t>
+      </w:r>
+      <w:r>
+        <w:t xml:space="preserve">headset </w:t>
+      </w:r>
+      <w:r>
+        <w:t xml:space="preserve">mic </w:t>
+      </w:r>
+      <w:r>
+        <w:t xml:space="preserve">connected </w:t>
+      </w:r>
+      <w:r>
+        <w:t xml:space="preserve">to and replacing mic on </w:t>
+      </w:r>
+      <w:r>
+        <w:t xml:space="preserve">Electret Microphone </w:t>
       </w:r>
       <w:r>
         <w:lastRenderedPageBreak/>
-        <w:t>or greater.</w:t>
-      </w:r>
-      <w:r>
-        <w:t xml:space="preserve">  There may be an orientation setting that could solve this but simply having the IMU upside pointing up fixed the problem.</w:t>
+        <w:t>Amplifier - MAX9814 with Auto Gain Control</w:t>
+      </w:r>
+      <w:r>
+        <w:t xml:space="preserve"> to existing prop speaker </w:t>
+      </w:r>
+      <w:r>
+        <w:t xml:space="preserve">for talking and </w:t>
+      </w:r>
+      <w:r>
+        <w:t xml:space="preserve">IMUs on </w:t>
+      </w:r>
+      <w:r>
+        <w:t>head gear for head and mouth movement</w:t>
+      </w:r>
+      <w:r>
+        <w:t xml:space="preserve">.  </w:t>
+      </w:r>
+      <w:r>
+        <w:t>Electret Microphone Amplifier - MAX9814 with Auto Gain Control</w:t>
+      </w:r>
+      <w:r>
+        <w:t xml:space="preserve"> </w:t>
+      </w:r>
+      <w:r>
+        <w:t xml:space="preserve">device </w:t>
+      </w:r>
+      <w:r>
+        <w:t xml:space="preserve">eliminates any </w:t>
+      </w:r>
+      <w:r>
+        <w:t xml:space="preserve">audio </w:t>
+      </w:r>
+      <w:r>
+        <w:t xml:space="preserve">delay </w:t>
+      </w:r>
+      <w:r>
+        <w:t xml:space="preserve">and delay </w:t>
+      </w:r>
+      <w:r>
+        <w:t xml:space="preserve">between audio and </w:t>
+      </w:r>
+      <w:r>
+        <w:t>mouth movements.</w:t>
+      </w:r>
+      <w:r>
+        <w:t xml:space="preserve">  Using laptop caused too much delay in audio.</w:t>
+      </w:r>
+      <w:r>
+        <w:t xml:space="preserve">  </w:t>
+      </w:r>
+      <w:proofErr w:type="spellStart"/>
+      <w:r>
+        <w:t>Relohas</w:t>
+      </w:r>
+      <w:proofErr w:type="spellEnd"/>
+      <w:r>
+        <w:t xml:space="preserve"> mini cam has very little video delay so that worked well (uses smartphone to view live video)</w:t>
       </w:r>
     </w:p>
     <w:p>
@@ -292,58 +511,21 @@
         </w:numPr>
       </w:pPr>
       <w:r>
-        <w:t xml:space="preserve"> </w:t>
-      </w:r>
-      <w:r>
-        <w:t xml:space="preserve">Implemented </w:t>
-      </w:r>
-      <w:r>
-        <w:t xml:space="preserve">way to feed mic audio to the prop so that can do live </w:t>
-      </w:r>
-      <w:r>
-        <w:t>interactive prop operation.  Use</w:t>
-      </w:r>
-      <w:r>
-        <w:t xml:space="preserve"> the web cam</w:t>
-      </w:r>
-      <w:r>
-        <w:t xml:space="preserve"> (or embed cam in head) </w:t>
-      </w:r>
-      <w:r>
-        <w:t xml:space="preserve"> as the eyes and ears to see and hear what’s going on, and the mic for talking and the head gear for head and mouth movement</w:t>
-      </w:r>
-      <w:r>
-        <w:t xml:space="preserve">.  Added </w:t>
-      </w:r>
-      <w:r>
-        <w:t>Electret Microphone Amplifier - MAX9814 with Auto Gain Control</w:t>
-      </w:r>
-      <w:r>
-        <w:t xml:space="preserve"> </w:t>
-      </w:r>
-      <w:r>
-        <w:t>device for Mic</w:t>
-      </w:r>
-      <w:r>
-        <w:t xml:space="preserve"> input to audio line.  </w:t>
-      </w:r>
-      <w:r>
-        <w:t xml:space="preserve"> </w:t>
-      </w:r>
-      <w:r>
-        <w:t xml:space="preserve">This eliminates any </w:t>
-      </w:r>
-      <w:r>
-        <w:t xml:space="preserve">delay </w:t>
-      </w:r>
-      <w:r>
-        <w:t xml:space="preserve">between audio and </w:t>
-      </w:r>
-      <w:r>
-        <w:t>mouth movements.</w:t>
-      </w:r>
-      <w:r>
-        <w:t xml:space="preserve">  Using laptop caused too much delay in audio.</w:t>
+        <w:rPr>
+          <w:b/>
+        </w:rPr>
+        <w:t>Remember to connect mic audio</w:t>
+      </w:r>
+      <w:r>
+        <w:t xml:space="preserve">.  In 2020 had forgotten to do this for the first few </w:t>
+      </w:r>
+      <w:proofErr w:type="spellStart"/>
+      <w:r>
+        <w:t>TOTers</w:t>
+      </w:r>
+      <w:proofErr w:type="spellEnd"/>
+      <w:r>
+        <w:t xml:space="preserve"> and they couldn’t hear me talk.</w:t>
       </w:r>
     </w:p>
     <w:p>
@@ -399,180 +581,204 @@
       <w:r>
         <w:t>20 degrees the slack/cable is completely taught and starts to pull on the spring.  If the spring has a little give it can cushion the head when it drops from 90 degrees to those positions.</w:t>
       </w:r>
-    </w:p>
-    <w:p>
-      <w:pPr>
-        <w:pStyle w:val="ListParagraph"/>
-        <w:numPr>
-          <w:ilvl w:val="0"/>
-          <w:numId w:val="1"/>
-        </w:numPr>
-      </w:pPr>
-      <w:r>
-        <w:t>Have the servo device class have a method that limits the servo setting to provide a better way to limit</w:t>
-      </w:r>
-      <w:r>
-        <w:t xml:space="preserve"> this in one place  (possibly </w:t>
-      </w:r>
-      <w:r>
-        <w:t xml:space="preserve">in the base </w:t>
-      </w:r>
-      <w:r>
-        <w:t xml:space="preserve">device class so </w:t>
-      </w:r>
-      <w:proofErr w:type="spellStart"/>
-      <w:r>
-        <w:t>every one</w:t>
-      </w:r>
-      <w:proofErr w:type="spellEnd"/>
-      <w:r>
-        <w:t xml:space="preserve"> inherits it)</w:t>
-      </w:r>
-    </w:p>
-    <w:p>
-      <w:pPr>
-        <w:pStyle w:val="ListParagraph"/>
-        <w:numPr>
-          <w:ilvl w:val="0"/>
-          <w:numId w:val="1"/>
-        </w:numPr>
-      </w:pPr>
-      <w:r>
-        <w:t>See if can also have the prop audio go to the loud speakers (although the prop speaker did seem to be loud enough)</w:t>
-      </w:r>
-    </w:p>
-    <w:p>
-      <w:pPr>
-        <w:pStyle w:val="ListParagraph"/>
-        <w:numPr>
-          <w:ilvl w:val="0"/>
-          <w:numId w:val="1"/>
-        </w:numPr>
-      </w:pPr>
-      <w:r>
-        <w:t xml:space="preserve">Have light shining </w:t>
-      </w:r>
-      <w:r>
-        <w:t xml:space="preserve">on the </w:t>
-      </w:r>
-      <w:r>
-        <w:t xml:space="preserve">vampire </w:t>
-      </w:r>
-      <w:r>
-        <w:t>prop itself</w:t>
-      </w:r>
-      <w:r>
-        <w:t xml:space="preserve"> to make it more visible as people can stand in the way of the porch light that is the only light on it now.</w:t>
-      </w:r>
-    </w:p>
-    <w:p>
-      <w:pPr>
-        <w:pStyle w:val="ListParagraph"/>
-        <w:numPr>
-          <w:ilvl w:val="0"/>
-          <w:numId w:val="1"/>
-        </w:numPr>
-      </w:pPr>
-      <w:r>
-        <w:t xml:space="preserve">Last time used base </w:t>
-      </w:r>
-      <w:r>
-        <w:t>had a problem trying to fit the prop into it and ended up not using it?</w:t>
-      </w:r>
-      <w:r>
-        <w:t xml:space="preserve">  Will need this working if want to use back up/down.</w:t>
-      </w:r>
-    </w:p>
-    <w:p>
-      <w:proofErr w:type="gramStart"/>
-      <w:r>
-        <w:t>Enhancements  -</w:t>
-      </w:r>
-      <w:proofErr w:type="gramEnd"/>
-      <w:r>
-        <w:t xml:space="preserve">   </w:t>
-      </w:r>
-    </w:p>
-    <w:p>
-      <w:pPr>
-        <w:pStyle w:val="ListParagraph"/>
-        <w:numPr>
-          <w:ilvl w:val="0"/>
-          <w:numId w:val="2"/>
-        </w:numPr>
-      </w:pPr>
-      <w:r>
-        <w:t xml:space="preserve">Making the prop </w:t>
-      </w:r>
-      <w:r>
-        <w:t xml:space="preserve">skeleton arm move with </w:t>
-      </w:r>
-      <w:proofErr w:type="gramStart"/>
-      <w:r>
-        <w:t>servos :</w:t>
-      </w:r>
-      <w:proofErr w:type="gramEnd"/>
-      <w:r>
-        <w:t xml:space="preserve"> </w:t>
-      </w:r>
-      <w:r>
-        <w:t xml:space="preserve">one for the </w:t>
-      </w:r>
-      <w:r>
-        <w:t>hand,</w:t>
-      </w:r>
-      <w:r>
-        <w:t xml:space="preserve"> up/down</w:t>
-      </w:r>
-      <w:r>
-        <w:t xml:space="preserve"> two for the </w:t>
-      </w:r>
-      <w:r>
-        <w:t>lower p</w:t>
-      </w:r>
-      <w:r>
-        <w:t>art of the arm</w:t>
-      </w:r>
-      <w:r>
-        <w:t xml:space="preserve">  (up/down and twist)</w:t>
-      </w:r>
-      <w:r>
-        <w:t xml:space="preserve"> and two </w:t>
-      </w:r>
-      <w:r>
-        <w:t xml:space="preserve"> for the  upper part</w:t>
-      </w:r>
-      <w:r>
-        <w:t xml:space="preserve"> (up/down and horizontal rotation side to side)</w:t>
-      </w:r>
-      <w:r>
-        <w:t xml:space="preserve"> where the upper part would need to be geared to get the force needed </w:t>
-      </w:r>
-      <w:r>
-        <w:t xml:space="preserve">to lift the arm </w:t>
-      </w:r>
-      <w:r>
-        <w:t>or a really strong servo</w:t>
-      </w:r>
-      <w:r>
-        <w:t>.   Want the arm to move at a decent natural speed</w:t>
-      </w:r>
-      <w:r>
-        <w:t>.  Would need another 3</w:t>
-      </w:r>
-      <w:r>
-        <w:t xml:space="preserve"> IMUs for choreographing </w:t>
-      </w:r>
-      <w:r>
-        <w:t>for this  (already have one but having a spare is always a good idea)</w:t>
-      </w:r>
-      <w:r>
-        <w:t xml:space="preserve"> to allow arm shoulder up/down, arm shoulder side to side, and forearm up/down (a fourth for hand up/down </w:t>
+      <w:r>
+        <w:t xml:space="preserve">  As a work around set head vertical to 50 degrees before disconnecting power so that had falls backwards.</w:t>
       </w:r>
       <w:bookmarkStart w:id="0" w:name="_GoBack"/>
       <w:bookmarkEnd w:id="0"/>
-      <w:r>
-        <w:t>or forearm rotate around its axis)</w:t>
+    </w:p>
+    <w:p>
+      <w:pPr>
+        <w:pStyle w:val="ListParagraph"/>
+        <w:numPr>
+          <w:ilvl w:val="0"/>
+          <w:numId w:val="1"/>
+        </w:numPr>
+      </w:pPr>
+      <w:r>
+        <w:t>Have the servo device class have a method that limits the servo setting to provide a better way to limit</w:t>
+      </w:r>
+      <w:r>
+        <w:t xml:space="preserve"> this in one place  (possibly </w:t>
+      </w:r>
+      <w:r>
+        <w:t xml:space="preserve">in the base </w:t>
+      </w:r>
+      <w:r>
+        <w:t xml:space="preserve">device class so </w:t>
+      </w:r>
+      <w:proofErr w:type="spellStart"/>
+      <w:r>
+        <w:t>every one</w:t>
+      </w:r>
+      <w:proofErr w:type="spellEnd"/>
+      <w:r>
+        <w:t xml:space="preserve"> inherits it)</w:t>
+      </w:r>
+    </w:p>
+    <w:p>
+      <w:pPr>
+        <w:pStyle w:val="ListParagraph"/>
+        <w:numPr>
+          <w:ilvl w:val="0"/>
+          <w:numId w:val="1"/>
+        </w:numPr>
+      </w:pPr>
+      <w:r>
+        <w:t>See if can also have the prop audio go to the loud speakers (although the prop speaker did seem to be loud enough)</w:t>
+      </w:r>
+    </w:p>
+    <w:p>
+      <w:pPr>
+        <w:pStyle w:val="ListParagraph"/>
+        <w:numPr>
+          <w:ilvl w:val="0"/>
+          <w:numId w:val="1"/>
+        </w:numPr>
+      </w:pPr>
+      <w:r>
+        <w:t xml:space="preserve">Have light shining </w:t>
+      </w:r>
+      <w:r>
+        <w:t xml:space="preserve">on the </w:t>
+      </w:r>
+      <w:r>
+        <w:t xml:space="preserve">vampire </w:t>
+      </w:r>
+      <w:r>
+        <w:t>prop itself</w:t>
+      </w:r>
+      <w:r>
+        <w:t xml:space="preserve"> to make it more visible as people can stand in the way of the porch light that is the only light on it now.</w:t>
+      </w:r>
+    </w:p>
+    <w:p>
+      <w:pPr>
+        <w:pStyle w:val="ListParagraph"/>
+        <w:numPr>
+          <w:ilvl w:val="0"/>
+          <w:numId w:val="1"/>
+        </w:numPr>
+      </w:pPr>
+      <w:r>
+        <w:t xml:space="preserve">Last time used base </w:t>
+      </w:r>
+      <w:r>
+        <w:t>had a problem trying to fit the prop into it and ended up not using it?</w:t>
+      </w:r>
+      <w:r>
+        <w:t xml:space="preserve">  Will need this working if want to use back up/down.</w:t>
+      </w:r>
+    </w:p>
+    <w:p>
+      <w:pPr>
+        <w:pStyle w:val="ListParagraph"/>
+        <w:numPr>
+          <w:ilvl w:val="0"/>
+          <w:numId w:val="1"/>
+        </w:numPr>
+      </w:pPr>
+      <w:r>
+        <w:t xml:space="preserve">See about adding further quick connect/disconnect right at controller board </w:t>
+      </w:r>
+      <w:r>
+        <w:t xml:space="preserve">for lines that go to prop and to IMU head gear </w:t>
+      </w:r>
+      <w:r>
+        <w:t>to make it easier to transport board (with the exception of the thick yard cable</w:t>
+      </w:r>
+      <w:r>
+        <w:t xml:space="preserve"> although would be nice for that too</w:t>
+      </w:r>
+      <w:r>
+        <w:t>)</w:t>
+      </w:r>
+    </w:p>
+    <w:p>
+      <w:proofErr w:type="gramStart"/>
+      <w:r>
+        <w:t>Enhancements  -</w:t>
+      </w:r>
+      <w:proofErr w:type="gramEnd"/>
+      <w:r>
+        <w:t xml:space="preserve">   </w:t>
+      </w:r>
+    </w:p>
+    <w:p>
+      <w:pPr>
+        <w:pStyle w:val="ListParagraph"/>
+        <w:numPr>
+          <w:ilvl w:val="0"/>
+          <w:numId w:val="2"/>
+        </w:numPr>
+      </w:pPr>
+      <w:r>
+        <w:t xml:space="preserve">Making the prop </w:t>
+      </w:r>
+      <w:r>
+        <w:t xml:space="preserve">skeleton arm move with </w:t>
+      </w:r>
+      <w:proofErr w:type="gramStart"/>
+      <w:r>
+        <w:t>servos :</w:t>
+      </w:r>
+      <w:proofErr w:type="gramEnd"/>
+      <w:r>
+        <w:t xml:space="preserve"> </w:t>
+      </w:r>
+      <w:r>
+        <w:t xml:space="preserve">one for the </w:t>
+      </w:r>
+      <w:r>
+        <w:t>hand,</w:t>
+      </w:r>
+      <w:r>
+        <w:t xml:space="preserve"> up/down</w:t>
+      </w:r>
+      <w:r>
+        <w:t xml:space="preserve"> two for the </w:t>
+      </w:r>
+      <w:r>
+        <w:t>lower p</w:t>
+      </w:r>
+      <w:r>
+        <w:t>art of the arm</w:t>
+      </w:r>
+      <w:r>
+        <w:t xml:space="preserve">  (up/down and twist)</w:t>
+      </w:r>
+      <w:r>
+        <w:t xml:space="preserve"> and two </w:t>
+      </w:r>
+      <w:r>
+        <w:t xml:space="preserve"> for the  upper part</w:t>
+      </w:r>
+      <w:r>
+        <w:t xml:space="preserve"> (up/down and horizontal rotation side to side)</w:t>
+      </w:r>
+      <w:r>
+        <w:t xml:space="preserve"> where the upper part would need to be geared to get the force needed </w:t>
+      </w:r>
+      <w:r>
+        <w:t xml:space="preserve">to lift the arm </w:t>
+      </w:r>
+      <w:r>
+        <w:t>or a really strong servo</w:t>
+      </w:r>
+      <w:r>
+        <w:t>.   Want the arm to move at a decent natural speed</w:t>
+      </w:r>
+      <w:r>
+        <w:t>.  Would need another 3</w:t>
+      </w:r>
+      <w:r>
+        <w:t xml:space="preserve"> IMUs for choreographing </w:t>
+      </w:r>
+      <w:r>
+        <w:t>for this  (already have one but having a spare is always a good idea)</w:t>
+      </w:r>
+      <w:r>
+        <w:t xml:space="preserve"> to allow arm shoulder up/down, arm shoulder side to side, and forearm up/down (a fourth for hand up/down or forearm rotate around its axis)</w:t>
       </w:r>
       <w:r>
         <w:t xml:space="preserve">It appears that should be able to have another 9 servos that the </w:t>
@@ -657,7 +863,11 @@
         <w:t xml:space="preserve">  I2C should be fast enough even to command 9 servos every 50 milliseconds.</w:t>
       </w:r>
       <w:r>
-        <w:t xml:space="preserve">  Note that if use same IMUs currently using would need an I2C hub</w:t>
+        <w:t xml:space="preserve">  Note </w:t>
+      </w:r>
+      <w:r>
+        <w:lastRenderedPageBreak/>
+        <w:t>that if use same IMUs currently using would need an I2C hub</w:t>
       </w:r>
       <w:r>
         <w:t xml:space="preserve"> switch </w:t>
@@ -678,7 +888,6 @@
         </w:numPr>
       </w:pPr>
       <w:r>
-        <w:lastRenderedPageBreak/>
         <w:t xml:space="preserve">See if using some type of motor instead of the </w:t>
       </w:r>
       <w:r>
@@ -714,8 +923,51 @@
         <w:t xml:space="preserve">  Or could use proportional valve controllers or possibly servos hooked to valve controller and Arduino PIDs (proportional integration derivative) control using feedback of the position the cylinder is at  (haunt forum has posts on this in the pneumatics forum)</w:t>
       </w:r>
     </w:p>
+    <w:p>
+      <w:pPr>
+        <w:pStyle w:val="ListParagraph"/>
+        <w:numPr>
+          <w:ilvl w:val="0"/>
+          <w:numId w:val="2"/>
+        </w:numPr>
+      </w:pPr>
+      <w:r>
+        <w:t>Update code so that player registered devices override interactive prop device movement when player is playing.  This allows playing short mouth and audio sequences during interactive prop movements (like a scream from the mouth).</w:t>
+      </w:r>
+    </w:p>
+    <w:p>
+      <w:pPr>
+        <w:pStyle w:val="ListParagraph"/>
+        <w:numPr>
+          <w:ilvl w:val="0"/>
+          <w:numId w:val="2"/>
+        </w:numPr>
+      </w:pPr>
+      <w:r>
+        <w:t xml:space="preserve">See about having voice activated mouth control option.  </w:t>
+      </w:r>
+      <w:r>
+        <w:t xml:space="preserve">Purchased an </w:t>
+      </w:r>
+      <w:r>
+        <w:t xml:space="preserve">audio level board, see if </w:t>
+      </w:r>
+      <w:proofErr w:type="gramStart"/>
+      <w:r>
+        <w:t>can use amp</w:t>
+      </w:r>
+      <w:proofErr w:type="gramEnd"/>
+      <w:r>
+        <w:t xml:space="preserve"> output </w:t>
+      </w:r>
+      <w:r>
+        <w:t xml:space="preserve">of it </w:t>
+      </w:r>
+      <w:r>
+        <w:t>in some manner instead of connecting off LEDs on that audio level board for audio level.  The audio needs to have enough release to hold the level so that the Arduino is not taxed sampling that audio level.</w:t>
+      </w:r>
+    </w:p>
     <w:p/>
-    <w:p/>
     <w:p>
       <w:r>
         <w:t>2019 – 39 deg</w:t>
@@ -739,6 +991,36 @@
       </w:r>
       <w:r>
         <w:t xml:space="preserve"> -  Count 60 Trick or Treaters </w:t>
+      </w:r>
+    </w:p>
+    <w:p>
+      <w:r>
+        <w:t xml:space="preserve">2020 – 58 degrees on Halloween night, clear and windy. </w:t>
+      </w:r>
+      <w:r>
+        <w:t xml:space="preserve"> Short of wind it was very nice night. </w:t>
+      </w:r>
+      <w:r>
+        <w:t xml:space="preserve"> Count 40 </w:t>
+      </w:r>
+      <w:proofErr w:type="spellStart"/>
+      <w:r>
+        <w:t>TOTers</w:t>
+      </w:r>
+      <w:proofErr w:type="spellEnd"/>
+      <w:r>
+        <w:t xml:space="preserve">.  Had </w:t>
+      </w:r>
+      <w:r>
+        <w:t xml:space="preserve">candy in bags on table and used vampire prop to interact with </w:t>
+      </w:r>
+      <w:proofErr w:type="spellStart"/>
+      <w:r>
+        <w:t>TOTers</w:t>
+      </w:r>
+      <w:proofErr w:type="spellEnd"/>
+      <w:r>
+        <w:t xml:space="preserve"> only.</w:t>
       </w:r>
     </w:p>
     <w:sectPr>

</xml_diff>

<commit_message>
Added further future enhancements
Added LED eye brightness future enhancement and changed arm enhancement to use 3 servos on upper arm so get yaw, pitch, and roll for arm
</commit_message>
<xml_diff>
--- a/Lessons Learned.docx
+++ b/Lessons Learned.docx
@@ -11,10 +11,7 @@
         </w:numPr>
       </w:pPr>
       <w:r>
-        <w:t xml:space="preserve">Had to use </w:t>
-      </w:r>
-      <w:r>
-        <w:t xml:space="preserve">3 to 2 prong adaptor </w:t>
+        <w:t xml:space="preserve">Had to use 3 to 2 prong adaptor </w:t>
       </w:r>
       <w:r>
         <w:t>(to disconnect earth/</w:t>
@@ -418,10 +415,7 @@
         <w:t>what’s going on</w:t>
       </w:r>
       <w:r>
-        <w:t xml:space="preserve"> </w:t>
-      </w:r>
-      <w:r>
-        <w:t>(to headset earphones with volume ctrl)</w:t>
+        <w:t xml:space="preserve"> (to headset earphones with volume ctrl)</w:t>
       </w:r>
       <w:r>
         <w:t xml:space="preserve">, and </w:t>
@@ -584,124 +578,320 @@
       <w:r>
         <w:t xml:space="preserve">  As a work around set head vertical to 50 degrees before disconnecting power so that had falls backwards.</w:t>
       </w:r>
+    </w:p>
+    <w:p>
+      <w:pPr>
+        <w:pStyle w:val="ListParagraph"/>
+        <w:numPr>
+          <w:ilvl w:val="0"/>
+          <w:numId w:val="1"/>
+        </w:numPr>
+      </w:pPr>
+      <w:r>
+        <w:t>Have the servo device class have a method that limits the servo setting to provide a better way to limit</w:t>
+      </w:r>
+      <w:r>
+        <w:t xml:space="preserve"> this in one place  (possibly </w:t>
+      </w:r>
+      <w:r>
+        <w:t xml:space="preserve">in the base </w:t>
+      </w:r>
+      <w:r>
+        <w:t xml:space="preserve">device class so </w:t>
+      </w:r>
+      <w:proofErr w:type="spellStart"/>
+      <w:r>
+        <w:t>every one</w:t>
+      </w:r>
+      <w:proofErr w:type="spellEnd"/>
+      <w:r>
+        <w:t xml:space="preserve"> inherits it)</w:t>
+      </w:r>
+    </w:p>
+    <w:p>
+      <w:pPr>
+        <w:pStyle w:val="ListParagraph"/>
+        <w:numPr>
+          <w:ilvl w:val="0"/>
+          <w:numId w:val="1"/>
+        </w:numPr>
+      </w:pPr>
+      <w:r>
+        <w:t>See if can also have the prop audio go to the loud speakers (although the prop speaker did seem to be loud enough)</w:t>
+      </w:r>
+    </w:p>
+    <w:p>
+      <w:pPr>
+        <w:pStyle w:val="ListParagraph"/>
+        <w:numPr>
+          <w:ilvl w:val="0"/>
+          <w:numId w:val="1"/>
+        </w:numPr>
+      </w:pPr>
+      <w:r>
+        <w:t xml:space="preserve">Have light shining </w:t>
+      </w:r>
+      <w:r>
+        <w:t xml:space="preserve">on the </w:t>
+      </w:r>
+      <w:r>
+        <w:t xml:space="preserve">vampire </w:t>
+      </w:r>
+      <w:r>
+        <w:t>prop itself</w:t>
+      </w:r>
+      <w:r>
+        <w:t xml:space="preserve"> to make it more visible as people can stand in the way of the porch light that is the only light on it now.</w:t>
+      </w:r>
+    </w:p>
+    <w:p>
+      <w:pPr>
+        <w:pStyle w:val="ListParagraph"/>
+        <w:numPr>
+          <w:ilvl w:val="0"/>
+          <w:numId w:val="1"/>
+        </w:numPr>
+      </w:pPr>
+      <w:r>
+        <w:t xml:space="preserve">Last time used base </w:t>
+      </w:r>
+      <w:r>
+        <w:t>had a problem trying to fit the prop into it and ended up not using it?</w:t>
+      </w:r>
+      <w:r>
+        <w:t xml:space="preserve">  Will need this working if want to use back up/down.</w:t>
+      </w:r>
+    </w:p>
+    <w:p>
+      <w:pPr>
+        <w:pStyle w:val="ListParagraph"/>
+        <w:numPr>
+          <w:ilvl w:val="0"/>
+          <w:numId w:val="1"/>
+        </w:numPr>
+      </w:pPr>
+      <w:r>
+        <w:t xml:space="preserve">See about adding further quick connect/disconnect right at controller board </w:t>
+      </w:r>
+      <w:r>
+        <w:t xml:space="preserve">for lines that go to prop and to IMU head gear </w:t>
+      </w:r>
+      <w:r>
+        <w:t>to make it easier to transport board (with the exception of the thick yard cable</w:t>
+      </w:r>
+      <w:r>
+        <w:t xml:space="preserve"> although would be nice for that too</w:t>
+      </w:r>
+      <w:r>
+        <w:t>)</w:t>
+      </w:r>
+    </w:p>
+    <w:p>
+      <w:proofErr w:type="gramStart"/>
+      <w:r>
+        <w:t>Enhancements  -</w:t>
+      </w:r>
+      <w:proofErr w:type="gramEnd"/>
+      <w:r>
+        <w:t xml:space="preserve">   </w:t>
+      </w:r>
+    </w:p>
+    <w:p>
+      <w:pPr>
+        <w:pStyle w:val="ListParagraph"/>
+        <w:numPr>
+          <w:ilvl w:val="0"/>
+          <w:numId w:val="2"/>
+        </w:numPr>
+      </w:pPr>
+      <w:r>
+        <w:t xml:space="preserve">Making the prop </w:t>
+      </w:r>
+      <w:r>
+        <w:t xml:space="preserve">skeleton arm move with </w:t>
+      </w:r>
+      <w:proofErr w:type="gramStart"/>
+      <w:r>
+        <w:t>servos :</w:t>
+      </w:r>
+      <w:proofErr w:type="gramEnd"/>
+      <w:r>
+        <w:t xml:space="preserve"> </w:t>
+      </w:r>
+      <w:r>
+        <w:t xml:space="preserve">one for the </w:t>
+      </w:r>
+      <w:r>
+        <w:t>hand,</w:t>
+      </w:r>
+      <w:r>
+        <w:t xml:space="preserve"> up/down</w:t>
+      </w:r>
+      <w:r>
+        <w:t xml:space="preserve"> two for the </w:t>
+      </w:r>
+      <w:r>
+        <w:t>lower p</w:t>
+      </w:r>
+      <w:r>
+        <w:t>art of the arm</w:t>
+      </w:r>
+      <w:r>
+        <w:t xml:space="preserve">  (up/down and twist)</w:t>
+      </w:r>
+      <w:r>
+        <w:t xml:space="preserve"> and three</w:t>
+      </w:r>
+      <w:r>
+        <w:t xml:space="preserve"> </w:t>
+      </w:r>
+      <w:r>
+        <w:t xml:space="preserve"> for the  upper </w:t>
+      </w:r>
+      <w:r>
+        <w:t xml:space="preserve">arm </w:t>
+      </w:r>
+      <w:r>
+        <w:t>part</w:t>
+      </w:r>
+      <w:r>
+        <w:t xml:space="preserve"> (</w:t>
+      </w:r>
+      <w:r>
+        <w:t>Vertical up/down (pitch),  Horizontal rotate (yaw) , and Roll</w:t>
+      </w:r>
+      <w:r>
+        <w:t>)</w:t>
+      </w:r>
+      <w:r>
+        <w:t xml:space="preserve"> where the upper part would need to be geared to get the force needed </w:t>
+      </w:r>
+      <w:r>
+        <w:t xml:space="preserve">to lift the arm </w:t>
+      </w:r>
+      <w:r>
+        <w:t>or a really strong servo</w:t>
+      </w:r>
+      <w:r>
+        <w:t xml:space="preserve">.   </w:t>
+      </w:r>
+      <w:r>
+        <w:t xml:space="preserve">Prefer strong servo as it will move quicker.  </w:t>
+      </w:r>
       <w:bookmarkStart w:id="0" w:name="_GoBack"/>
       <w:bookmarkEnd w:id="0"/>
-    </w:p>
-    <w:p>
-      <w:pPr>
-        <w:pStyle w:val="ListParagraph"/>
-        <w:numPr>
-          <w:ilvl w:val="0"/>
-          <w:numId w:val="1"/>
-        </w:numPr>
-      </w:pPr>
-      <w:r>
-        <w:t>Have the servo device class have a method that limits the servo setting to provide a better way to limit</w:t>
-      </w:r>
-      <w:r>
-        <w:t xml:space="preserve"> this in one place  (possibly </w:t>
-      </w:r>
-      <w:r>
-        <w:t xml:space="preserve">in the base </w:t>
-      </w:r>
-      <w:r>
-        <w:t xml:space="preserve">device class so </w:t>
+      <w:r>
+        <w:t>Want the arm to move at a decent natural speed</w:t>
+      </w:r>
+      <w:r>
+        <w:t>.  Would need another 3</w:t>
+      </w:r>
+      <w:r>
+        <w:t xml:space="preserve"> IMUs for choreographing </w:t>
+      </w:r>
+      <w:r>
+        <w:t>for this  (already have one but having a spare is always a good idea)</w:t>
+      </w:r>
+      <w:r>
+        <w:t xml:space="preserve"> to allow arm shoulder up/down, arm shoulder side to side, and forearm up/down (a fourth for hand up/down or forearm rotate around its axis)</w:t>
+      </w:r>
+      <w:r>
+        <w:t xml:space="preserve">It appears that should be able to have another 9 servos that the </w:t>
       </w:r>
       <w:proofErr w:type="spellStart"/>
       <w:r>
-        <w:t>every one</w:t>
+        <w:t>Arudino</w:t>
       </w:r>
       <w:proofErr w:type="spellEnd"/>
       <w:r>
-        <w:t xml:space="preserve"> inherits it)</w:t>
-      </w:r>
-    </w:p>
-    <w:p>
-      <w:pPr>
-        <w:pStyle w:val="ListParagraph"/>
-        <w:numPr>
-          <w:ilvl w:val="0"/>
-          <w:numId w:val="1"/>
-        </w:numPr>
-      </w:pPr>
-      <w:r>
-        <w:t>See if can also have the prop audio go to the loud speakers (although the prop speaker did seem to be loud enough)</w:t>
-      </w:r>
-    </w:p>
-    <w:p>
-      <w:pPr>
-        <w:pStyle w:val="ListParagraph"/>
-        <w:numPr>
-          <w:ilvl w:val="0"/>
-          <w:numId w:val="1"/>
-        </w:numPr>
-      </w:pPr>
-      <w:r>
-        <w:t xml:space="preserve">Have light shining </w:t>
-      </w:r>
-      <w:r>
-        <w:t xml:space="preserve">on the </w:t>
-      </w:r>
-      <w:r>
-        <w:t xml:space="preserve">vampire </w:t>
-      </w:r>
-      <w:r>
-        <w:t>prop itself</w:t>
-      </w:r>
-      <w:r>
-        <w:t xml:space="preserve"> to make it more visible as people can stand in the way of the porch light that is the only light on it now.</w:t>
-      </w:r>
-    </w:p>
-    <w:p>
-      <w:pPr>
-        <w:pStyle w:val="ListParagraph"/>
-        <w:numPr>
-          <w:ilvl w:val="0"/>
-          <w:numId w:val="1"/>
-        </w:numPr>
-      </w:pPr>
-      <w:r>
-        <w:t xml:space="preserve">Last time used base </w:t>
-      </w:r>
-      <w:r>
-        <w:t>had a problem trying to fit the prop into it and ended up not using it?</w:t>
-      </w:r>
-      <w:r>
-        <w:t xml:space="preserve">  Will need this working if want to use back up/down.</w:t>
-      </w:r>
-    </w:p>
-    <w:p>
-      <w:pPr>
-        <w:pStyle w:val="ListParagraph"/>
-        <w:numPr>
-          <w:ilvl w:val="0"/>
-          <w:numId w:val="1"/>
-        </w:numPr>
-      </w:pPr>
-      <w:r>
-        <w:t xml:space="preserve">See about adding further quick connect/disconnect right at controller board </w:t>
-      </w:r>
-      <w:r>
-        <w:t xml:space="preserve">for lines that go to prop and to IMU head gear </w:t>
-      </w:r>
-      <w:r>
-        <w:t>to make it easier to transport board (with the exception of the thick yard cable</w:t>
-      </w:r>
-      <w:r>
-        <w:t xml:space="preserve"> although would be nice for that too</w:t>
-      </w:r>
-      <w:r>
-        <w:t>)</w:t>
-      </w:r>
-    </w:p>
-    <w:p>
+        <w:t xml:space="preserve"> </w:t>
+      </w:r>
+      <w:r>
+        <w:t>Mega c</w:t>
+      </w:r>
+      <w:r>
+        <w:t>an control by using 16 bit Timers 3,4,5  (3 servos for each timer</w:t>
+      </w:r>
+      <w:r>
+        <w:t xml:space="preserve"> and timer 1 already used for </w:t>
+      </w:r>
+      <w:r>
+        <w:t xml:space="preserve">the </w:t>
+      </w:r>
+      <w:r>
+        <w:t>3 existing servos)</w:t>
+      </w:r>
+      <w:r>
+        <w:t xml:space="preserve">) which currently no other </w:t>
+      </w:r>
+      <w:proofErr w:type="spellStart"/>
+      <w:r>
+        <w:t>arduino</w:t>
+      </w:r>
+      <w:proofErr w:type="spellEnd"/>
+      <w:r>
+        <w:t xml:space="preserve"> mega packages I </w:t>
+      </w:r>
+      <w:r>
+        <w:t>use actually use</w:t>
+      </w:r>
+      <w:r>
+        <w:t xml:space="preserve">, or plan on using use,  as far as I can tell by searches.  </w:t>
+      </w:r>
+      <w:r>
+        <w:t>See the Atmega2560 datasheet for any difference in using those from timer 1 (</w:t>
+      </w:r>
+      <w:r>
+        <w:t>17.2 Overview</w:t>
+      </w:r>
+      <w:r>
+        <w:t xml:space="preserve"> and on in that datasheet).  </w:t>
+      </w:r>
+      <w:r>
+        <w:t xml:space="preserve">Would need to modify the </w:t>
+      </w:r>
+      <w:proofErr w:type="spellStart"/>
+      <w:r>
+        <w:t>PWMServo</w:t>
+      </w:r>
+      <w:proofErr w:type="spellEnd"/>
+      <w:r>
+        <w:t xml:space="preserve"> package to use these additional timers.  Optionally there is a </w:t>
+      </w:r>
+      <w:proofErr w:type="spellStart"/>
+      <w:r>
+        <w:t>adafruit</w:t>
+      </w:r>
+      <w:proofErr w:type="spellEnd"/>
+      <w:r>
+        <w:t xml:space="preserve"> shield that uses I2C that can control a massive number of servos </w:t>
+      </w:r>
       <w:proofErr w:type="gramStart"/>
       <w:r>
-        <w:t>Enhancements  -</w:t>
+        <w:t>( it</w:t>
       </w:r>
       <w:proofErr w:type="gramEnd"/>
       <w:r>
-        <w:t xml:space="preserve">   </w:t>
+        <w:t xml:space="preserve"> is 14 bit instead of 16 bit but that should be good enough for 1 degree changes).</w:t>
+      </w:r>
+      <w:r>
+        <w:t xml:space="preserve">  I2C should be </w:t>
+      </w:r>
+      <w:r>
+        <w:lastRenderedPageBreak/>
+        <w:t>fast enough even to command 9 servos every 50 milliseconds.</w:t>
+      </w:r>
+      <w:r>
+        <w:t xml:space="preserve">  Note that if use same IMUs currently using would need an I2C hub</w:t>
+      </w:r>
+      <w:r>
+        <w:t xml:space="preserve"> switch </w:t>
+      </w:r>
+      <w:r>
+        <w:t xml:space="preserve"> to </w:t>
+      </w:r>
+      <w:r>
+        <w:t>implement this as the IMUs can only have 2 I2C IDs</w:t>
       </w:r>
     </w:p>
     <w:p>
@@ -713,258 +903,103 @@
         </w:numPr>
       </w:pPr>
       <w:r>
-        <w:t xml:space="preserve">Making the prop </w:t>
-      </w:r>
-      <w:r>
-        <w:t xml:space="preserve">skeleton arm move with </w:t>
+        <w:t xml:space="preserve">See if using some type of motor instead of the </w:t>
+      </w:r>
+      <w:r>
+        <w:t xml:space="preserve">air cylinder would work for back up/down as it would be easier to control </w:t>
+      </w:r>
+      <w:r>
+        <w:t>the stopping speed than the elastic cord mechanism we have now with the air cylinder.</w:t>
+      </w:r>
+      <w:r>
+        <w:t xml:space="preserve">  The only issue would be the speed </w:t>
+      </w:r>
+      <w:r>
+        <w:t>it could achieve</w:t>
+      </w:r>
+      <w:r>
+        <w:t xml:space="preserve"> and the toque it can </w:t>
       </w:r>
       <w:proofErr w:type="gramStart"/>
       <w:r>
-        <w:t>servos :</w:t>
+        <w:t xml:space="preserve">produce </w:t>
+      </w:r>
+      <w:r>
+        <w:t xml:space="preserve"> (</w:t>
       </w:r>
       <w:proofErr w:type="gramEnd"/>
       <w:r>
-        <w:t xml:space="preserve"> </w:t>
-      </w:r>
-      <w:r>
-        <w:t xml:space="preserve">one for the </w:t>
-      </w:r>
-      <w:r>
-        <w:t>hand,</w:t>
-      </w:r>
-      <w:r>
-        <w:t xml:space="preserve"> up/down</w:t>
-      </w:r>
-      <w:r>
-        <w:t xml:space="preserve"> two for the </w:t>
-      </w:r>
-      <w:r>
-        <w:t>lower p</w:t>
-      </w:r>
-      <w:r>
-        <w:t>art of the arm</w:t>
-      </w:r>
-      <w:r>
-        <w:t xml:space="preserve">  (up/down and twist)</w:t>
-      </w:r>
-      <w:r>
-        <w:t xml:space="preserve"> and two </w:t>
-      </w:r>
-      <w:r>
-        <w:t xml:space="preserve"> for the  upper part</w:t>
-      </w:r>
-      <w:r>
-        <w:t xml:space="preserve"> (up/down and horizontal rotation side to side)</w:t>
-      </w:r>
-      <w:r>
-        <w:t xml:space="preserve"> where the upper part would need to be geared to get the force needed </w:t>
-      </w:r>
-      <w:r>
-        <w:t xml:space="preserve">to lift the arm </w:t>
-      </w:r>
-      <w:r>
-        <w:t>or a really strong servo</w:t>
-      </w:r>
-      <w:r>
-        <w:t>.   Want the arm to move at a decent natural speed</w:t>
-      </w:r>
-      <w:r>
-        <w:t>.  Would need another 3</w:t>
-      </w:r>
-      <w:r>
-        <w:t xml:space="preserve"> IMUs for choreographing </w:t>
-      </w:r>
-      <w:r>
-        <w:t>for this  (already have one but having a spare is always a good idea)</w:t>
-      </w:r>
-      <w:r>
-        <w:t xml:space="preserve"> to allow arm shoulder up/down, arm shoulder side to side, and forearm up/down (a fourth for hand up/down or forearm rotate around its axis)</w:t>
-      </w:r>
-      <w:r>
-        <w:t xml:space="preserve">It appears that should be able to have another 9 servos that the </w:t>
+        <w:t>has to be at least as quick as the pneumatic cylinder)</w:t>
+      </w:r>
+      <w:r>
+        <w:t>.  Or if there is a way to more accurately slow down the pneumatic cylinder at the end points.</w:t>
+      </w:r>
+      <w:r>
+        <w:t xml:space="preserve">  Or could use proportional valve controllers or possibly servos hooked to valve controller and Arduino PIDs (proportional integration derivative) control using feedback of the position the cylinder is at  (haunt forum has posts on this in the pneumatics forum)</w:t>
+      </w:r>
+    </w:p>
+    <w:p>
+      <w:pPr>
+        <w:pStyle w:val="ListParagraph"/>
+        <w:numPr>
+          <w:ilvl w:val="0"/>
+          <w:numId w:val="2"/>
+        </w:numPr>
+      </w:pPr>
+      <w:r>
+        <w:t>Update code so that player registered devices override interactive prop device movement when player is playing.  This allows playing short mouth and audio sequences during interactive prop movements (like a scream from the mouth).</w:t>
+      </w:r>
+    </w:p>
+    <w:p>
+      <w:pPr>
+        <w:pStyle w:val="ListParagraph"/>
+        <w:numPr>
+          <w:ilvl w:val="0"/>
+          <w:numId w:val="2"/>
+        </w:numPr>
+      </w:pPr>
+      <w:r>
+        <w:t xml:space="preserve">See about having voice activated mouth control option.  </w:t>
+      </w:r>
+      <w:r>
+        <w:t xml:space="preserve">Purchased an </w:t>
+      </w:r>
+      <w:r>
+        <w:t xml:space="preserve">audio level board, see if </w:t>
+      </w:r>
+      <w:proofErr w:type="gramStart"/>
+      <w:r>
+        <w:t>can use amp</w:t>
+      </w:r>
+      <w:proofErr w:type="gramEnd"/>
+      <w:r>
+        <w:t xml:space="preserve"> output </w:t>
+      </w:r>
+      <w:r>
+        <w:t xml:space="preserve">of it </w:t>
+      </w:r>
+      <w:r>
+        <w:t>in some manner instead of connecting off LEDs on that audio level board for audio level.  The audio needs to have enough release to hold the level so that the Arduino is not taxed sampling that audio level.</w:t>
+      </w:r>
+    </w:p>
+    <w:p>
+      <w:pPr>
+        <w:pStyle w:val="ListParagraph"/>
+        <w:numPr>
+          <w:ilvl w:val="0"/>
+          <w:numId w:val="2"/>
+        </w:numPr>
+      </w:pPr>
+      <w:r>
+        <w:t xml:space="preserve">Make LED eye brightness controllable.  Either use </w:t>
       </w:r>
       <w:proofErr w:type="spellStart"/>
       <w:r>
-        <w:t>Arudino</w:t>
+        <w:t>DtoA</w:t>
       </w:r>
       <w:proofErr w:type="spellEnd"/>
       <w:r>
-        <w:t xml:space="preserve"> </w:t>
-      </w:r>
-      <w:r>
-        <w:t>Mega c</w:t>
-      </w:r>
-      <w:r>
-        <w:t>an control by using 16 bit Timers 3,4,5  (3 servos for each timer</w:t>
-      </w:r>
-      <w:r>
-        <w:t xml:space="preserve"> and timer 1 already used for </w:t>
-      </w:r>
-      <w:r>
-        <w:t xml:space="preserve">the </w:t>
-      </w:r>
-      <w:r>
-        <w:t>3 existing servos)</w:t>
-      </w:r>
-      <w:r>
-        <w:t xml:space="preserve">) which currently no other </w:t>
-      </w:r>
-      <w:proofErr w:type="spellStart"/>
-      <w:r>
-        <w:t>arduino</w:t>
-      </w:r>
-      <w:proofErr w:type="spellEnd"/>
-      <w:r>
-        <w:t xml:space="preserve"> mega packages I </w:t>
-      </w:r>
-      <w:r>
-        <w:t>use actually use</w:t>
-      </w:r>
-      <w:r>
-        <w:t xml:space="preserve">, or plan on using use,  as far as I can tell by searches.  </w:t>
-      </w:r>
-      <w:r>
-        <w:t>See the Atmega2560 datasheet for any difference in using those from timer 1 (</w:t>
-      </w:r>
-      <w:r>
-        <w:t>17.2 Overview</w:t>
-      </w:r>
-      <w:r>
-        <w:t xml:space="preserve"> and on in that datasheet).  </w:t>
-      </w:r>
-      <w:r>
-        <w:t xml:space="preserve">Would need to modify the </w:t>
-      </w:r>
-      <w:proofErr w:type="spellStart"/>
-      <w:r>
-        <w:t>PWMServo</w:t>
-      </w:r>
-      <w:proofErr w:type="spellEnd"/>
-      <w:r>
-        <w:t xml:space="preserve"> package to use these additional timers.  Optionally there is a </w:t>
-      </w:r>
-      <w:proofErr w:type="spellStart"/>
-      <w:r>
-        <w:t>adafruit</w:t>
-      </w:r>
-      <w:proofErr w:type="spellEnd"/>
-      <w:r>
-        <w:t xml:space="preserve"> shield that uses I2C that can control a massive number of servos </w:t>
-      </w:r>
-      <w:proofErr w:type="gramStart"/>
-      <w:r>
-        <w:t>( it</w:t>
-      </w:r>
-      <w:proofErr w:type="gramEnd"/>
-      <w:r>
-        <w:t xml:space="preserve"> is 14 bit instead of 16 bit but that should be good enough for 1 degree changes).</w:t>
-      </w:r>
-      <w:r>
-        <w:t xml:space="preserve">  I2C should be fast enough even to command 9 servos every 50 milliseconds.</w:t>
-      </w:r>
-      <w:r>
-        <w:t xml:space="preserve">  Note </w:t>
-      </w:r>
-      <w:r>
-        <w:lastRenderedPageBreak/>
-        <w:t>that if use same IMUs currently using would need an I2C hub</w:t>
-      </w:r>
-      <w:r>
-        <w:t xml:space="preserve"> switch </w:t>
-      </w:r>
-      <w:r>
-        <w:t xml:space="preserve"> to </w:t>
-      </w:r>
-      <w:r>
-        <w:t>implement this as the IMUs can only have 2 I2C IDs</w:t>
-      </w:r>
-    </w:p>
-    <w:p>
-      <w:pPr>
-        <w:pStyle w:val="ListParagraph"/>
-        <w:numPr>
-          <w:ilvl w:val="0"/>
-          <w:numId w:val="2"/>
-        </w:numPr>
-      </w:pPr>
-      <w:r>
-        <w:t xml:space="preserve">See if using some type of motor instead of the </w:t>
-      </w:r>
-      <w:r>
-        <w:t xml:space="preserve">air cylinder would work for back up/down as it would be easier to control </w:t>
-      </w:r>
-      <w:r>
-        <w:t>the stopping speed than the elastic cord mechanism we have now with the air cylinder.</w:t>
-      </w:r>
-      <w:r>
-        <w:t xml:space="preserve">  The only issue would be the speed </w:t>
-      </w:r>
-      <w:r>
-        <w:t>it could achieve</w:t>
-      </w:r>
-      <w:r>
-        <w:t xml:space="preserve"> and the toque it can </w:t>
-      </w:r>
-      <w:proofErr w:type="gramStart"/>
-      <w:r>
-        <w:t xml:space="preserve">produce </w:t>
-      </w:r>
-      <w:r>
-        <w:t xml:space="preserve"> (</w:t>
-      </w:r>
-      <w:proofErr w:type="gramEnd"/>
-      <w:r>
-        <w:t>has to be at least as quick as the pneumatic cylinder)</w:t>
-      </w:r>
-      <w:r>
-        <w:t>.  Or if there is a way to more accurately slow down the pneumatic cylinder at the end points.</w:t>
-      </w:r>
-      <w:r>
-        <w:t xml:space="preserve">  Or could use proportional valve controllers or possibly servos hooked to valve controller and Arduino PIDs (proportional integration derivative) control using feedback of the position the cylinder is at  (haunt forum has posts on this in the pneumatics forum)</w:t>
-      </w:r>
-    </w:p>
-    <w:p>
-      <w:pPr>
-        <w:pStyle w:val="ListParagraph"/>
-        <w:numPr>
-          <w:ilvl w:val="0"/>
-          <w:numId w:val="2"/>
-        </w:numPr>
-      </w:pPr>
-      <w:r>
-        <w:t>Update code so that player registered devices override interactive prop device movement when player is playing.  This allows playing short mouth and audio sequences during interactive prop movements (like a scream from the mouth).</w:t>
-      </w:r>
-    </w:p>
-    <w:p>
-      <w:pPr>
-        <w:pStyle w:val="ListParagraph"/>
-        <w:numPr>
-          <w:ilvl w:val="0"/>
-          <w:numId w:val="2"/>
-        </w:numPr>
-      </w:pPr>
-      <w:r>
-        <w:t xml:space="preserve">See about having voice activated mouth control option.  </w:t>
-      </w:r>
-      <w:r>
-        <w:t xml:space="preserve">Purchased an </w:t>
-      </w:r>
-      <w:r>
-        <w:t xml:space="preserve">audio level board, see if </w:t>
-      </w:r>
-      <w:proofErr w:type="gramStart"/>
-      <w:r>
-        <w:t>can use amp</w:t>
-      </w:r>
-      <w:proofErr w:type="gramEnd"/>
-      <w:r>
-        <w:t xml:space="preserve"> output </w:t>
-      </w:r>
-      <w:r>
-        <w:t xml:space="preserve">of it </w:t>
-      </w:r>
-      <w:r>
-        <w:t>in some manner instead of connecting off LEDs on that audio level board for audio level.  The audio needs to have enough release to hold the level so that the Arduino is not taxed sampling that audio level.</w:t>
+        <w:t xml:space="preserve"> output or pulsed width modulation.</w:t>
       </w:r>
     </w:p>
     <w:p/>

</xml_diff>

<commit_message>
Note to add blocking cap to receive audio
Add blocking capacitor to receive audio from prop before it goest to headphones
</commit_message>
<xml_diff>
--- a/Lessons Learned.docx
+++ b/Lessons Learned.docx
@@ -687,100 +687,115 @@
       </w:r>
     </w:p>
     <w:p>
-      <w:proofErr w:type="gramStart"/>
-      <w:r>
-        <w:t>Enhancements  -</w:t>
-      </w:r>
-      <w:proofErr w:type="gramEnd"/>
-      <w:r>
-        <w:t xml:space="preserve">   </w:t>
-      </w:r>
-    </w:p>
-    <w:p>
-      <w:pPr>
-        <w:pStyle w:val="ListParagraph"/>
-        <w:numPr>
-          <w:ilvl w:val="0"/>
-          <w:numId w:val="2"/>
-        </w:numPr>
-      </w:pPr>
-      <w:r>
-        <w:t xml:space="preserve">Making the prop </w:t>
-      </w:r>
-      <w:r>
-        <w:t xml:space="preserve">skeleton arm move with </w:t>
-      </w:r>
-      <w:proofErr w:type="gramStart"/>
-      <w:r>
-        <w:t>servos :</w:t>
-      </w:r>
-      <w:proofErr w:type="gramEnd"/>
-      <w:r>
-        <w:t xml:space="preserve"> </w:t>
-      </w:r>
-      <w:r>
-        <w:t xml:space="preserve">one for the </w:t>
-      </w:r>
-      <w:r>
-        <w:t>hand,</w:t>
-      </w:r>
-      <w:r>
-        <w:t xml:space="preserve"> up/down</w:t>
-      </w:r>
-      <w:r>
-        <w:t xml:space="preserve"> two for the </w:t>
-      </w:r>
-      <w:r>
-        <w:t>lower p</w:t>
-      </w:r>
-      <w:r>
-        <w:t>art of the arm</w:t>
-      </w:r>
-      <w:r>
-        <w:t xml:space="preserve">  (up/down and twist)</w:t>
-      </w:r>
-      <w:r>
-        <w:t xml:space="preserve"> and three</w:t>
-      </w:r>
-      <w:r>
-        <w:t xml:space="preserve"> </w:t>
-      </w:r>
-      <w:r>
-        <w:t xml:space="preserve"> for the  upper </w:t>
-      </w:r>
-      <w:r>
-        <w:t xml:space="preserve">arm </w:t>
-      </w:r>
-      <w:r>
-        <w:t>part</w:t>
-      </w:r>
-      <w:r>
-        <w:t xml:space="preserve"> (</w:t>
-      </w:r>
-      <w:r>
-        <w:t>Vertical up/down (pitch),  Horizontal rotate (yaw) , and Roll</w:t>
-      </w:r>
-      <w:r>
-        <w:t>)</w:t>
-      </w:r>
-      <w:r>
-        <w:t xml:space="preserve"> where the upper part would need to be geared to get the force needed </w:t>
-      </w:r>
-      <w:r>
-        <w:t xml:space="preserve">to lift the arm </w:t>
-      </w:r>
-      <w:r>
-        <w:t>or a really strong servo</w:t>
-      </w:r>
-      <w:r>
-        <w:t xml:space="preserve">.   </w:t>
-      </w:r>
-      <w:r>
-        <w:t xml:space="preserve">Prefer strong servo as it will move quicker.  </w:t>
+      <w:pPr>
+        <w:pStyle w:val="ListParagraph"/>
+        <w:numPr>
+          <w:ilvl w:val="0"/>
+          <w:numId w:val="1"/>
+        </w:numPr>
+      </w:pPr>
+      <w:r>
+        <w:t xml:space="preserve">Add blocking capacitor to receive audio from prop </w:t>
       </w:r>
       <w:bookmarkStart w:id="0" w:name="_GoBack"/>
       <w:bookmarkEnd w:id="0"/>
       <w:r>
+        <w:t>before it goes to the Headset headphones</w:t>
+      </w:r>
+    </w:p>
+    <w:p>
+      <w:proofErr w:type="gramStart"/>
+      <w:r>
+        <w:t>Enhancements  -</w:t>
+      </w:r>
+      <w:proofErr w:type="gramEnd"/>
+      <w:r>
+        <w:t xml:space="preserve">   </w:t>
+      </w:r>
+    </w:p>
+    <w:p>
+      <w:pPr>
+        <w:pStyle w:val="ListParagraph"/>
+        <w:numPr>
+          <w:ilvl w:val="0"/>
+          <w:numId w:val="2"/>
+        </w:numPr>
+      </w:pPr>
+      <w:r>
+        <w:t xml:space="preserve">Making the prop </w:t>
+      </w:r>
+      <w:r>
+        <w:t xml:space="preserve">skeleton arm move with </w:t>
+      </w:r>
+      <w:proofErr w:type="gramStart"/>
+      <w:r>
+        <w:t>servos :</w:t>
+      </w:r>
+      <w:proofErr w:type="gramEnd"/>
+      <w:r>
+        <w:t xml:space="preserve"> </w:t>
+      </w:r>
+      <w:r>
+        <w:t xml:space="preserve">one for the </w:t>
+      </w:r>
+      <w:r>
+        <w:t>hand,</w:t>
+      </w:r>
+      <w:r>
+        <w:t xml:space="preserve"> up/down</w:t>
+      </w:r>
+      <w:r>
+        <w:t xml:space="preserve"> two for the </w:t>
+      </w:r>
+      <w:r>
+        <w:t>lower p</w:t>
+      </w:r>
+      <w:r>
+        <w:t>art of the arm</w:t>
+      </w:r>
+      <w:r>
+        <w:t xml:space="preserve">  (up/down and twist)</w:t>
+      </w:r>
+      <w:r>
+        <w:t xml:space="preserve"> and three</w:t>
+      </w:r>
+      <w:r>
+        <w:t xml:space="preserve"> </w:t>
+      </w:r>
+      <w:r>
+        <w:t xml:space="preserve"> for the  upper </w:t>
+      </w:r>
+      <w:r>
+        <w:t xml:space="preserve">arm </w:t>
+      </w:r>
+      <w:r>
+        <w:t>part</w:t>
+      </w:r>
+      <w:r>
+        <w:t xml:space="preserve"> (</w:t>
+      </w:r>
+      <w:r>
+        <w:t>Vertical up/down (pitch),  Horizontal rotate (yaw) , and Roll</w:t>
+      </w:r>
+      <w:r>
+        <w:t>)</w:t>
+      </w:r>
+      <w:r>
+        <w:t xml:space="preserve"> where the upper part would need to be geared to get the force needed </w:t>
+      </w:r>
+      <w:r>
+        <w:t xml:space="preserve">to lift the arm </w:t>
+      </w:r>
+      <w:r>
+        <w:t>or a really strong servo</w:t>
+      </w:r>
+      <w:r>
+        <w:t xml:space="preserve">.   </w:t>
+      </w:r>
+      <w:r>
+        <w:t xml:space="preserve">Prefer strong servo as it will move quicker.  </w:t>
+      </w:r>
+      <w:r>
         <w:t>Want the arm to move at a decent natural speed</w:t>
       </w:r>
       <w:r>
@@ -872,14 +887,14 @@
       </w:r>
       <w:proofErr w:type="gramEnd"/>
       <w:r>
-        <w:t xml:space="preserve"> is 14 bit instead of 16 bit but that should be good enough for 1 degree changes).</w:t>
-      </w:r>
-      <w:r>
-        <w:t xml:space="preserve">  I2C should be </w:t>
+        <w:t xml:space="preserve"> </w:t>
       </w:r>
       <w:r>
         <w:lastRenderedPageBreak/>
-        <w:t>fast enough even to command 9 servos every 50 milliseconds.</w:t>
+        <w:t>is 14 bit instead of 16 bit but that should be good enough for 1 degree changes).</w:t>
+      </w:r>
+      <w:r>
+        <w:t xml:space="preserve">  I2C should be fast enough even to command 9 servos every 50 milliseconds.</w:t>
       </w:r>
       <w:r>
         <w:t xml:space="preserve">  Note that if use same IMUs currently using would need an I2C hub</w:t>

</xml_diff>

<commit_message>
Addeed receive audio blocking cap
Addeed receive audio blocking capacitor   between receive audio from prop and headset speakers.   This allowed volume control to be turned up higher than before.
</commit_message>
<xml_diff>
--- a/Lessons Learned.docx
+++ b/Lessons Learned.docx
@@ -695,13 +695,16 @@
         </w:numPr>
       </w:pPr>
       <w:r>
-        <w:t xml:space="preserve">Add blocking capacitor to receive audio from prop </w:t>
+        <w:t xml:space="preserve">Did add </w:t>
+      </w:r>
+      <w:r>
+        <w:t>blocking capacitor to receive audio from prop before it goes to the Headset headphones</w:t>
+      </w:r>
+      <w:r>
+        <w:t>. That helped overdrive of speaker when headset volume control turned way up</w:t>
       </w:r>
       <w:bookmarkStart w:id="0" w:name="_GoBack"/>
       <w:bookmarkEnd w:id="0"/>
-      <w:r>
-        <w:t>before it goes to the Headset headphones</w:t>
-      </w:r>
     </w:p>
     <w:p>
       <w:proofErr w:type="gramStart"/>
@@ -871,7 +874,11 @@
       </w:r>
       <w:proofErr w:type="spellEnd"/>
       <w:r>
-        <w:t xml:space="preserve"> package to use these additional timers.  Optionally there is a </w:t>
+        <w:t xml:space="preserve"> package to use these additional timers.  </w:t>
+      </w:r>
+      <w:r>
+        <w:lastRenderedPageBreak/>
+        <w:t xml:space="preserve">Optionally there is a </w:t>
       </w:r>
       <w:proofErr w:type="spellStart"/>
       <w:r>
@@ -887,11 +894,7 @@
       </w:r>
       <w:proofErr w:type="gramEnd"/>
       <w:r>
-        <w:t xml:space="preserve"> </w:t>
-      </w:r>
-      <w:r>
-        <w:lastRenderedPageBreak/>
-        <w:t>is 14 bit instead of 16 bit but that should be good enough for 1 degree changes).</w:t>
+        <w:t xml:space="preserve"> is 14 bit instead of 16 bit but that should be good enough for 1 degree changes).</w:t>
       </w:r>
       <w:r>
         <w:t xml:space="preserve">  I2C should be fast enough even to command 9 servos every 50 milliseconds.</w:t>

</xml_diff>

<commit_message>
Note to change from diredt Euler angles to Quaternions to get orientation
Want to use quaternions instead of Euler angles to get orientation to avoid and future representation issues (i.e. gimbal lock effect)
</commit_message>
<xml_diff>
--- a/Lessons Learned.docx
+++ b/Lessons Learned.docx
@@ -703,6 +703,42 @@
       <w:r>
         <w:t>. That helped overdrive of speaker when headset volume control turned way up</w:t>
       </w:r>
+    </w:p>
+    <w:p>
+      <w:pPr>
+        <w:pStyle w:val="ListParagraph"/>
+        <w:numPr>
+          <w:ilvl w:val="0"/>
+          <w:numId w:val="1"/>
+        </w:numPr>
+      </w:pPr>
+      <w:r>
+        <w:t>See about c</w:t>
+      </w:r>
+      <w:r>
+        <w:t>onvert</w:t>
+      </w:r>
+      <w:r>
+        <w:t>ing</w:t>
+      </w:r>
+      <w:r>
+        <w:t xml:space="preserve"> to using quaternions </w:t>
+      </w:r>
+      <w:r>
+        <w:t xml:space="preserve">instead of Euler angles to </w:t>
+      </w:r>
+      <w:r>
+        <w:t>avoid gimbal lock issues</w:t>
+      </w:r>
+      <w:r>
+        <w:t xml:space="preserve"> in the future</w:t>
+      </w:r>
+      <w:r>
+        <w:t>.  Hopefully the computations will not overload the processor.</w:t>
+      </w:r>
+      <w:r>
+        <w:t xml:space="preserve">   Right now it’s not an issue due to the limits of head movements but arm movements may run into issues.  Converting now will get things ready.</w:t>
+      </w:r>
       <w:bookmarkStart w:id="0" w:name="_GoBack"/>
       <w:bookmarkEnd w:id="0"/>
     </w:p>
@@ -831,7 +867,11 @@
         <w:t>an control by using 16 bit Timers 3,4,5  (3 servos for each timer</w:t>
       </w:r>
       <w:r>
-        <w:t xml:space="preserve"> and timer 1 already used for </w:t>
+        <w:t xml:space="preserve"> </w:t>
+      </w:r>
+      <w:r>
+        <w:lastRenderedPageBreak/>
+        <w:t xml:space="preserve">and timer 1 already used for </w:t>
       </w:r>
       <w:r>
         <w:t xml:space="preserve">the </w:t>
@@ -874,11 +914,7 @@
       </w:r>
       <w:proofErr w:type="spellEnd"/>
       <w:r>
-        <w:t xml:space="preserve"> package to use these additional timers.  </w:t>
-      </w:r>
-      <w:r>
-        <w:lastRenderedPageBreak/>
-        <w:t xml:space="preserve">Optionally there is a </w:t>
+        <w:t xml:space="preserve"> package to use these additional timers.  Optionally there is a </w:t>
       </w:r>
       <w:proofErr w:type="spellStart"/>
       <w:r>

</xml_diff>

<commit_message>
Added ground issues and possible fixes and possible use of Servo shield
</commit_message>
<xml_diff>
--- a/Lessons Learned.docx
+++ b/Lessons Learned.docx
@@ -352,7 +352,10 @@
         <w:t xml:space="preserve">interactive prop operation. </w:t>
       </w:r>
       <w:r>
-        <w:t xml:space="preserve"> This works fine. </w:t>
+        <w:t xml:space="preserve"> This seemed to work fine buy may have one issue described below</w:t>
+      </w:r>
+      <w:r>
+        <w:t xml:space="preserve">. </w:t>
       </w:r>
       <w:r>
         <w:t xml:space="preserve"> </w:t>
@@ -430,14 +433,14 @@
         <w:t xml:space="preserve">connected </w:t>
       </w:r>
       <w:r>
-        <w:t xml:space="preserve">to and replacing mic on </w:t>
-      </w:r>
-      <w:r>
-        <w:t xml:space="preserve">Electret Microphone </w:t>
+        <w:t xml:space="preserve">to </w:t>
       </w:r>
       <w:r>
         <w:lastRenderedPageBreak/>
-        <w:t>Amplifier - MAX9814 with Auto Gain Control</w:t>
+        <w:t xml:space="preserve">and replacing mic on </w:t>
+      </w:r>
+      <w:r>
+        <w:t>Electret Microphone Amplifier - MAX9814 with Auto Gain Control</w:t>
       </w:r>
       <w:r>
         <w:t xml:space="preserve"> to existing prop speaker </w:t>
@@ -493,258 +496,405 @@
       </w:r>
       <w:proofErr w:type="spellEnd"/>
       <w:r>
-        <w:t xml:space="preserve"> mini cam has very little video delay so that worked well (uses smartphone to view live video)</w:t>
-      </w:r>
-    </w:p>
-    <w:p>
-      <w:pPr>
-        <w:pStyle w:val="ListParagraph"/>
-        <w:numPr>
-          <w:ilvl w:val="0"/>
-          <w:numId w:val="1"/>
-        </w:numPr>
-      </w:pPr>
-      <w:r>
-        <w:rPr>
-          <w:b/>
-        </w:rPr>
-        <w:t>Remember to connect mic audio</w:t>
-      </w:r>
-      <w:r>
-        <w:t xml:space="preserve">.  In 2020 had forgotten to do this for the first few </w:t>
-      </w:r>
-      <w:proofErr w:type="spellStart"/>
-      <w:r>
-        <w:t>TOTers</w:t>
-      </w:r>
-      <w:proofErr w:type="spellEnd"/>
-      <w:r>
-        <w:t xml:space="preserve"> and they couldn’t hear me talk.</w:t>
-      </w:r>
-    </w:p>
-    <w:p>
-      <w:pPr>
-        <w:pStyle w:val="ListParagraph"/>
-        <w:numPr>
-          <w:ilvl w:val="0"/>
-          <w:numId w:val="1"/>
-        </w:numPr>
-      </w:pPr>
-      <w:r>
-        <w:t>See if there is some way to make a skin cover for the bottom of the mouth to the neck to cover up the servos and make it look better.</w:t>
-      </w:r>
-    </w:p>
-    <w:p>
-      <w:pPr>
-        <w:pStyle w:val="ListParagraph"/>
-        <w:numPr>
-          <w:ilvl w:val="0"/>
-          <w:numId w:val="1"/>
-        </w:numPr>
-      </w:pPr>
-      <w:r>
-        <w:t xml:space="preserve">See if there is a way to limit the head from completely bending over where the chin hits the neck </w:t>
-      </w:r>
-      <w:proofErr w:type="spellStart"/>
+        <w:t xml:space="preserve"> mini cam has very little video delay so that worked well (uses smartphone to view live video</w:t>
+      </w:r>
       <w:proofErr w:type="gramStart"/>
       <w:r>
-        <w:t>pvc</w:t>
-      </w:r>
-      <w:proofErr w:type="spellEnd"/>
+        <w:t>)</w:t>
+      </w:r>
       <w:proofErr w:type="gramEnd"/>
       <w:r>
-        <w:t xml:space="preserve"> pipe, when the servos are not powered.</w:t>
-      </w:r>
-      <w:r>
-        <w:t xml:space="preserve">  Possibly use a spring that has</w:t>
-      </w:r>
-      <w:r>
-        <w:t xml:space="preserve"> a little give and then attach</w:t>
-      </w:r>
-      <w:r>
-        <w:t xml:space="preserve"> it along with some slack wire to the center of </w:t>
-      </w:r>
-      <w:proofErr w:type="gramStart"/>
-      <w:r>
-        <w:t>the  vertical</w:t>
-      </w:r>
-      <w:proofErr w:type="gramEnd"/>
-      <w:r>
-        <w:t xml:space="preserve"> servo metal connection so that when that servo is holding the head at 160 degrees or </w:t>
-      </w:r>
-      <w:r>
-        <w:t>20 degrees the slack/cable is completely taught and starts to pull on the spring.  If the spring has a little give it can cushion the head when it drops from 90 degrees to those positions.</w:t>
-      </w:r>
-      <w:r>
-        <w:t xml:space="preserve">  As a work around set head vertical to 50 degrees before disconnecting power so that had falls backwards.</w:t>
-      </w:r>
-    </w:p>
-    <w:p>
-      <w:pPr>
-        <w:pStyle w:val="ListParagraph"/>
-        <w:numPr>
-          <w:ilvl w:val="0"/>
-          <w:numId w:val="1"/>
-        </w:numPr>
-      </w:pPr>
-      <w:r>
-        <w:t>Have the servo device class have a method that limits the servo setting to provide a better way to limit</w:t>
-      </w:r>
-      <w:r>
-        <w:t xml:space="preserve"> this in one place  (possibly </w:t>
-      </w:r>
-      <w:r>
-        <w:t xml:space="preserve">in the base </w:t>
-      </w:r>
-      <w:r>
-        <w:t xml:space="preserve">device class so </w:t>
-      </w:r>
-      <w:proofErr w:type="spellStart"/>
-      <w:r>
-        <w:t>every one</w:t>
-      </w:r>
-      <w:proofErr w:type="spellEnd"/>
-      <w:r>
-        <w:t xml:space="preserve"> inherits it)</w:t>
-      </w:r>
-    </w:p>
-    <w:p>
-      <w:pPr>
-        <w:pStyle w:val="ListParagraph"/>
-        <w:numPr>
-          <w:ilvl w:val="0"/>
-          <w:numId w:val="1"/>
-        </w:numPr>
-      </w:pPr>
-      <w:r>
-        <w:t>See if can also have the prop audio go to the loud speakers (although the prop speaker did seem to be loud enough)</w:t>
-      </w:r>
-    </w:p>
-    <w:p>
-      <w:pPr>
-        <w:pStyle w:val="ListParagraph"/>
-        <w:numPr>
-          <w:ilvl w:val="0"/>
-          <w:numId w:val="1"/>
-        </w:numPr>
-      </w:pPr>
-      <w:r>
-        <w:t xml:space="preserve">Have light shining </w:t>
-      </w:r>
-      <w:r>
-        <w:t xml:space="preserve">on the </w:t>
-      </w:r>
-      <w:r>
-        <w:t xml:space="preserve">vampire </w:t>
-      </w:r>
-      <w:r>
-        <w:t>prop itself</w:t>
-      </w:r>
-      <w:r>
-        <w:t xml:space="preserve"> to make it more visible as people can stand in the way of the porch light that is the only light on it now.</w:t>
-      </w:r>
-    </w:p>
-    <w:p>
-      <w:pPr>
-        <w:pStyle w:val="ListParagraph"/>
-        <w:numPr>
-          <w:ilvl w:val="0"/>
-          <w:numId w:val="1"/>
-        </w:numPr>
-      </w:pPr>
-      <w:r>
-        <w:t xml:space="preserve">Last time used base </w:t>
-      </w:r>
-      <w:r>
-        <w:t>had a problem trying to fit the prop into it and ended up not using it?</w:t>
-      </w:r>
-      <w:r>
-        <w:t xml:space="preserve">  Will need this working if want to use back up/down.</w:t>
-      </w:r>
-    </w:p>
-    <w:p>
-      <w:pPr>
-        <w:pStyle w:val="ListParagraph"/>
-        <w:numPr>
-          <w:ilvl w:val="0"/>
-          <w:numId w:val="1"/>
-        </w:numPr>
-      </w:pPr>
-      <w:r>
-        <w:t xml:space="preserve">See about adding further quick connect/disconnect right at controller board </w:t>
-      </w:r>
-      <w:r>
-        <w:t xml:space="preserve">for lines that go to prop and to IMU head gear </w:t>
-      </w:r>
-      <w:r>
-        <w:t>to make it easier to transport board (with the exception of the thick yard cable</w:t>
-      </w:r>
-      <w:r>
-        <w:t xml:space="preserve"> although would be nice for that too</w:t>
-      </w:r>
-      <w:r>
-        <w:t>)</w:t>
-      </w:r>
-    </w:p>
-    <w:p>
-      <w:pPr>
-        <w:pStyle w:val="ListParagraph"/>
-        <w:numPr>
-          <w:ilvl w:val="0"/>
-          <w:numId w:val="1"/>
-        </w:numPr>
-      </w:pPr>
-      <w:r>
-        <w:t xml:space="preserve">Did add </w:t>
-      </w:r>
-      <w:r>
-        <w:t>blocking capacitor to receive audio from prop before it goes to the Headset headphones</w:t>
-      </w:r>
-      <w:r>
-        <w:t>. That helped overdrive of speaker when headset volume control turned way up</w:t>
-      </w:r>
-    </w:p>
-    <w:p>
-      <w:pPr>
-        <w:pStyle w:val="ListParagraph"/>
-        <w:numPr>
-          <w:ilvl w:val="0"/>
-          <w:numId w:val="1"/>
-        </w:numPr>
-      </w:pPr>
-      <w:r>
-        <w:t>See about c</w:t>
-      </w:r>
-      <w:r>
-        <w:t>onvert</w:t>
-      </w:r>
-      <w:r>
-        <w:t>ing</w:t>
-      </w:r>
-      <w:r>
-        <w:t xml:space="preserve"> to using quaternions </w:t>
-      </w:r>
-      <w:r>
-        <w:t xml:space="preserve">instead of Euler angles to </w:t>
-      </w:r>
-      <w:r>
-        <w:t>avoid gimbal lock issues</w:t>
-      </w:r>
-      <w:r>
-        <w:t xml:space="preserve"> in the future</w:t>
-      </w:r>
-      <w:r>
-        <w:t>.  Hopefully the computations will not overload the processor.</w:t>
-      </w:r>
-      <w:r>
-        <w:t xml:space="preserve">   Right now it’s not an issue due to the limits of head movements but arm movements may run into issues.  Converting now will get things ready.</w:t>
+        <w:br/>
+      </w:r>
+      <w:r>
+        <w:rPr>
+          <w:b/>
+        </w:rPr>
+        <w:t xml:space="preserve">For the Mic to prop speaker the use of the MAX9814 with AGC </w:t>
+      </w:r>
+      <w:r>
+        <w:rPr>
+          <w:b/>
+        </w:rPr>
+        <w:t xml:space="preserve">to amplify the mic </w:t>
+      </w:r>
+      <w:r>
+        <w:rPr>
+          <w:b/>
+        </w:rPr>
+        <w:t>looked to be</w:t>
       </w:r>
       <w:bookmarkStart w:id="0" w:name="_GoBack"/>
       <w:bookmarkEnd w:id="0"/>
-    </w:p>
-    <w:p>
+      <w:r>
+        <w:rPr>
+          <w:b/>
+        </w:rPr>
+        <w:t xml:space="preserve"> </w:t>
+      </w:r>
+      <w:r>
+        <w:rPr>
+          <w:b/>
+        </w:rPr>
+        <w:t xml:space="preserve">picking up sounds quite a distance away from the mic </w:t>
+      </w:r>
+      <w:r>
+        <w:rPr>
+          <w:b/>
+        </w:rPr>
+        <w:t xml:space="preserve">due to the AGC </w:t>
+      </w:r>
+      <w:r>
+        <w:rPr>
+          <w:b/>
+        </w:rPr>
+        <w:t xml:space="preserve">so see about using a non AGC amplifier for this from </w:t>
+      </w:r>
+      <w:proofErr w:type="spellStart"/>
+      <w:r>
+        <w:rPr>
+          <w:b/>
+        </w:rPr>
+        <w:t>Adafruit</w:t>
+      </w:r>
+      <w:proofErr w:type="spellEnd"/>
+      <w:r>
+        <w:rPr>
+          <w:b/>
+        </w:rPr>
+        <w:t xml:space="preserve"> to eliminate this</w:t>
+      </w:r>
+      <w:r>
+        <w:rPr>
+          <w:b/>
+        </w:rPr>
+        <w:t>.</w:t>
+      </w:r>
+      <w:r>
+        <w:rPr>
+          <w:b/>
+        </w:rPr>
+        <w:t xml:space="preserve">  </w:t>
+      </w:r>
+      <w:r>
+        <w:t xml:space="preserve">The </w:t>
+      </w:r>
+      <w:r>
+        <w:t>MAX9814 with AGC</w:t>
+      </w:r>
+      <w:r>
+        <w:t xml:space="preserve"> worked well for the ears of the prop as it picked up very faint as well as very load sounds because of the AGC.</w:t>
+      </w:r>
+    </w:p>
+    <w:p>
+      <w:pPr>
+        <w:pStyle w:val="ListParagraph"/>
+        <w:numPr>
+          <w:ilvl w:val="0"/>
+          <w:numId w:val="1"/>
+        </w:numPr>
+      </w:pPr>
+      <w:r>
+        <w:rPr>
+          <w:b/>
+        </w:rPr>
+        <w:t>Remember to connect mic audio</w:t>
+      </w:r>
+      <w:r>
+        <w:t xml:space="preserve">.  In 2020 had forgotten to do this for the first few </w:t>
+      </w:r>
+      <w:proofErr w:type="spellStart"/>
+      <w:r>
+        <w:t>TOTers</w:t>
+      </w:r>
+      <w:proofErr w:type="spellEnd"/>
+      <w:r>
+        <w:t xml:space="preserve"> and they couldn’t hear me talk.</w:t>
+      </w:r>
+    </w:p>
+    <w:p>
+      <w:pPr>
+        <w:pStyle w:val="ListParagraph"/>
+        <w:numPr>
+          <w:ilvl w:val="0"/>
+          <w:numId w:val="1"/>
+        </w:numPr>
+      </w:pPr>
+      <w:r>
+        <w:t>See if there is some way to make a skin cover for the bottom of the mouth to the neck to cover up the servos and make it look better.</w:t>
+      </w:r>
+    </w:p>
+    <w:p>
+      <w:pPr>
+        <w:pStyle w:val="ListParagraph"/>
+        <w:numPr>
+          <w:ilvl w:val="0"/>
+          <w:numId w:val="1"/>
+        </w:numPr>
+      </w:pPr>
+      <w:r>
+        <w:t xml:space="preserve">See if there is a way to limit the head from completely bending over where the chin hits the neck </w:t>
+      </w:r>
+      <w:proofErr w:type="spellStart"/>
       <w:proofErr w:type="gramStart"/>
       <w:r>
+        <w:t>pvc</w:t>
+      </w:r>
+      <w:proofErr w:type="spellEnd"/>
+      <w:proofErr w:type="gramEnd"/>
+      <w:r>
+        <w:t xml:space="preserve"> pipe, when the servos are not powered.</w:t>
+      </w:r>
+      <w:r>
+        <w:t xml:space="preserve">  Possibly use a spring that has</w:t>
+      </w:r>
+      <w:r>
+        <w:t xml:space="preserve"> a little give and then attach</w:t>
+      </w:r>
+      <w:r>
+        <w:t xml:space="preserve"> it along with some slack wire to the center of </w:t>
+      </w:r>
+      <w:proofErr w:type="gramStart"/>
+      <w:r>
+        <w:t>the  vertical</w:t>
+      </w:r>
+      <w:proofErr w:type="gramEnd"/>
+      <w:r>
+        <w:t xml:space="preserve"> servo metal connection so that when that servo is holding the head at 160 degrees or </w:t>
+      </w:r>
+      <w:r>
+        <w:t>20 degrees the slack/cable is completely taught and starts to pull on the spring.  If the spring has a little give it can cushion the head when it drops from 90 degrees to those positions.</w:t>
+      </w:r>
+      <w:r>
+        <w:t xml:space="preserve">  As a work around set head vertical to 50 degrees before disconnecting power so that had falls backwards.</w:t>
+      </w:r>
+    </w:p>
+    <w:p>
+      <w:pPr>
+        <w:pStyle w:val="ListParagraph"/>
+        <w:numPr>
+          <w:ilvl w:val="0"/>
+          <w:numId w:val="1"/>
+        </w:numPr>
+      </w:pPr>
+      <w:r>
+        <w:t>Have the servo device class have a method that limits the servo setting to provide a better way to limit</w:t>
+      </w:r>
+      <w:r>
+        <w:t xml:space="preserve"> this in one place  (possibly </w:t>
+      </w:r>
+      <w:r>
+        <w:t xml:space="preserve">in the base </w:t>
+      </w:r>
+      <w:r>
+        <w:t xml:space="preserve">device class so </w:t>
+      </w:r>
+      <w:proofErr w:type="spellStart"/>
+      <w:r>
+        <w:t>every one</w:t>
+      </w:r>
+      <w:proofErr w:type="spellEnd"/>
+      <w:r>
+        <w:t xml:space="preserve"> inherits it)</w:t>
+      </w:r>
+    </w:p>
+    <w:p>
+      <w:pPr>
+        <w:pStyle w:val="ListParagraph"/>
+        <w:numPr>
+          <w:ilvl w:val="0"/>
+          <w:numId w:val="1"/>
+        </w:numPr>
+      </w:pPr>
+      <w:r>
+        <w:t>See if can also have the prop audio go to the loud speakers (although the prop speaker did seem to be loud enough)</w:t>
+      </w:r>
+    </w:p>
+    <w:p>
+      <w:pPr>
+        <w:pStyle w:val="ListParagraph"/>
+        <w:numPr>
+          <w:ilvl w:val="0"/>
+          <w:numId w:val="1"/>
+        </w:numPr>
+      </w:pPr>
+      <w:r>
+        <w:t xml:space="preserve">Have light shining </w:t>
+      </w:r>
+      <w:r>
+        <w:t xml:space="preserve">on the </w:t>
+      </w:r>
+      <w:r>
+        <w:t xml:space="preserve">vampire </w:t>
+      </w:r>
+      <w:r>
+        <w:t>prop itself</w:t>
+      </w:r>
+      <w:r>
+        <w:t xml:space="preserve"> to make it more visible as people can stand in the way of the porch light that is the only light on it now.</w:t>
+      </w:r>
+    </w:p>
+    <w:p>
+      <w:pPr>
+        <w:pStyle w:val="ListParagraph"/>
+        <w:numPr>
+          <w:ilvl w:val="0"/>
+          <w:numId w:val="1"/>
+        </w:numPr>
+      </w:pPr>
+      <w:r>
+        <w:t xml:space="preserve">Last time used base </w:t>
+      </w:r>
+      <w:r>
+        <w:t>had a problem trying to fit the prop into it and ended up not using it?</w:t>
+      </w:r>
+      <w:r>
+        <w:t xml:space="preserve">  Will need this working if want to use back up/down.</w:t>
+      </w:r>
+    </w:p>
+    <w:p>
+      <w:pPr>
+        <w:pStyle w:val="ListParagraph"/>
+        <w:numPr>
+          <w:ilvl w:val="0"/>
+          <w:numId w:val="1"/>
+        </w:numPr>
+      </w:pPr>
+      <w:r>
+        <w:t xml:space="preserve">See about adding further quick connect/disconnect right at controller board </w:t>
+      </w:r>
+      <w:r>
+        <w:t xml:space="preserve">for lines that go to prop and to IMU head gear </w:t>
+      </w:r>
+      <w:r>
+        <w:t>to make it easier to transport board (with the exception of the thick yard cable</w:t>
+      </w:r>
+      <w:r>
+        <w:t xml:space="preserve"> although would be nice for that too</w:t>
+      </w:r>
+      <w:r>
+        <w:t>)</w:t>
+      </w:r>
+    </w:p>
+    <w:p>
+      <w:pPr>
+        <w:pStyle w:val="ListParagraph"/>
+        <w:numPr>
+          <w:ilvl w:val="0"/>
+          <w:numId w:val="1"/>
+        </w:numPr>
+      </w:pPr>
+      <w:r>
+        <w:t xml:space="preserve">Did add </w:t>
+      </w:r>
+      <w:r>
+        <w:t>blocking capacitor to receive audio from prop before it goes to the Headset headphones</w:t>
+      </w:r>
+      <w:r>
+        <w:t>. That helped overdrive of speaker when headset volume control turned way up</w:t>
+      </w:r>
+    </w:p>
+    <w:p>
+      <w:pPr>
+        <w:pStyle w:val="ListParagraph"/>
+        <w:numPr>
+          <w:ilvl w:val="0"/>
+          <w:numId w:val="1"/>
+        </w:numPr>
+      </w:pPr>
+      <w:r>
+        <w:t xml:space="preserve">Would </w:t>
+      </w:r>
+      <w:r>
+        <w:t xml:space="preserve">using quaternions </w:t>
+      </w:r>
+      <w:r>
+        <w:t xml:space="preserve">instead of Euler angles </w:t>
+      </w:r>
+      <w:r>
+        <w:t>avoid issues</w:t>
+      </w:r>
+      <w:r>
+        <w:t xml:space="preserve"> for the planned future arm </w:t>
+      </w:r>
+      <w:proofErr w:type="gramStart"/>
+      <w:r>
+        <w:t>movement</w:t>
+      </w:r>
+      <w:r>
+        <w:t>.</w:t>
+      </w:r>
+      <w:proofErr w:type="gramEnd"/>
+      <w:r>
+        <w:t xml:space="preserve">  Hopefully the computations will not overload the processor.</w:t>
+      </w:r>
+      <w:r>
+        <w:t xml:space="preserve">   Right now it’s not an issue due to the limits of head movements but </w:t>
+      </w:r>
+      <w:r>
+        <w:t xml:space="preserve">adding </w:t>
+      </w:r>
+      <w:r>
+        <w:t xml:space="preserve">arm </w:t>
+      </w:r>
+      <w:r>
+        <w:t xml:space="preserve">movements may run into issues.  Also since arms </w:t>
+      </w:r>
+      <w:r>
+        <w:t xml:space="preserve">physical motor </w:t>
+      </w:r>
+      <w:r>
+        <w:t xml:space="preserve">connections </w:t>
+      </w:r>
+      <w:r>
+        <w:t>(rotate, altitude</w:t>
+      </w:r>
+      <w:r>
+        <w:t xml:space="preserve">, roll) would be setup as </w:t>
+      </w:r>
+      <w:r>
+        <w:t xml:space="preserve">yaw, pitch, roll anyway </w:t>
+      </w:r>
+      <w:r>
+        <w:t>would we still have the issue regardless?  Need to investigate more.  There is code that has special case when pitch is 90 degrees so that roll is always set as 0 and yaw works as is.  Maybe that would work</w:t>
+      </w:r>
+      <w:r>
+        <w:t xml:space="preserve"> well enough</w:t>
+      </w:r>
+      <w:r>
+        <w:t>.</w:t>
+      </w:r>
+      <w:r>
+        <w:t xml:space="preserve">  The basic problem is at certain points of the arm position (pitch 90 </w:t>
+      </w:r>
+      <w:proofErr w:type="spellStart"/>
+      <w:r>
+        <w:t>deg</w:t>
+      </w:r>
+      <w:proofErr w:type="spellEnd"/>
+      <w:r>
+        <w:t xml:space="preserve">), moving just a little off the position can cause the yaw, roll to change drastically </w:t>
+      </w:r>
+      <w:r>
+        <w:t>to move to this</w:t>
+      </w:r>
+      <w:r>
+        <w:t xml:space="preserve"> new </w:t>
+      </w:r>
+      <w:r>
+        <w:t xml:space="preserve">slightly different </w:t>
+      </w:r>
+      <w:r>
+        <w:t xml:space="preserve">position because </w:t>
+      </w:r>
+      <w:r>
+        <w:t>yaw and roll do the same thing at pitch 90 deg.</w:t>
+      </w:r>
+    </w:p>
+    <w:p>
+      <w:proofErr w:type="gramStart"/>
+      <w:r>
+        <w:lastRenderedPageBreak/>
         <w:t>Enhancements  -</w:t>
       </w:r>
       <w:proofErr w:type="gramEnd"/>
@@ -867,173 +1017,317 @@
         <w:t>an control by using 16 bit Timers 3,4,5  (3 servos for each timer</w:t>
       </w:r>
       <w:r>
+        <w:t xml:space="preserve"> and timer 1 already used for </w:t>
+      </w:r>
+      <w:r>
+        <w:t xml:space="preserve">the </w:t>
+      </w:r>
+      <w:r>
+        <w:t>3 existing servos)</w:t>
+      </w:r>
+      <w:r>
+        <w:t xml:space="preserve">) which currently no other </w:t>
+      </w:r>
+      <w:proofErr w:type="spellStart"/>
+      <w:r>
+        <w:t>arduino</w:t>
+      </w:r>
+      <w:proofErr w:type="spellEnd"/>
+      <w:r>
+        <w:t xml:space="preserve"> mega packages I </w:t>
+      </w:r>
+      <w:r>
+        <w:t>use actually use</w:t>
+      </w:r>
+      <w:r>
+        <w:t xml:space="preserve">, or plan on using use,  as far as I can tell by searches.  </w:t>
+      </w:r>
+      <w:r>
+        <w:t>See the Atmega2560 datasheet for any difference in using those from timer 1 (</w:t>
+      </w:r>
+      <w:r>
+        <w:t>17.2 Overview</w:t>
+      </w:r>
+      <w:r>
+        <w:t xml:space="preserve"> and on in that datasheet).  </w:t>
+      </w:r>
+      <w:r>
+        <w:t xml:space="preserve">Would need to modify the </w:t>
+      </w:r>
+      <w:proofErr w:type="spellStart"/>
+      <w:r>
+        <w:t>PWMServo</w:t>
+      </w:r>
+      <w:proofErr w:type="spellEnd"/>
+      <w:r>
+        <w:t xml:space="preserve"> package to use these additional timers.  Optionally there is a </w:t>
+      </w:r>
+      <w:proofErr w:type="spellStart"/>
+      <w:r>
+        <w:t>adafruit</w:t>
+      </w:r>
+      <w:proofErr w:type="spellEnd"/>
+      <w:r>
+        <w:t xml:space="preserve"> shield that uses I2C that can control a massive number of servos </w:t>
+      </w:r>
+      <w:proofErr w:type="gramStart"/>
+      <w:r>
+        <w:t>( it</w:t>
+      </w:r>
+      <w:proofErr w:type="gramEnd"/>
+      <w:r>
+        <w:t xml:space="preserve"> is 14 bit instead of 16 bit but that should be good enough for 1 degree changes).</w:t>
+      </w:r>
+      <w:r>
+        <w:t xml:space="preserve">  I2C should be fast enough even to command 9 servos every 50 milliseconds.</w:t>
+      </w:r>
+      <w:r>
+        <w:t xml:space="preserve">  Note that if use same IMUs currently using would need an I2C hub</w:t>
+      </w:r>
+      <w:r>
+        <w:t xml:space="preserve"> switch </w:t>
+      </w:r>
+      <w:r>
+        <w:t xml:space="preserve"> to </w:t>
+      </w:r>
+      <w:r>
+        <w:t>implement this as the IMUs can only have 2 I2C IDs</w:t>
+      </w:r>
+      <w:r>
+        <w:br/>
+      </w:r>
+      <w:r>
+        <w:rPr>
+          <w:b/>
+        </w:rPr>
+        <w:t xml:space="preserve">Note that if using PWM from timer3,4,5  get a 1.64volt  very short noise glitch on the </w:t>
+      </w:r>
+      <w:r>
+        <w:rPr>
+          <w:b/>
+        </w:rPr>
         <w:t xml:space="preserve"> </w:t>
       </w:r>
+      <w:proofErr w:type="spellStart"/>
+      <w:r>
+        <w:rPr>
+          <w:b/>
+        </w:rPr>
+        <w:t>pwm</w:t>
+      </w:r>
+      <w:proofErr w:type="spellEnd"/>
+      <w:r>
+        <w:rPr>
+          <w:b/>
+        </w:rPr>
+        <w:t xml:space="preserve"> output </w:t>
+      </w:r>
+      <w:r>
+        <w:rPr>
+          <w:b/>
+        </w:rPr>
+        <w:t>lines unless use the 2</w:t>
+      </w:r>
+      <w:r>
+        <w:rPr>
+          <w:b/>
+          <w:vertAlign w:val="superscript"/>
+        </w:rPr>
+        <w:t>nd</w:t>
+      </w:r>
+      <w:r>
+        <w:rPr>
+          <w:b/>
+        </w:rPr>
+        <w:t xml:space="preserve"> ground from the Arduino.  So need to look at shortening ground wire lengths (was using ground on audio board </w:t>
+      </w:r>
+      <w:r>
+        <w:rPr>
+          <w:b/>
+        </w:rPr>
+        <w:t xml:space="preserve">to the scope that </w:t>
+      </w:r>
+      <w:r>
+        <w:rPr>
+          <w:b/>
+        </w:rPr>
+        <w:t xml:space="preserve">seemed to result in that glitch, but it went away when used </w:t>
+      </w:r>
+      <w:proofErr w:type="spellStart"/>
+      <w:r>
+        <w:rPr>
+          <w:b/>
+        </w:rPr>
+        <w:t>gnd</w:t>
+      </w:r>
+      <w:proofErr w:type="spellEnd"/>
+      <w:r>
+        <w:rPr>
+          <w:b/>
+        </w:rPr>
+        <w:t xml:space="preserve"> right at the Arduino for looking at </w:t>
+      </w:r>
+      <w:proofErr w:type="spellStart"/>
+      <w:r>
+        <w:rPr>
+          <w:b/>
+        </w:rPr>
+        <w:t>pwm</w:t>
+      </w:r>
+      <w:proofErr w:type="spellEnd"/>
+      <w:r>
+        <w:rPr>
+          <w:b/>
+        </w:rPr>
+        <w:t xml:space="preserve"> on the scope</w:t>
+      </w:r>
+      <w:r>
+        <w:t>.</w:t>
+      </w:r>
+      <w:r>
+        <w:t xml:space="preserve">  May end up using a separate servo shield with I2C interface at the prop to reduce the additional lines from the Arduino to the prop.  Only need the I2C </w:t>
+      </w:r>
+      <w:proofErr w:type="gramStart"/>
+      <w:r>
+        <w:t>lines ,</w:t>
+      </w:r>
+      <w:proofErr w:type="gramEnd"/>
+      <w:r>
+        <w:t xml:space="preserve"> </w:t>
+      </w:r>
+      <w:proofErr w:type="spellStart"/>
+      <w:r>
+        <w:t>gnd</w:t>
+      </w:r>
+      <w:proofErr w:type="spellEnd"/>
+      <w:r>
+        <w:t xml:space="preserve">, </w:t>
+      </w:r>
+      <w:proofErr w:type="spellStart"/>
+      <w:r>
+        <w:t>vcc</w:t>
+      </w:r>
+      <w:proofErr w:type="spellEnd"/>
+      <w:r>
+        <w:t>,</w:t>
+      </w:r>
+      <w:r>
+        <w:t xml:space="preserve"> and the servo power.  How the servo power is feed to the servos remains </w:t>
+      </w:r>
+      <w:r>
+        <w:t xml:space="preserve">TBD </w:t>
+      </w:r>
+      <w:r>
+        <w:t xml:space="preserve">as </w:t>
+      </w:r>
+      <w:r>
+        <w:t xml:space="preserve">would like to still be </w:t>
+      </w:r>
+      <w:r>
+        <w:t>able to disconnect power servo by servo</w:t>
+      </w:r>
+      <w:r>
+        <w:t xml:space="preserve"> or at least by groups of servos.  Possibly can feed some of the power by the existing 3 servo power lines to the prop and gang up more than 1 servo on a given power line possibly using a bigger power supply.  The other option is to have the power supplies at the prop and use relays and an I2C </w:t>
+      </w:r>
+      <w:proofErr w:type="spellStart"/>
+      <w:r>
+        <w:t>gpio</w:t>
+      </w:r>
+      <w:proofErr w:type="spellEnd"/>
+      <w:r>
+        <w:t xml:space="preserve"> board to switch power to the servos on and off.  Or maybe just have extension cords for each servo or group of servos that can disconnect inside.</w:t>
+      </w:r>
+    </w:p>
+    <w:p>
+      <w:pPr>
+        <w:pStyle w:val="ListParagraph"/>
+        <w:numPr>
+          <w:ilvl w:val="0"/>
+          <w:numId w:val="2"/>
+        </w:numPr>
+      </w:pPr>
+      <w:r>
+        <w:t xml:space="preserve">See if using some type of motor instead of the </w:t>
+      </w:r>
+      <w:r>
+        <w:t xml:space="preserve">air cylinder would work for back up/down as it would be easier to control </w:t>
+      </w:r>
+      <w:r>
+        <w:t>the stopping speed than the elastic cord mechanism we have now with the air cylinder.</w:t>
+      </w:r>
+      <w:r>
+        <w:t xml:space="preserve">  The only issue would be the speed </w:t>
+      </w:r>
+      <w:r>
+        <w:t>it could achieve</w:t>
+      </w:r>
+      <w:r>
+        <w:t xml:space="preserve"> and the toque it can </w:t>
+      </w:r>
+      <w:proofErr w:type="gramStart"/>
+      <w:r>
+        <w:t xml:space="preserve">produce </w:t>
+      </w:r>
+      <w:r>
+        <w:t xml:space="preserve"> (</w:t>
+      </w:r>
+      <w:proofErr w:type="gramEnd"/>
+      <w:r>
+        <w:t>has to be at least as quick as the pneumatic cylinder)</w:t>
+      </w:r>
+      <w:r>
+        <w:t>.  Or if there is a way to more accurately slow down the pneumatic cylinder at the end points.</w:t>
+      </w:r>
+      <w:r>
+        <w:t xml:space="preserve">  Or could use proportional valve controllers or possibly servos hooked to valve controller and Arduino PIDs (proportional integration derivative) control using feedback of the position the cylinder is at  (haunt forum has posts on this in the pneumatics forum)</w:t>
+      </w:r>
+    </w:p>
+    <w:p>
+      <w:pPr>
+        <w:pStyle w:val="ListParagraph"/>
+        <w:numPr>
+          <w:ilvl w:val="0"/>
+          <w:numId w:val="2"/>
+        </w:numPr>
+      </w:pPr>
+      <w:r>
+        <w:t>Update code so that player registered devices override interactive prop device movement when player is playing.  This allows playing short mouth and audio sequences during interactive prop movements (like a scream from the mouth).</w:t>
+      </w:r>
+    </w:p>
+    <w:p>
+      <w:pPr>
+        <w:pStyle w:val="ListParagraph"/>
+        <w:numPr>
+          <w:ilvl w:val="0"/>
+          <w:numId w:val="2"/>
+        </w:numPr>
+      </w:pPr>
+      <w:r>
+        <w:t xml:space="preserve">See about having voice activated mouth control option.  </w:t>
+      </w:r>
+      <w:r>
+        <w:t xml:space="preserve">Purchased an </w:t>
+      </w:r>
+      <w:r>
+        <w:t xml:space="preserve">audio level board, see if </w:t>
+      </w:r>
+      <w:proofErr w:type="gramStart"/>
+      <w:r>
+        <w:t>can use amp</w:t>
+      </w:r>
+      <w:proofErr w:type="gramEnd"/>
+      <w:r>
+        <w:t xml:space="preserve"> output </w:t>
+      </w:r>
+      <w:r>
+        <w:t xml:space="preserve">of it </w:t>
+      </w:r>
+      <w:r>
+        <w:t xml:space="preserve">in some manner instead of connecting off LEDs on that audio level </w:t>
+      </w:r>
       <w:r>
         <w:lastRenderedPageBreak/>
-        <w:t xml:space="preserve">and timer 1 already used for </w:t>
-      </w:r>
-      <w:r>
-        <w:t xml:space="preserve">the </w:t>
-      </w:r>
-      <w:r>
-        <w:t>3 existing servos)</w:t>
-      </w:r>
-      <w:r>
-        <w:t xml:space="preserve">) which currently no other </w:t>
-      </w:r>
-      <w:proofErr w:type="spellStart"/>
-      <w:r>
-        <w:t>arduino</w:t>
-      </w:r>
-      <w:proofErr w:type="spellEnd"/>
-      <w:r>
-        <w:t xml:space="preserve"> mega packages I </w:t>
-      </w:r>
-      <w:r>
-        <w:t>use actually use</w:t>
-      </w:r>
-      <w:r>
-        <w:t xml:space="preserve">, or plan on using use,  as far as I can tell by searches.  </w:t>
-      </w:r>
-      <w:r>
-        <w:t>See the Atmega2560 datasheet for any difference in using those from timer 1 (</w:t>
-      </w:r>
-      <w:r>
-        <w:t>17.2 Overview</w:t>
-      </w:r>
-      <w:r>
-        <w:t xml:space="preserve"> and on in that datasheet).  </w:t>
-      </w:r>
-      <w:r>
-        <w:t xml:space="preserve">Would need to modify the </w:t>
-      </w:r>
-      <w:proofErr w:type="spellStart"/>
-      <w:r>
-        <w:t>PWMServo</w:t>
-      </w:r>
-      <w:proofErr w:type="spellEnd"/>
-      <w:r>
-        <w:t xml:space="preserve"> package to use these additional timers.  Optionally there is a </w:t>
-      </w:r>
-      <w:proofErr w:type="spellStart"/>
-      <w:r>
-        <w:t>adafruit</w:t>
-      </w:r>
-      <w:proofErr w:type="spellEnd"/>
-      <w:r>
-        <w:t xml:space="preserve"> shield that uses I2C that can control a massive number of servos </w:t>
-      </w:r>
-      <w:proofErr w:type="gramStart"/>
-      <w:r>
-        <w:t>( it</w:t>
-      </w:r>
-      <w:proofErr w:type="gramEnd"/>
-      <w:r>
-        <w:t xml:space="preserve"> is 14 bit instead of 16 bit but that should be good enough for 1 degree changes).</w:t>
-      </w:r>
-      <w:r>
-        <w:t xml:space="preserve">  I2C should be fast enough even to command 9 servos every 50 milliseconds.</w:t>
-      </w:r>
-      <w:r>
-        <w:t xml:space="preserve">  Note that if use same IMUs currently using would need an I2C hub</w:t>
-      </w:r>
-      <w:r>
-        <w:t xml:space="preserve"> switch </w:t>
-      </w:r>
-      <w:r>
-        <w:t xml:space="preserve"> to </w:t>
-      </w:r>
-      <w:r>
-        <w:t>implement this as the IMUs can only have 2 I2C IDs</w:t>
-      </w:r>
-    </w:p>
-    <w:p>
-      <w:pPr>
-        <w:pStyle w:val="ListParagraph"/>
-        <w:numPr>
-          <w:ilvl w:val="0"/>
-          <w:numId w:val="2"/>
-        </w:numPr>
-      </w:pPr>
-      <w:r>
-        <w:t xml:space="preserve">See if using some type of motor instead of the </w:t>
-      </w:r>
-      <w:r>
-        <w:t xml:space="preserve">air cylinder would work for back up/down as it would be easier to control </w:t>
-      </w:r>
-      <w:r>
-        <w:t>the stopping speed than the elastic cord mechanism we have now with the air cylinder.</w:t>
-      </w:r>
-      <w:r>
-        <w:t xml:space="preserve">  The only issue would be the speed </w:t>
-      </w:r>
-      <w:r>
-        <w:t>it could achieve</w:t>
-      </w:r>
-      <w:r>
-        <w:t xml:space="preserve"> and the toque it can </w:t>
-      </w:r>
-      <w:proofErr w:type="gramStart"/>
-      <w:r>
-        <w:t xml:space="preserve">produce </w:t>
-      </w:r>
-      <w:r>
-        <w:t xml:space="preserve"> (</w:t>
-      </w:r>
-      <w:proofErr w:type="gramEnd"/>
-      <w:r>
-        <w:t>has to be at least as quick as the pneumatic cylinder)</w:t>
-      </w:r>
-      <w:r>
-        <w:t>.  Or if there is a way to more accurately slow down the pneumatic cylinder at the end points.</w:t>
-      </w:r>
-      <w:r>
-        <w:t xml:space="preserve">  Or could use proportional valve controllers or possibly servos hooked to valve controller and Arduino PIDs (proportional integration derivative) control using feedback of the position the cylinder is at  (haunt forum has posts on this in the pneumatics forum)</w:t>
-      </w:r>
-    </w:p>
-    <w:p>
-      <w:pPr>
-        <w:pStyle w:val="ListParagraph"/>
-        <w:numPr>
-          <w:ilvl w:val="0"/>
-          <w:numId w:val="2"/>
-        </w:numPr>
-      </w:pPr>
-      <w:r>
-        <w:t>Update code so that player registered devices override interactive prop device movement when player is playing.  This allows playing short mouth and audio sequences during interactive prop movements (like a scream from the mouth).</w:t>
-      </w:r>
-    </w:p>
-    <w:p>
-      <w:pPr>
-        <w:pStyle w:val="ListParagraph"/>
-        <w:numPr>
-          <w:ilvl w:val="0"/>
-          <w:numId w:val="2"/>
-        </w:numPr>
-      </w:pPr>
-      <w:r>
-        <w:t xml:space="preserve">See about having voice activated mouth control option.  </w:t>
-      </w:r>
-      <w:r>
-        <w:t xml:space="preserve">Purchased an </w:t>
-      </w:r>
-      <w:r>
-        <w:t xml:space="preserve">audio level board, see if </w:t>
-      </w:r>
-      <w:proofErr w:type="gramStart"/>
-      <w:r>
-        <w:t>can use amp</w:t>
-      </w:r>
-      <w:proofErr w:type="gramEnd"/>
-      <w:r>
-        <w:t xml:space="preserve"> output </w:t>
-      </w:r>
-      <w:r>
-        <w:t xml:space="preserve">of it </w:t>
-      </w:r>
-      <w:r>
-        <w:t>in some manner instead of connecting off LEDs on that audio level board for audio level.  The audio needs to have enough release to hold the level so that the Arduino is not taxed sampling that audio level.</w:t>
+        <w:t>board for audio level.  The audio needs to have enough release to hold the level so that the Arduino is not taxed sampling that audio level.</w:t>
       </w:r>
     </w:p>
     <w:p>

</xml_diff>

<commit_message>
Updated to show LED flexible cable now installed and working
</commit_message>
<xml_diff>
--- a/Lessons Learned.docx
+++ b/Lessons Learned.docx
@@ -151,7 +151,12 @@
         </w:numPr>
       </w:pPr>
       <w:r>
-        <w:t>Look at replacing the bottom half of the eye LEDs connection wire from the head with the 3 line servo wire to make it more flexible.</w:t>
+        <w:t xml:space="preserve">Replaced </w:t>
+      </w:r>
+      <w:bookmarkStart w:id="0" w:name="_GoBack"/>
+      <w:bookmarkEnd w:id="0"/>
+      <w:r>
+        <w:t>bottom half of the eye LEDs connection wire from the head with the 3 line servo wire to make it more flexible.</w:t>
       </w:r>
     </w:p>
     <w:p>
@@ -524,8 +529,6 @@
         </w:rPr>
         <w:t>looked to be</w:t>
       </w:r>
-      <w:bookmarkStart w:id="0" w:name="_GoBack"/>
-      <w:bookmarkEnd w:id="0"/>
       <w:r>
         <w:rPr>
           <w:b/>

</xml_diff>

<commit_message>
Added Arm Servo info comments and torque calculations
Added Arm Servo info comments and torque calculations
</commit_message>
<xml_diff>
--- a/Lessons Learned.docx
+++ b/Lessons Learned.docx
@@ -153,8 +153,6 @@
       <w:r>
         <w:t xml:space="preserve">Replaced </w:t>
       </w:r>
-      <w:bookmarkStart w:id="0" w:name="_GoBack"/>
-      <w:bookmarkEnd w:id="0"/>
       <w:r>
         <w:t>bottom half of the eye LEDs connection wire from the head with the 3 line servo wire to make it more flexible.</w:t>
       </w:r>
@@ -1240,6 +1238,137 @@
       <w:r>
         <w:t xml:space="preserve"> board to switch power to the servos on and off.  Or maybe just have extension cords for each servo or group of servos that can disconnect inside.</w:t>
       </w:r>
+      <w:r>
+        <w:br/>
+      </w:r>
+      <w:r>
+        <w:t xml:space="preserve">So I'm attempting it without using any torque multiplying servo </w:t>
+      </w:r>
+      <w:proofErr w:type="gramStart"/>
+      <w:r>
+        <w:t>gearbox's</w:t>
+      </w:r>
+      <w:proofErr w:type="gramEnd"/>
+      <w:r>
+        <w:t xml:space="preserve"> at first because I want the movement as fast as possible.   For the shoulder I plan on using two relatively in expensive </w:t>
+      </w:r>
+      <w:proofErr w:type="spellStart"/>
+      <w:proofErr w:type="gramStart"/>
+      <w:r>
+        <w:t>GoBILDA</w:t>
+      </w:r>
+      <w:proofErr w:type="spellEnd"/>
+      <w:r>
+        <w:t xml:space="preserve">  2000</w:t>
+      </w:r>
+      <w:proofErr w:type="gramEnd"/>
+      <w:r>
+        <w:t xml:space="preserve"> Series Dual Mode Analog Servo (25-2) (300 </w:t>
+      </w:r>
+      <w:proofErr w:type="spellStart"/>
+      <w:r>
+        <w:t>oz</w:t>
+      </w:r>
+      <w:proofErr w:type="spellEnd"/>
+      <w:r>
+        <w:t>-</w:t>
+      </w:r>
+      <w:proofErr w:type="spellStart"/>
+      <w:r>
+        <w:t>in  stall</w:t>
+      </w:r>
+      <w:proofErr w:type="spellEnd"/>
+      <w:r>
+        <w:t xml:space="preserve"> torque at 6Volts with no load servo speed of 0.2 sec/60degrees, weight 2.12 </w:t>
+      </w:r>
+      <w:proofErr w:type="spellStart"/>
+      <w:r>
+        <w:t>oz</w:t>
+      </w:r>
+      <w:proofErr w:type="spellEnd"/>
+      <w:r>
+        <w:t xml:space="preserve">)  for roll and yaw and a </w:t>
+      </w:r>
+      <w:proofErr w:type="spellStart"/>
+      <w:r>
+        <w:t>Savox</w:t>
+      </w:r>
+      <w:proofErr w:type="spellEnd"/>
+      <w:r>
+        <w:t xml:space="preserve"> SA1230SG Coreless Digital Servo (499.9 </w:t>
+      </w:r>
+      <w:proofErr w:type="spellStart"/>
+      <w:r>
+        <w:t>oz</w:t>
+      </w:r>
+      <w:proofErr w:type="spellEnd"/>
+      <w:r>
+        <w:t xml:space="preserve">-in at 6 Volts,  with no load speed 0.16 sec/60 degree,  weight 2.8 </w:t>
+      </w:r>
+      <w:proofErr w:type="spellStart"/>
+      <w:r>
+        <w:t>oz</w:t>
+      </w:r>
+      <w:proofErr w:type="spellEnd"/>
+      <w:r>
+        <w:t xml:space="preserve">) for pitch (i.e. lifting the arm up and down).   Then another </w:t>
+      </w:r>
+      <w:proofErr w:type="spellStart"/>
+      <w:proofErr w:type="gramStart"/>
+      <w:r>
+        <w:t>GoBILDA</w:t>
+      </w:r>
+      <w:proofErr w:type="spellEnd"/>
+      <w:r>
+        <w:t xml:space="preserve">  2000</w:t>
+      </w:r>
+      <w:proofErr w:type="gramEnd"/>
+      <w:r>
+        <w:t xml:space="preserve"> Series Dual Mode Analog Servo (25-2) for the elbow.  My skeleton arm weighs 6.4 </w:t>
+      </w:r>
+      <w:proofErr w:type="spellStart"/>
+      <w:proofErr w:type="gramStart"/>
+      <w:r>
+        <w:t>oz</w:t>
+      </w:r>
+      <w:proofErr w:type="spellEnd"/>
+      <w:r>
+        <w:t xml:space="preserve">  and</w:t>
+      </w:r>
+      <w:proofErr w:type="gramEnd"/>
+      <w:r>
+        <w:t xml:space="preserve"> is 24" long with its balance point around the 12" mark from the shoulder.  So based on that I believe the bare min torque to hold the arm still straight out perpendicular to the body is (6.4 + 2.12) </w:t>
+      </w:r>
+      <w:proofErr w:type="spellStart"/>
+      <w:r>
+        <w:t>oz</w:t>
+      </w:r>
+      <w:proofErr w:type="spellEnd"/>
+      <w:r>
+        <w:t xml:space="preserve"> * 12"  =  102 </w:t>
+      </w:r>
+      <w:proofErr w:type="spellStart"/>
+      <w:r>
+        <w:t>oz</w:t>
+      </w:r>
+      <w:proofErr w:type="spellEnd"/>
+      <w:r>
+        <w:t xml:space="preserve">-in of torque (assuming the elbow motor is right at the elbow although I could put it at the shoulder and use a light weight linkage to the elbow).    So I figure a stall torque of say 3 times that or more should be good enough to move the arm at a reasonable rate and decelerate it ok and not overstress the servo.   I suppose I could calculate the speed assuming the motor stall </w:t>
+      </w:r>
+      <w:r>
+        <w:lastRenderedPageBreak/>
+        <w:t xml:space="preserve">torque and arm weight distribution but I'm guessing 3 times the bare min still arm torque is good enough .  My 499 </w:t>
+      </w:r>
+      <w:proofErr w:type="spellStart"/>
+      <w:r>
+        <w:t>oz</w:t>
+      </w:r>
+      <w:proofErr w:type="spellEnd"/>
+      <w:r>
+        <w:t>-in motor is basically 5 times the bare min still arm torque.  Most of the time the arm will be in the resting positing hanging straight down.</w:t>
+      </w:r>
+      <w:bookmarkStart w:id="0" w:name="_GoBack"/>
+      <w:bookmarkEnd w:id="0"/>
     </w:p>
     <w:p>
       <w:pPr>
@@ -1253,7 +1382,15 @@
         <w:t xml:space="preserve">See if using some type of motor instead of the </w:t>
       </w:r>
       <w:r>
-        <w:t xml:space="preserve">air cylinder would work for back up/down as it would be easier to control </w:t>
+        <w:t xml:space="preserve">air cylinder would work for back up/down as it </w:t>
+      </w:r>
+      <w:proofErr w:type="gramStart"/>
+      <w:r>
+        <w:t>would</w:t>
+      </w:r>
+      <w:proofErr w:type="gramEnd"/>
+      <w:r>
+        <w:t xml:space="preserve"> be easier to control </w:t>
       </w:r>
       <w:r>
         <w:t>the stopping speed than the elastic cord mechanism we have now with the air cylinder.</w:t>
@@ -1326,11 +1463,7 @@
         <w:t xml:space="preserve">of it </w:t>
       </w:r>
       <w:r>
-        <w:t xml:space="preserve">in some manner instead of connecting off LEDs on that audio level </w:t>
-      </w:r>
-      <w:r>
-        <w:lastRenderedPageBreak/>
-        <w:t>board for audio level.  The audio needs to have enough release to hold the level so that the Arduino is not taxed sampling that audio level.</w:t>
+        <w:t>in some manner instead of connecting off LEDs on that audio level board for audio level.  The audio needs to have enough release to hold the level so that the Arduino is not taxed sampling that audio level.</w:t>
       </w:r>
     </w:p>
     <w:p>

</xml_diff>

<commit_message>
Updates for new audio commands and general readme updates
PropController.ino updated to add 2 new audio commands  AudioScreamingGhostChilldren and AudioISeeYou

QuickHeadMouthCaptureCommands.txt updated a few starting out servo positions

Readme.md -  Various wording updates to clarify things,  new audio commands, pointing to new videos,

Lessons Learned -  Added use of Mixer to mix pc audio,   prop mp3 audio, and mic audio.  Added sentence on scope showing 120V Ac on line when not actually there., as well as possibly ground loop problems.  Added info on ISPY settings to capture IP cam audio as well.    Updated wording on servo ordering and best arm brace position to use for mimicking movements.
</commit_message>
<xml_diff>
--- a/Lessons Learned.docx
+++ b/Lessons Learned.docx
@@ -65,25 +65,43 @@
       </w:r>
       <w:proofErr w:type="spellEnd"/>
       <w:r>
-        <w:t xml:space="preserve">/earth wire which gets back thru the circuity to the audio line in and then back into the audio speakers.  </w:t>
-      </w:r>
-      <w:r>
-        <w:t xml:space="preserve">Also the jack on the light organ was a little </w:t>
-      </w:r>
-      <w:r>
-        <w:t>flakey</w:t>
-      </w:r>
-      <w:r>
-        <w:t xml:space="preserve"> and required the plug to be slight pulled out to work so need to work on that too</w:t>
-      </w:r>
-      <w:r>
-        <w:t xml:space="preserve"> (just need to verify continuity of the jack wires inside the light organ to the other end of the audio plug when it is plugged in).  </w:t>
+        <w:t>/earth wire which gets back thru the circuity to the audio line in and then</w:t>
+      </w:r>
+      <w:r>
+        <w:t xml:space="preserve"> back into the audio speakers. </w:t>
+      </w:r>
+      <w:r>
+        <w:t xml:space="preserve"> Possibly a ground loop problem?</w:t>
       </w:r>
       <w:r>
         <w:br/>
       </w:r>
       <w:r>
-        <w:t>Ensure that the volume level control of the PC is set appropriately otherwise if it is not high enough the light organ won’t work.  The organ has gain sliders on it as well so also check those although they are typically left in the same positions used on Halloween.  Used the PC 65% volume level to get the organ to work at its current settings</w:t>
+        <w:t xml:space="preserve">  </w:t>
+      </w:r>
+      <w:r>
+        <w:br/>
+      </w:r>
+      <w:r>
+        <w:t xml:space="preserve">Ensure that the volume level control of the PC is set appropriately otherwise if it is not high enough the light organ won’t work.  The </w:t>
+      </w:r>
+      <w:r>
+        <w:t xml:space="preserve">light </w:t>
+      </w:r>
+      <w:r>
+        <w:t xml:space="preserve">organ has gain sliders on it as well so also check those </w:t>
+      </w:r>
+      <w:r>
+        <w:t>(</w:t>
+      </w:r>
+      <w:r>
+        <w:t>using</w:t>
+      </w:r>
+      <w:r>
+        <w:t xml:space="preserve"> photos taken of the slider positions) </w:t>
+      </w:r>
+      <w:r>
+        <w:t>although they are typically left in the same positions used on Halloween.  Used the PC 65% volume level to get the organ to work at its current settings</w:t>
       </w:r>
       <w:r>
         <w:t xml:space="preserve"> (both at system volume and windows media player volume level settings)</w:t>
@@ -91,6 +109,115 @@
       <w:r>
         <w:t>.  Used the LL and MM outputs of the organ and that seemed to work ok.</w:t>
       </w:r>
+      <w:r>
+        <w:t xml:space="preserve">  </w:t>
+      </w:r>
+      <w:r>
+        <w:br/>
+      </w:r>
+      <w:r>
+        <w:br/>
+      </w:r>
+      <w:r>
+        <w:t>The user Mic amplified output</w:t>
+      </w:r>
+      <w:r>
+        <w:t xml:space="preserve">, </w:t>
+      </w:r>
+      <w:r>
+        <w:t>MP3 audio output, and PC audio output (headphone jack) go</w:t>
+      </w:r>
+      <w:r>
+        <w:t xml:space="preserve"> as inputs</w:t>
+      </w:r>
+      <w:r>
+        <w:t xml:space="preserve"> to a</w:t>
+      </w:r>
+      <w:r>
+        <w:t xml:space="preserve"> </w:t>
+      </w:r>
+      <w:r>
+        <w:t xml:space="preserve">USB powered </w:t>
+      </w:r>
+      <w:r>
+        <w:t xml:space="preserve">audio Mixer with its output going to the light organ and amplified speakers.   </w:t>
+      </w:r>
+      <w:r>
+        <w:t xml:space="preserve">This allows any of these sources to be used to feed those.   </w:t>
+      </w:r>
+      <w:r>
+        <w:t xml:space="preserve">This works well for when the prop say hisses or screams once in conjunction with a prop movement to scare the </w:t>
+      </w:r>
+      <w:proofErr w:type="spellStart"/>
+      <w:r>
+        <w:t>TOTers</w:t>
+      </w:r>
+      <w:proofErr w:type="spellEnd"/>
+      <w:r>
+        <w:t xml:space="preserve"> which then causes the organ lights to flash at the same time as that</w:t>
+      </w:r>
+      <w:r>
+        <w:t>,</w:t>
+      </w:r>
+      <w:r>
+        <w:t xml:space="preserve"> enhancing the scare.  </w:t>
+      </w:r>
+      <w:r>
+        <w:t xml:space="preserve">The best settings on the audio mixer volume knobs are marked via blue tape.  Note that the mic can cause feedback if the amplified speaker is in the same room as the user mic </w:t>
+      </w:r>
+      <w:r>
+        <w:t xml:space="preserve">(or right next to the headphone ear speakers) </w:t>
+      </w:r>
+      <w:r>
+        <w:t xml:space="preserve">so will need to see if this occurs in the actual setup where the </w:t>
+      </w:r>
+      <w:r>
+        <w:t xml:space="preserve">amplified </w:t>
+      </w:r>
+      <w:r>
+        <w:t>speaker is outside and the user mic inside.</w:t>
+      </w:r>
+      <w:r>
+        <w:t xml:space="preserve">  Any of the inputs to the mixer can be muted by the mixer via the </w:t>
+      </w:r>
+      <w:r>
+        <w:t xml:space="preserve">associated </w:t>
+      </w:r>
+      <w:r>
+        <w:t>audio volume knob when desired.</w:t>
+      </w:r>
+      <w:r>
+        <w:br/>
+      </w:r>
+      <w:r>
+        <w:br/>
+      </w:r>
+      <w:r>
+        <w:t xml:space="preserve">Note that when using </w:t>
+      </w:r>
+      <w:r>
+        <w:t xml:space="preserve">an oscilloscope </w:t>
+      </w:r>
+      <w:r>
+        <w:t xml:space="preserve">to view the audio output, </w:t>
+      </w:r>
+      <w:proofErr w:type="gramStart"/>
+      <w:r>
+        <w:t>60hz</w:t>
+      </w:r>
+      <w:proofErr w:type="gramEnd"/>
+      <w:r>
+        <w:t xml:space="preserve"> 120 volt appears on the output which is not the actual case as a handheld battery voltmeter does not show this.  It appears when the PC audio output is mea</w:t>
+      </w:r>
+      <w:r>
+        <w:t>sured with the PC power input</w:t>
+      </w:r>
+      <w:r>
+        <w:t xml:space="preserve"> plugged in. Not sure why this occurs but maybe it is some type of ground loop issue</w:t>
+      </w:r>
+      <w:r>
+        <w:t>?</w:t>
+      </w:r>
     </w:p>
     <w:p>
       <w:pPr>
@@ -239,7 +366,11 @@
       </w:r>
       <w:proofErr w:type="spellEnd"/>
       <w:r>
-        <w:t xml:space="preserve"> pointing up, the solder side is the down side ) it can cause the yaw (heading) readings to go haywire when the pitch of the IMU is outside a certain range.   If upside down, then when keeping the heading direction the IMU is pointing constant and moving the IMU so the pitch starts to change beyond a certain range (more than 30 degrees from horizontal pointing down) the IMU heading reading suddenly jumps to large values like 255 or greater.</w:t>
+        <w:t xml:space="preserve"> pointing up, the solder side is the down side ) it can cause the yaw (heading) readings to go haywire when the pitch of the IMU is outside a certain range.   If upside down, then when keeping the heading direction the IMU is pointing constant and moving the IMU so the pitch starts to change beyond a certain range (more than 30 degrees </w:t>
+      </w:r>
+      <w:r>
+        <w:lastRenderedPageBreak/>
+        <w:t>from horizontal pointing down) the IMU heading reading suddenly jumps to large values like 255 or greater.</w:t>
       </w:r>
       <w:r>
         <w:t xml:space="preserve">  </w:t>
@@ -309,702 +440,962 @@
         <w:t>Remember to connect mic audio</w:t>
       </w:r>
       <w:r>
-        <w:t xml:space="preserve">.  In 2020 had forgotten to do this for the first few </w:t>
-      </w:r>
-      <w:proofErr w:type="spellStart"/>
-      <w:r>
-        <w:t>TOTers</w:t>
-      </w:r>
-      <w:proofErr w:type="spellEnd"/>
-      <w:r>
-        <w:t xml:space="preserve"> and they couldn’t hear me talk.</w:t>
-      </w:r>
-      <w:r>
-        <w:t xml:space="preserve">  Do dry run as should be able to hear from the headphones connected to mic on prop.</w:t>
-      </w:r>
-    </w:p>
-    <w:p>
-      <w:pPr>
-        <w:pStyle w:val="ListParagraph"/>
-        <w:numPr>
-          <w:ilvl w:val="0"/>
-          <w:numId w:val="1"/>
-        </w:numPr>
-      </w:pPr>
-      <w:r>
         <w:rPr>
           <w:b/>
         </w:rPr>
-        <w:t>Remember to turn on mic audio in ISPY when record camera video with ISPY</w:t>
-      </w:r>
-      <w:r>
-        <w:t xml:space="preserve"> so it also records audio. Do dry run of this.  Forgot to do this in 2022 with FOSCAM </w:t>
-      </w:r>
-      <w:r>
-        <w:t xml:space="preserve">to the right of the prop </w:t>
-      </w:r>
-      <w:r>
-        <w:t xml:space="preserve">that was </w:t>
-      </w:r>
-      <w:r>
-        <w:t>used</w:t>
-      </w:r>
-      <w:r>
-        <w:t xml:space="preserve"> to record continuously all night and did not get audio.  Luckily got some </w:t>
-      </w:r>
-      <w:proofErr w:type="spellStart"/>
-      <w:r>
-        <w:t>HomeEye</w:t>
-      </w:r>
-      <w:proofErr w:type="spellEnd"/>
-      <w:r>
-        <w:t xml:space="preserve"> recording from camera on prop which does include audio.</w:t>
-      </w:r>
-      <w:r>
-        <w:t xml:space="preserve">  Also see about camouflaging that camera more like a spider or something</w:t>
-      </w:r>
-    </w:p>
-    <w:p>
-      <w:pPr>
-        <w:pStyle w:val="ListParagraph"/>
-        <w:numPr>
-          <w:ilvl w:val="0"/>
-          <w:numId w:val="1"/>
-        </w:numPr>
-      </w:pPr>
-      <w:r>
-        <w:rPr>
-          <w:b/>
-        </w:rPr>
-        <w:t xml:space="preserve">Remember to turn on tea </w:t>
-      </w:r>
-      <w:r>
-        <w:rPr>
-          <w:b/>
-        </w:rPr>
-        <w:t>candles in front of Gargoyles</w:t>
-      </w:r>
-      <w:r>
-        <w:t xml:space="preserve">. </w:t>
-      </w:r>
-      <w:r>
-        <w:t xml:space="preserve"> Forgot to do this in 2022.</w:t>
-      </w:r>
-    </w:p>
-    <w:p>
-      <w:pPr>
-        <w:pStyle w:val="ListParagraph"/>
-        <w:numPr>
-          <w:ilvl w:val="0"/>
-          <w:numId w:val="1"/>
-        </w:numPr>
-      </w:pPr>
-      <w:r>
-        <w:t>See if there is some way to make a skin cover for the bottom of the mouth to the neck to cover up the servos and make it look better.</w:t>
-      </w:r>
-    </w:p>
-    <w:p>
-      <w:pPr>
-        <w:pStyle w:val="ListParagraph"/>
-        <w:numPr>
-          <w:ilvl w:val="0"/>
-          <w:numId w:val="1"/>
-        </w:numPr>
-      </w:pPr>
-      <w:r>
-        <w:t xml:space="preserve">See if there is a way to limit the head from completely bending over where the chin hits the neck </w:t>
-      </w:r>
-      <w:proofErr w:type="spellStart"/>
-      <w:proofErr w:type="gramStart"/>
-      <w:r>
-        <w:t>pvc</w:t>
-      </w:r>
-      <w:proofErr w:type="spellEnd"/>
-      <w:proofErr w:type="gramEnd"/>
-      <w:r>
-        <w:t xml:space="preserve"> pipe, when the servos are not powered.</w:t>
-      </w:r>
-      <w:r>
-        <w:t xml:space="preserve">  </w:t>
-      </w:r>
-      <w:r>
-        <w:t xml:space="preserve">When servo class invoked the limits for the servo can be passed.   Currently I set the servo to around 140 degrees before removing power and use a </w:t>
-      </w:r>
-      <w:proofErr w:type="spellStart"/>
-      <w:proofErr w:type="gramStart"/>
-      <w:r>
-        <w:t>pvc</w:t>
-      </w:r>
-      <w:proofErr w:type="spellEnd"/>
-      <w:proofErr w:type="gramEnd"/>
-      <w:r>
-        <w:t xml:space="preserve"> pipe insulator to cushion the mouth hitting the </w:t>
-      </w:r>
-      <w:proofErr w:type="spellStart"/>
-      <w:r>
-        <w:t>pvc</w:t>
-      </w:r>
-      <w:proofErr w:type="spellEnd"/>
-      <w:r>
-        <w:t xml:space="preserve"> pipe when power is removed.   That works as long as I remove mouth power before removing any other servo power.  May be able to have a limit tab right at the servo hub an</w:t>
-      </w:r>
-      <w:r>
-        <w:t>d servo block to do this instead so don’t have to worry about power removal sequence as much</w:t>
-      </w:r>
-      <w:r>
-        <w:t xml:space="preserve">.  </w:t>
-      </w:r>
-    </w:p>
-    <w:p>
-      <w:pPr>
-        <w:pStyle w:val="ListParagraph"/>
-        <w:numPr>
-          <w:ilvl w:val="0"/>
-          <w:numId w:val="1"/>
-        </w:numPr>
-      </w:pPr>
-      <w:r>
-        <w:t xml:space="preserve">Have light shining </w:t>
-      </w:r>
-      <w:r>
-        <w:t xml:space="preserve">on the </w:t>
-      </w:r>
-      <w:r>
-        <w:t xml:space="preserve">vampire </w:t>
-      </w:r>
-      <w:r>
-        <w:t>prop itself</w:t>
-      </w:r>
-      <w:r>
-        <w:t xml:space="preserve"> to make it more visible as </w:t>
-      </w:r>
-      <w:r>
-        <w:t xml:space="preserve">taller </w:t>
-      </w:r>
-      <w:r>
-        <w:t xml:space="preserve">people can stand in the way of the porch light </w:t>
-      </w:r>
-      <w:r>
-        <w:t>which</w:t>
-      </w:r>
-      <w:r>
-        <w:t xml:space="preserve"> is the only light on it now.</w:t>
-      </w:r>
-    </w:p>
-    <w:p>
-      <w:pPr>
-        <w:pStyle w:val="ListParagraph"/>
-        <w:numPr>
-          <w:ilvl w:val="0"/>
-          <w:numId w:val="1"/>
-        </w:numPr>
-      </w:pPr>
-      <w:r>
-        <w:t xml:space="preserve">Last time used base </w:t>
-      </w:r>
-      <w:r>
-        <w:t>had a problem trying to fit the prop into it and ended up not using it?</w:t>
-      </w:r>
-      <w:r>
-        <w:t xml:space="preserve">  Will need this working if want to use back up/down.</w:t>
-      </w:r>
-    </w:p>
-    <w:p>
-      <w:pPr>
-        <w:pStyle w:val="ListParagraph"/>
-        <w:numPr>
-          <w:ilvl w:val="0"/>
-          <w:numId w:val="1"/>
-        </w:numPr>
-      </w:pPr>
-      <w:r>
-        <w:t xml:space="preserve">Currently have quick connect disconnect at the prop itself so end up rolling up the wire/cable from prop to controller board, putting it on the board and transporting it with the controller board to the dining room and then unrolling the wire and cable and reconnecting it.  That seemed to work ok. </w:t>
-      </w:r>
-    </w:p>
-    <w:p>
-      <w:pPr>
-        <w:pStyle w:val="ListParagraph"/>
-        <w:numPr>
-          <w:ilvl w:val="0"/>
-          <w:numId w:val="1"/>
-        </w:numPr>
-      </w:pPr>
-      <w:r>
-        <w:t xml:space="preserve">Did add </w:t>
-      </w:r>
-      <w:r>
-        <w:t>blocking capacitor to receive audio from prop before it goes to the Heads</w:t>
-      </w:r>
-      <w:r>
-        <w:t xml:space="preserve">et headphone which </w:t>
-      </w:r>
-      <w:r>
-        <w:t>helped overdrive of speaker when headset volume control turned way up</w:t>
-      </w:r>
-    </w:p>
-    <w:p>
-      <w:pPr>
-        <w:pStyle w:val="ListParagraph"/>
-        <w:numPr>
-          <w:ilvl w:val="0"/>
-          <w:numId w:val="1"/>
-        </w:numPr>
-      </w:pPr>
-      <w:r>
-        <w:t xml:space="preserve">Use of </w:t>
-      </w:r>
-      <w:r>
-        <w:t xml:space="preserve">quaternions </w:t>
-      </w:r>
-      <w:r>
-        <w:t xml:space="preserve">instead of Euler angles </w:t>
-      </w:r>
-      <w:r>
-        <w:t xml:space="preserve">and then converting to Euler angles didn’t seem to help much in the arm IMUs where pitch can go wonky when </w:t>
-      </w:r>
-      <w:r>
-        <w:t>Roll</w:t>
-      </w:r>
-      <w:r>
-        <w:t xml:space="preserve"> is above 85 </w:t>
-      </w:r>
-      <w:proofErr w:type="spellStart"/>
-      <w:r>
-        <w:t>deg</w:t>
-      </w:r>
-      <w:proofErr w:type="spellEnd"/>
-      <w:r>
-        <w:t xml:space="preserve"> but need to investigate this more</w:t>
-      </w:r>
-      <w:r>
-        <w:t xml:space="preserve">. </w:t>
-      </w:r>
-      <w:r>
-        <w:t xml:space="preserve"> </w:t>
-      </w:r>
-      <w:r>
-        <w:t xml:space="preserve">In the Adafruit_bno055 class there is code </w:t>
-      </w:r>
-      <w:r>
-        <w:t xml:space="preserve">that has special case when </w:t>
-      </w:r>
-      <w:proofErr w:type="gramStart"/>
-      <w:r>
-        <w:t xml:space="preserve">roll </w:t>
-      </w:r>
-      <w:r>
-        <w:t xml:space="preserve"> is</w:t>
-      </w:r>
-      <w:proofErr w:type="gramEnd"/>
-      <w:r>
-        <w:t xml:space="preserve"> 90 degrees so that </w:t>
-      </w:r>
-      <w:r>
-        <w:t>pitch</w:t>
-      </w:r>
-      <w:r>
-        <w:t xml:space="preserve"> is always</w:t>
-      </w:r>
-      <w:r>
-        <w:t xml:space="preserve"> set as 0 and yaw works as is, but that did not seem to help.  </w:t>
-      </w:r>
-      <w:r>
-        <w:t>The basic problem is at certain p</w:t>
-      </w:r>
-      <w:r>
-        <w:t>oints of the arm position (roll</w:t>
-      </w:r>
-      <w:r>
-        <w:t xml:space="preserve"> </w:t>
-      </w:r>
-      <w:r>
-        <w:t xml:space="preserve">at or close to </w:t>
-      </w:r>
-      <w:r>
-        <w:t xml:space="preserve">90 </w:t>
-      </w:r>
-      <w:proofErr w:type="spellStart"/>
-      <w:r>
-        <w:t>deg</w:t>
-      </w:r>
-      <w:proofErr w:type="spellEnd"/>
-      <w:r>
-        <w:t xml:space="preserve">), moving just a little off the position can cause the </w:t>
-      </w:r>
-      <w:r>
-        <w:t>pitch</w:t>
-      </w:r>
-      <w:r>
-        <w:t xml:space="preserve"> to change drastically </w:t>
-      </w:r>
-      <w:r>
-        <w:t>to move to this</w:t>
-      </w:r>
-      <w:r>
-        <w:t xml:space="preserve"> new </w:t>
-      </w:r>
-      <w:r>
-        <w:t xml:space="preserve">slightly different </w:t>
-      </w:r>
-      <w:r>
-        <w:t xml:space="preserve">position because </w:t>
-      </w:r>
-      <w:r>
-        <w:t xml:space="preserve">yaw and pitch </w:t>
-      </w:r>
-      <w:r>
-        <w:t>do the same thing at</w:t>
-      </w:r>
-      <w:r>
-        <w:t xml:space="preserve"> 90 </w:t>
-      </w:r>
-      <w:proofErr w:type="spellStart"/>
-      <w:r>
-        <w:t>deg</w:t>
-      </w:r>
-      <w:proofErr w:type="spellEnd"/>
-      <w:r>
-        <w:t xml:space="preserve"> roll</w:t>
-      </w:r>
-      <w:r>
-        <w:t>.</w:t>
-      </w:r>
-      <w:r>
-        <w:t xml:space="preserve">  </w:t>
-      </w:r>
-      <w:r>
-        <w:t xml:space="preserve">We do </w:t>
-      </w:r>
-      <w:r>
-        <w:t xml:space="preserve">limit the use of  IMU roll angles over 85 degrees (prop stays where </w:t>
-      </w:r>
-      <w:r>
-        <w:t>it is until go back into range) but we still could get this small ch</w:t>
-      </w:r>
-      <w:r>
-        <w:t>ange causing large change issue in the IMU when we go back into range.</w:t>
-      </w:r>
-    </w:p>
-    <w:p>
-      <w:pPr>
-        <w:pStyle w:val="ListParagraph"/>
-        <w:numPr>
-          <w:ilvl w:val="0"/>
-          <w:numId w:val="1"/>
-        </w:numPr>
-      </w:pPr>
-      <w:r>
-        <w:t>Added servos to arm and elb</w:t>
-      </w:r>
-      <w:r>
-        <w:t>ow and that worked out well</w:t>
-      </w:r>
-      <w:r>
-        <w:t xml:space="preserve"> (2021)</w:t>
-      </w:r>
-      <w:r>
-        <w:t xml:space="preserve">.  </w:t>
-      </w:r>
-      <w:proofErr w:type="spellStart"/>
-      <w:r>
-        <w:t>GoBilda</w:t>
-      </w:r>
-      <w:proofErr w:type="spellEnd"/>
-      <w:r>
-        <w:t xml:space="preserve"> servos had enough</w:t>
-      </w:r>
-      <w:r>
-        <w:t xml:space="preserve"> torque and speed to do the job and are dead quiet when holding a position even when under load.</w:t>
-      </w:r>
-    </w:p>
-    <w:p>
-      <w:pPr>
-        <w:pStyle w:val="ListParagraph"/>
-        <w:numPr>
-          <w:ilvl w:val="0"/>
-          <w:numId w:val="1"/>
-        </w:numPr>
-      </w:pPr>
-      <w:proofErr w:type="spellStart"/>
-      <w:r>
-        <w:t>GoBilda</w:t>
-      </w:r>
-      <w:proofErr w:type="spellEnd"/>
-      <w:r>
-        <w:t xml:space="preserve"> servo for the head nod worked great (2022) as it was dead quiet when holding position.  Ran it at 6 volts and speed seemed to be fine but try it at 7.4 volts to see if it is any quicker when bringing up head from looking down position</w:t>
-      </w:r>
-    </w:p>
-    <w:p>
-      <w:pPr>
-        <w:pStyle w:val="ListParagraph"/>
-        <w:numPr>
-          <w:ilvl w:val="0"/>
-          <w:numId w:val="1"/>
-        </w:numPr>
-      </w:pPr>
-      <w:r>
-        <w:t>Did</w:t>
-      </w:r>
-      <w:r>
-        <w:t xml:space="preserve"> not find a good way to attach the IMUs to the arm/forearm without the flexing muscles causing unwanted movement of the IMUs.   Maybe lifting the 1x2s off the arm so they only contact the arm at the ends would help.  Possibly replacing the elastic Velcro strips with something thinner would also help.</w:t>
-      </w:r>
-      <w:r>
-        <w:t xml:space="preserve">   For now used </w:t>
-      </w:r>
-      <w:r>
-        <w:t xml:space="preserve">two 2x2s connected with a hinge and put IMU on each to simulate the arm and forearm then manipulated </w:t>
-      </w:r>
-      <w:r>
-        <w:t xml:space="preserve">this </w:t>
-      </w:r>
-      <w:r>
-        <w:t>by hand to move the arm/elbow servos.</w:t>
-      </w:r>
-    </w:p>
-    <w:p>
-      <w:proofErr w:type="gramStart"/>
-      <w:r>
-        <w:t>Enhancements  -</w:t>
-      </w:r>
-      <w:proofErr w:type="gramEnd"/>
-      <w:r>
-        <w:t xml:space="preserve">   </w:t>
-      </w:r>
-    </w:p>
-    <w:p>
-      <w:pPr>
-        <w:pStyle w:val="ListParagraph"/>
-        <w:numPr>
-          <w:ilvl w:val="0"/>
-          <w:numId w:val="2"/>
-        </w:numPr>
-      </w:pPr>
-      <w:r>
-        <w:t xml:space="preserve">See if using some type of motor instead of the </w:t>
-      </w:r>
-      <w:r>
-        <w:t xml:space="preserve">air cylinder would work for back up/down as it would be easier to control </w:t>
-      </w:r>
-      <w:r>
-        <w:t>the stopping speed than the elastic cord mechanism we have now with the air cylinder.</w:t>
-      </w:r>
-      <w:r>
-        <w:t xml:space="preserve">  The only issue would be the speed </w:t>
-      </w:r>
-      <w:r>
-        <w:t>it could achieve</w:t>
-      </w:r>
-      <w:r>
-        <w:t xml:space="preserve"> and the to</w:t>
-      </w:r>
-      <w:r>
-        <w:t>r</w:t>
-      </w:r>
-      <w:r>
-        <w:t xml:space="preserve">que it can </w:t>
-      </w:r>
-      <w:proofErr w:type="gramStart"/>
-      <w:r>
-        <w:t xml:space="preserve">produce </w:t>
-      </w:r>
-      <w:r>
-        <w:t xml:space="preserve"> (</w:t>
-      </w:r>
-      <w:proofErr w:type="gramEnd"/>
-      <w:r>
-        <w:t>has to be at least as quick as the pneumatic cylinder)</w:t>
-      </w:r>
-      <w:r>
-        <w:t>.  Or if there is a way to more accurately slow down the pneumatic cylinder at the end points.</w:t>
-      </w:r>
-      <w:r>
-        <w:t xml:space="preserve">  Or could use proportional valve controllers or possibly servos hooked to valve controller and Arduin</w:t>
-      </w:r>
-      <w:r>
-        <w:t>o PIDs (proportional integral</w:t>
-      </w:r>
-      <w:r>
-        <w:t xml:space="preserve"> derivative) control using feedback of the position the cylinder is at  (haunt forum has posts on this in the pneumatics forum)</w:t>
-      </w:r>
-    </w:p>
-    <w:p>
-      <w:pPr>
-        <w:pStyle w:val="ListParagraph"/>
-        <w:numPr>
-          <w:ilvl w:val="0"/>
-          <w:numId w:val="2"/>
-        </w:numPr>
-      </w:pPr>
-      <w:r>
-        <w:t>Update code so that player registered devices override interactive prop device movement when player is playing.  This allows playing short mouth and audio sequences during interactive prop movements (like a scream from the mouth).</w:t>
-      </w:r>
-    </w:p>
-    <w:p>
-      <w:pPr>
-        <w:pStyle w:val="ListParagraph"/>
-        <w:numPr>
-          <w:ilvl w:val="0"/>
-          <w:numId w:val="2"/>
-        </w:numPr>
-      </w:pPr>
-      <w:r>
-        <w:t xml:space="preserve">See about having voice activated mouth control option.  </w:t>
-      </w:r>
-      <w:r>
-        <w:t xml:space="preserve">Purchased an </w:t>
-      </w:r>
-      <w:r>
-        <w:t xml:space="preserve">audio level board, see if </w:t>
-      </w:r>
-      <w:proofErr w:type="gramStart"/>
-      <w:r>
-        <w:t>can use amp</w:t>
-      </w:r>
-      <w:proofErr w:type="gramEnd"/>
-      <w:r>
-        <w:t xml:space="preserve"> output </w:t>
-      </w:r>
-      <w:r>
-        <w:t xml:space="preserve">of it </w:t>
-      </w:r>
-      <w:r>
-        <w:t xml:space="preserve">in some manner instead of connecting off LEDs on that audio level board for audio level.  The audio needs to have enough release </w:t>
-      </w:r>
-      <w:r>
-        <w:t xml:space="preserve">time </w:t>
-      </w:r>
-      <w:r>
-        <w:t>to hold the level so that the Arduino is not taxed sampling that audio level.</w:t>
-      </w:r>
-    </w:p>
-    <w:p>
-      <w:pPr>
-        <w:pStyle w:val="ListParagraph"/>
-        <w:numPr>
-          <w:ilvl w:val="0"/>
-          <w:numId w:val="2"/>
-        </w:numPr>
-      </w:pPr>
-      <w:r>
-        <w:t xml:space="preserve">Make LED eye brightness controllable.  Either use </w:t>
-      </w:r>
-      <w:proofErr w:type="spellStart"/>
-      <w:r>
-        <w:t>DtoA</w:t>
-      </w:r>
-      <w:proofErr w:type="spellEnd"/>
-      <w:r>
-        <w:t xml:space="preserve"> ou</w:t>
-      </w:r>
-      <w:r>
-        <w:t>tput or pulsed width modulation although use of PWM reduces max number of servos can have connected.</w:t>
-      </w:r>
-    </w:p>
-    <w:p>
-      <w:pPr>
-        <w:pStyle w:val="ListParagraph"/>
-        <w:numPr>
-          <w:ilvl w:val="0"/>
-          <w:numId w:val="2"/>
-        </w:numPr>
-      </w:pPr>
-      <w:r>
-        <w:t>See if can also have the prop audio go to the loud speakers (although the prop speaker did seem to be loud enough)</w:t>
-      </w:r>
-    </w:p>
-    <w:p>
-      <w:pPr>
-        <w:pStyle w:val="ListParagraph"/>
-        <w:numPr>
-          <w:ilvl w:val="0"/>
-          <w:numId w:val="2"/>
-        </w:numPr>
-      </w:pPr>
-      <w:r>
-        <w:t>See if there is a way to cover/hide the shoulder servos.</w:t>
-      </w:r>
-    </w:p>
-    <w:p>
-      <w:pPr>
-        <w:pStyle w:val="ListParagraph"/>
-        <w:numPr>
-          <w:ilvl w:val="0"/>
-          <w:numId w:val="2"/>
-        </w:numPr>
-      </w:pPr>
-      <w:proofErr w:type="spellStart"/>
-      <w:r>
-        <w:t>GoBilda</w:t>
-      </w:r>
-      <w:proofErr w:type="spellEnd"/>
-      <w:r>
-        <w:t xml:space="preserve"> servo for the head nod worked great (2022) as it was dead quiet when holding position.  Ran it at 6 volts and speed seemed to be fine but try it at 7.4 volts to see if it is any quicker when bringing up head from looking down position</w:t>
-      </w:r>
-    </w:p>
-    <w:p>
-      <w:pPr>
-        <w:pStyle w:val="ListParagraph"/>
-        <w:numPr>
-          <w:ilvl w:val="0"/>
-          <w:numId w:val="2"/>
-        </w:numPr>
-      </w:pPr>
-      <w:r>
-        <w:t>See about using battery on Gargoyles to light up LED eyes.</w:t>
-      </w:r>
-    </w:p>
-    <w:p>
-      <w:pPr>
-        <w:pStyle w:val="ListParagraph"/>
-        <w:numPr>
-          <w:ilvl w:val="0"/>
-          <w:numId w:val="2"/>
-        </w:numPr>
-      </w:pPr>
-      <w:r>
-        <w:t xml:space="preserve">Replace the plastic cemetery backdrop with a </w:t>
-      </w:r>
-      <w:r>
-        <w:t>continuous</w:t>
+        <w:t xml:space="preserve"> and turn on Battery supply</w:t>
       </w:r>
       <w:bookmarkStart w:id="0" w:name="_GoBack"/>
       <w:bookmarkEnd w:id="0"/>
       <w:r>
-        <w:t xml:space="preserve"> 10x 7 foot vinyl cloth cemetery backdrop such as </w:t>
-      </w:r>
-      <w:r>
-        <w:br/>
+        <w:t xml:space="preserve">.  In 2020 had forgotten to do this for the first few </w:t>
+      </w:r>
+      <w:proofErr w:type="spellStart"/>
+      <w:r>
+        <w:t>TOTers</w:t>
+      </w:r>
+      <w:proofErr w:type="spellEnd"/>
+      <w:r>
+        <w:t xml:space="preserve"> and they couldn’t hear me talk.</w:t>
+      </w:r>
+      <w:r>
+        <w:t xml:space="preserve">  Do dry run as should be able to hear from the headphones connected to mic on prop.</w:t>
+      </w:r>
+    </w:p>
+    <w:p>
+      <w:pPr>
+        <w:pStyle w:val="ListParagraph"/>
+        <w:numPr>
+          <w:ilvl w:val="0"/>
+          <w:numId w:val="1"/>
+        </w:numPr>
+      </w:pPr>
+      <w:r>
+        <w:t xml:space="preserve">When using ISPY, the </w:t>
+      </w:r>
+      <w:proofErr w:type="spellStart"/>
+      <w:r>
+        <w:t>foscam</w:t>
+      </w:r>
+      <w:proofErr w:type="spellEnd"/>
+      <w:r>
+        <w:t xml:space="preserve"> </w:t>
+      </w:r>
+      <w:r>
+        <w:t xml:space="preserve">audio </w:t>
+      </w:r>
+      <w:r>
+        <w:t>and</w:t>
+      </w:r>
+      <w:r>
+        <w:t xml:space="preserve"> video </w:t>
+      </w:r>
+      <w:r>
+        <w:t>stream</w:t>
+      </w:r>
+      <w:r>
+        <w:t xml:space="preserve">s </w:t>
+      </w:r>
+      <w:r>
+        <w:t>should</w:t>
+      </w:r>
+      <w:r>
+        <w:t xml:space="preserve"> both be </w:t>
+      </w:r>
+      <w:r>
+        <w:t xml:space="preserve">accessed </w:t>
+      </w:r>
+      <w:r>
+        <w:t>by using http://192.168.1.30:8091/videostream.asf?user=admin&amp;</w:t>
+      </w:r>
+      <w:r>
+        <w:t xml:space="preserve">pwd=fozziegmbrr3 </w:t>
+      </w:r>
+      <w:r>
+        <w:t xml:space="preserve">(for the microphone ISP </w:t>
+      </w:r>
+      <w:r>
+        <w:t>setting and video recording setting</w:t>
+      </w:r>
+      <w:r>
+        <w:t>)</w:t>
+      </w:r>
+      <w:r>
+        <w:t xml:space="preserve"> </w:t>
+      </w:r>
+      <w:r>
+        <w:t xml:space="preserve">while the video only </w:t>
+      </w:r>
+      <w:r>
+        <w:t xml:space="preserve">stream </w:t>
+      </w:r>
+      <w:r>
+        <w:t>is</w:t>
+      </w:r>
+      <w:r>
+        <w:t xml:space="preserve"> </w:t>
       </w:r>
       <w:hyperlink r:id="rId5" w:history="1">
         <w:r>
           <w:rPr>
             <w:rStyle w:val="Hyperlink"/>
           </w:rPr>
-          <w:t>https://www.amazon.com/Loccor-Graveyard-Backdrop-Halloween-Decorations/dp/B098S844NR</w:t>
+          <w:t>http://192.168.1.30:8091/videostream.cgi?user=admin&amp;pwd=fozziegmbrr3</w:t>
         </w:r>
       </w:hyperlink>
       <w:r>
+        <w:rPr>
+          <w:rStyle w:val="Hyperlink"/>
+        </w:rPr>
+        <w:t xml:space="preserve"> but it can’t be paired with a mic to get audio for some reason</w:t>
+      </w:r>
+      <w:r>
+        <w:t xml:space="preserve">,  however both streams seem to </w:t>
+      </w:r>
+      <w:r>
+        <w:t>be delayed by approx. 0.6</w:t>
+      </w:r>
+      <w:r>
+        <w:t xml:space="preserve"> second</w:t>
+      </w:r>
+      <w:r>
+        <w:t>s</w:t>
+      </w:r>
+      <w:r>
+        <w:t xml:space="preserve"> when using .</w:t>
+      </w:r>
+      <w:proofErr w:type="spellStart"/>
+      <w:r>
+        <w:t>asf</w:t>
+      </w:r>
+      <w:proofErr w:type="spellEnd"/>
+      <w:r>
+        <w:t xml:space="preserve"> for both streams</w:t>
+      </w:r>
+      <w:r>
+        <w:t xml:space="preserve"> and things are working correctly</w:t>
+      </w:r>
+      <w:r>
+        <w:t xml:space="preserve">.  Also sometimes the delay </w:t>
+      </w:r>
+      <w:r>
+        <w:t xml:space="preserve">can vary up to </w:t>
+      </w:r>
+      <w:r>
+        <w:t>2.5 seconds</w:t>
+      </w:r>
+      <w:r>
+        <w:t>, and between streams for some reason</w:t>
+      </w:r>
+      <w:proofErr w:type="gramStart"/>
+      <w:r>
+        <w:t xml:space="preserve">, </w:t>
+      </w:r>
+      <w:r>
+        <w:t xml:space="preserve"> but</w:t>
+      </w:r>
+      <w:proofErr w:type="gramEnd"/>
+      <w:r>
+        <w:t xml:space="preserve"> turning the camera offline then on again and activating the listen a few seconds later seems to correct </w:t>
+      </w:r>
+      <w:r>
+        <w:t>this some of the time</w:t>
+      </w:r>
+      <w:r>
+        <w:t>, but still haven’t figured out a full workaround</w:t>
+      </w:r>
+      <w:r>
+        <w:t>.</w:t>
+      </w:r>
+      <w:r>
+        <w:t xml:space="preserve">  For 2023 and before, f</w:t>
+      </w:r>
+      <w:r>
+        <w:t xml:space="preserve">or files that also had prop head camera audio recorded was able to merge the audio from those to the porch camera video using </w:t>
+      </w:r>
+      <w:proofErr w:type="spellStart"/>
+      <w:r>
+        <w:t>Vidmore</w:t>
+      </w:r>
+      <w:proofErr w:type="spellEnd"/>
+      <w:r>
+        <w:t xml:space="preserve"> to extract the audio from the prop head mp4 file to an mp3</w:t>
+      </w:r>
+      <w:proofErr w:type="gramStart"/>
+      <w:r>
+        <w:t>,  then</w:t>
+      </w:r>
+      <w:proofErr w:type="gramEnd"/>
+      <w:r>
+        <w:t xml:space="preserve"> using KAPWING online editor to merge that audio into the porch camera video.</w:t>
+      </w:r>
+      <w:r>
+        <w:t xml:space="preserve">  Note that couldn’t get RTSP to work and it seemed like the </w:t>
+      </w:r>
+      <w:proofErr w:type="spellStart"/>
+      <w:r>
+        <w:t>brower</w:t>
+      </w:r>
+      <w:proofErr w:type="spellEnd"/>
+      <w:r>
+        <w:t xml:space="preserve"> interface did not have RTSP options.</w:t>
+      </w:r>
+    </w:p>
+    <w:p>
+      <w:pPr>
+        <w:pStyle w:val="ListParagraph"/>
+        <w:numPr>
+          <w:ilvl w:val="0"/>
+          <w:numId w:val="1"/>
+        </w:numPr>
+      </w:pPr>
+      <w:r>
+        <w:rPr>
+          <w:b/>
+        </w:rPr>
+        <w:t xml:space="preserve">Remember to turn on tea </w:t>
+      </w:r>
+      <w:r>
+        <w:rPr>
+          <w:b/>
+        </w:rPr>
+        <w:t>candles in front of Gargoyles</w:t>
+      </w:r>
+      <w:r>
+        <w:t xml:space="preserve">. </w:t>
+      </w:r>
+      <w:r>
+        <w:t xml:space="preserve"> Forgot to do this in 2022.</w:t>
+      </w:r>
+    </w:p>
+    <w:p>
+      <w:pPr>
+        <w:pStyle w:val="ListParagraph"/>
+        <w:numPr>
+          <w:ilvl w:val="0"/>
+          <w:numId w:val="1"/>
+        </w:numPr>
+      </w:pPr>
+      <w:r>
+        <w:t>See if there is some way to make a skin cover for the bottom of the mouth to the neck to cover up the servos and make it look better.</w:t>
+      </w:r>
+    </w:p>
+    <w:p>
+      <w:pPr>
+        <w:pStyle w:val="ListParagraph"/>
+        <w:numPr>
+          <w:ilvl w:val="0"/>
+          <w:numId w:val="1"/>
+        </w:numPr>
+      </w:pPr>
+      <w:r>
+        <w:t xml:space="preserve">Note the following no longer seems to be an issue as the </w:t>
+      </w:r>
+      <w:proofErr w:type="spellStart"/>
+      <w:r>
+        <w:t>gobilda</w:t>
+      </w:r>
+      <w:proofErr w:type="spellEnd"/>
+      <w:r>
+        <w:t xml:space="preserve"> servo can hold the head pretty much in its vertical position without power (the </w:t>
+      </w:r>
+      <w:proofErr w:type="spellStart"/>
+      <w:r>
+        <w:t>Hitec</w:t>
+      </w:r>
+      <w:proofErr w:type="spellEnd"/>
+      <w:r>
+        <w:t xml:space="preserve"> couldn’t do that).  Issue was - </w:t>
+      </w:r>
+      <w:r>
+        <w:t xml:space="preserve">See if there is a way to limit the head from completely bending over where the chin hits the neck </w:t>
+      </w:r>
+      <w:proofErr w:type="spellStart"/>
+      <w:proofErr w:type="gramStart"/>
+      <w:r>
+        <w:t>pvc</w:t>
+      </w:r>
+      <w:proofErr w:type="spellEnd"/>
+      <w:proofErr w:type="gramEnd"/>
+      <w:r>
+        <w:t xml:space="preserve"> pipe, when the servos are not powered.</w:t>
+      </w:r>
+      <w:r>
+        <w:t xml:space="preserve">  </w:t>
+      </w:r>
+      <w:r>
+        <w:t xml:space="preserve">When servo class invoked the limits for the servo can be passed.   Currently I set the servo to around 140 degrees before removing power and use a </w:t>
+      </w:r>
+      <w:proofErr w:type="spellStart"/>
+      <w:proofErr w:type="gramStart"/>
+      <w:r>
+        <w:t>pvc</w:t>
+      </w:r>
+      <w:proofErr w:type="spellEnd"/>
+      <w:proofErr w:type="gramEnd"/>
+      <w:r>
+        <w:t xml:space="preserve"> pipe insulator to cushion the mouth hitting the </w:t>
+      </w:r>
+      <w:proofErr w:type="spellStart"/>
+      <w:r>
+        <w:t>pvc</w:t>
+      </w:r>
+      <w:proofErr w:type="spellEnd"/>
+      <w:r>
+        <w:t xml:space="preserve"> pipe when power is removed.   That works as long as I remove mouth power before removing any other servo power.  May be able to have a limit tab right at the servo hub an</w:t>
+      </w:r>
+      <w:r>
+        <w:t>d servo block to do this instead so don’t have to worry about power removal sequence as much</w:t>
+      </w:r>
+      <w:r>
+        <w:t xml:space="preserve">. </w:t>
+      </w:r>
+    </w:p>
+    <w:p>
+      <w:pPr>
+        <w:pStyle w:val="ListParagraph"/>
+        <w:numPr>
+          <w:ilvl w:val="0"/>
+          <w:numId w:val="1"/>
+        </w:numPr>
+      </w:pPr>
+      <w:r>
+        <w:t xml:space="preserve">Have light shining </w:t>
+      </w:r>
+      <w:r>
+        <w:t xml:space="preserve">on the </w:t>
+      </w:r>
+      <w:r>
+        <w:t xml:space="preserve">vampire </w:t>
+      </w:r>
+      <w:r>
+        <w:t>prop itself</w:t>
+      </w:r>
+      <w:r>
+        <w:t xml:space="preserve"> to make it more visible as </w:t>
+      </w:r>
+      <w:r>
+        <w:t xml:space="preserve">taller </w:t>
+      </w:r>
+      <w:r>
+        <w:t xml:space="preserve">people can stand in the way of the porch light </w:t>
+      </w:r>
+      <w:r>
+        <w:t>which</w:t>
+      </w:r>
+      <w:r>
+        <w:t xml:space="preserve"> is the only light on it now.</w:t>
+      </w:r>
+    </w:p>
+    <w:p>
+      <w:pPr>
+        <w:pStyle w:val="ListParagraph"/>
+        <w:numPr>
+          <w:ilvl w:val="0"/>
+          <w:numId w:val="1"/>
+        </w:numPr>
+      </w:pPr>
+      <w:r>
+        <w:t xml:space="preserve">Last time used base </w:t>
+      </w:r>
+      <w:r>
+        <w:t>had a problem trying to fit the prop into it and ended up not using it?</w:t>
+      </w:r>
+      <w:r>
+        <w:t xml:space="preserve">  Will need this working if want to use back up/down.</w:t>
+      </w:r>
+    </w:p>
+    <w:p>
+      <w:pPr>
+        <w:pStyle w:val="ListParagraph"/>
+        <w:numPr>
+          <w:ilvl w:val="0"/>
+          <w:numId w:val="1"/>
+        </w:numPr>
+      </w:pPr>
+      <w:r>
+        <w:t>Currently have quick connect disconnect at the prop itself so end up rolling up the wire/cable from prop to controller board, putting it on the board and transporting it with the controller board to the dining room and then unrolling the wire and cable and reconnecti</w:t>
+      </w:r>
+      <w:r>
+        <w:t>ng it.  That seemed to work ok although it’s laborious matching up the connections and they can get tangled up.  Possibly have them taped into a line from left to right (both on</w:t>
+      </w:r>
+      <w:r>
+        <w:t xml:space="preserve"> the</w:t>
+      </w:r>
+      <w:r>
+        <w:t xml:space="preserve"> from the prop </w:t>
+      </w:r>
+      <w:r>
+        <w:t xml:space="preserve">side </w:t>
+      </w:r>
+      <w:r>
+        <w:t xml:space="preserve">and </w:t>
+      </w:r>
+      <w:r>
+        <w:t xml:space="preserve">then on a separate one for the </w:t>
+      </w:r>
+      <w:r>
+        <w:t>to the prop</w:t>
+      </w:r>
+      <w:r>
+        <w:t xml:space="preserve"> side</w:t>
+      </w:r>
+      <w:r>
+        <w:t xml:space="preserve">) to help this.  Also the much less flexible </w:t>
+      </w:r>
+      <w:r>
+        <w:lastRenderedPageBreak/>
+        <w:t>underground wiring needs to be replaced with the flexible servo wires to make it more manageable.  Ideally a single circular connector</w:t>
+      </w:r>
+      <w:r>
+        <w:t xml:space="preserve"> for all the wires</w:t>
+      </w:r>
+      <w:r>
+        <w:t xml:space="preserve"> would be great as you have one connector to connect/disconnect.</w:t>
+      </w:r>
+    </w:p>
+    <w:p>
+      <w:pPr>
+        <w:pStyle w:val="ListParagraph"/>
+        <w:numPr>
+          <w:ilvl w:val="0"/>
+          <w:numId w:val="1"/>
+        </w:numPr>
+      </w:pPr>
+      <w:r>
+        <w:t xml:space="preserve">Did add </w:t>
+      </w:r>
+      <w:r>
+        <w:t>blocking capacitor to receive audio from prop before it goes to the Heads</w:t>
+      </w:r>
+      <w:r>
+        <w:t xml:space="preserve">et headphone which </w:t>
+      </w:r>
+      <w:r>
+        <w:t>helped overdrive of speaker when headset volume control turned way up</w:t>
+      </w:r>
+    </w:p>
+    <w:p>
+      <w:pPr>
+        <w:pStyle w:val="ListParagraph"/>
+        <w:numPr>
+          <w:ilvl w:val="0"/>
+          <w:numId w:val="1"/>
+        </w:numPr>
+        <w:rPr>
+          <w:b/>
+          <w:highlight w:val="yellow"/>
+        </w:rPr>
+      </w:pPr>
+      <w:r>
+        <w:t xml:space="preserve">Use of </w:t>
+      </w:r>
+      <w:r>
+        <w:t xml:space="preserve">quaternions </w:t>
+      </w:r>
+      <w:r>
+        <w:t xml:space="preserve">instead of Euler angles </w:t>
+      </w:r>
+      <w:r>
+        <w:t xml:space="preserve">and then converting to Euler angles didn’t seem to help much in the arm IMUs where pitch can go wonky when </w:t>
+      </w:r>
+      <w:r>
+        <w:t>Roll</w:t>
+      </w:r>
+      <w:r>
+        <w:t xml:space="preserve"> is above 85 </w:t>
+      </w:r>
+      <w:proofErr w:type="spellStart"/>
+      <w:r>
+        <w:t>deg</w:t>
+      </w:r>
+      <w:proofErr w:type="spellEnd"/>
+      <w:r>
+        <w:t xml:space="preserve"> but need to investigate this more</w:t>
+      </w:r>
+      <w:r>
+        <w:t xml:space="preserve">. </w:t>
+      </w:r>
+      <w:r>
+        <w:t xml:space="preserve"> </w:t>
+      </w:r>
+      <w:r>
+        <w:t xml:space="preserve">In the Adafruit_bno055 class there is code </w:t>
+      </w:r>
+      <w:r>
+        <w:t xml:space="preserve">that has special case when </w:t>
+      </w:r>
+      <w:proofErr w:type="gramStart"/>
+      <w:r>
+        <w:t xml:space="preserve">roll </w:t>
+      </w:r>
+      <w:r>
+        <w:t xml:space="preserve"> is</w:t>
+      </w:r>
+      <w:proofErr w:type="gramEnd"/>
+      <w:r>
+        <w:t xml:space="preserve"> 90 degrees so that </w:t>
+      </w:r>
+      <w:r>
+        <w:t>pitch</w:t>
+      </w:r>
+      <w:r>
+        <w:t xml:space="preserve"> is always</w:t>
+      </w:r>
+      <w:r>
+        <w:t xml:space="preserve"> set as 0 and yaw works as is, but that did not seem to help.  </w:t>
+      </w:r>
+      <w:r>
+        <w:t>The basic problem is at certain p</w:t>
+      </w:r>
+      <w:r>
+        <w:t>oints of the arm position (roll</w:t>
+      </w:r>
+      <w:r>
+        <w:t xml:space="preserve"> </w:t>
+      </w:r>
+      <w:r>
+        <w:t xml:space="preserve">at or close to </w:t>
+      </w:r>
+      <w:r>
+        <w:t xml:space="preserve">90 </w:t>
+      </w:r>
+      <w:proofErr w:type="spellStart"/>
+      <w:r>
+        <w:t>deg</w:t>
+      </w:r>
+      <w:proofErr w:type="spellEnd"/>
+      <w:r>
+        <w:t xml:space="preserve">), moving just a little off the position can cause the </w:t>
+      </w:r>
+      <w:r>
+        <w:t>pitch</w:t>
+      </w:r>
+      <w:r>
+        <w:t xml:space="preserve"> to change drastically </w:t>
+      </w:r>
+      <w:r>
+        <w:t>to move to this</w:t>
+      </w:r>
+      <w:r>
+        <w:t xml:space="preserve"> new </w:t>
+      </w:r>
+      <w:r>
+        <w:t xml:space="preserve">slightly different </w:t>
+      </w:r>
+      <w:r>
+        <w:t xml:space="preserve">position because </w:t>
+      </w:r>
+      <w:r>
+        <w:t xml:space="preserve">yaw and pitch </w:t>
+      </w:r>
+      <w:r>
+        <w:t>do the same thing at</w:t>
+      </w:r>
+      <w:r>
+        <w:t xml:space="preserve"> 90 </w:t>
+      </w:r>
+      <w:proofErr w:type="spellStart"/>
+      <w:r>
+        <w:t>deg</w:t>
+      </w:r>
+      <w:proofErr w:type="spellEnd"/>
+      <w:r>
+        <w:t xml:space="preserve"> roll</w:t>
+      </w:r>
+      <w:r>
+        <w:t>.</w:t>
+      </w:r>
+      <w:r>
+        <w:t xml:space="preserve">  </w:t>
+      </w:r>
+      <w:r>
+        <w:t xml:space="preserve">We do </w:t>
+      </w:r>
+      <w:r>
+        <w:t xml:space="preserve">limit the use of  IMU roll angles over 85 degrees (prop stays where </w:t>
+      </w:r>
+      <w:r>
+        <w:t>it is until go back into range) but we still could get this small ch</w:t>
+      </w:r>
+      <w:r>
+        <w:t>ange causing large change issue in the IMU when we go back into range.</w:t>
+      </w:r>
+      <w:r>
+        <w:t xml:space="preserve"> </w:t>
+      </w:r>
+      <w:r>
+        <w:t xml:space="preserve">One </w:t>
+      </w:r>
+      <w:r>
+        <w:t>possible solution to avoid getting the IMU into these weird range singularities is to have two IMUs where one is offset by say 45 degrees by pitch, and by roll, and then the software determines which one to use (the one not in a singularity range) and calculates the actual angles of the arm/elbow direction and roll if the offset one is being used</w:t>
+      </w:r>
+      <w:r>
+        <w:t>.</w:t>
+      </w:r>
+      <w:r>
+        <w:t xml:space="preserve">   </w:t>
+      </w:r>
+      <w:r>
+        <w:t xml:space="preserve">Even if used quaternions it probably won’t help as the servos are arranged as yaw, </w:t>
+      </w:r>
+      <w:proofErr w:type="gramStart"/>
+      <w:r>
+        <w:t>pitch ,</w:t>
+      </w:r>
+      <w:proofErr w:type="gramEnd"/>
+      <w:r>
+        <w:t xml:space="preserve"> roll anyway.  Possibly the only saving grace is that the arm probably moves fast enough in most cases to smooth out most of these discontinuities. </w:t>
+      </w:r>
+      <w:r>
         <w:br/>
+        <w:t xml:space="preserve">In 2024 reordered the servos on the arm so it is yaw, pitch , roll now instead of yaw , roll, pitch as the </w:t>
+      </w:r>
+      <w:proofErr w:type="spellStart"/>
+      <w:r>
+        <w:t>euler</w:t>
+      </w:r>
+      <w:proofErr w:type="spellEnd"/>
+      <w:r>
+        <w:t xml:space="preserve"> angles from the IMUs assume the yaw, pitch, roll order.  So now the prop arm follows the user arm movements much better. The resulting reordering didn’t make the shoulder </w:t>
+      </w:r>
+      <w:r>
+        <w:t xml:space="preserve">physically </w:t>
+      </w:r>
+      <w:r>
+        <w:t xml:space="preserve">much bigger.  The skeleton arm itself is a bit longer due to this reordering </w:t>
+      </w:r>
+      <w:r>
+        <w:t>(maybe 1.5 inches) but still get reasonable speed from the servos</w:t>
+      </w:r>
+      <w:r>
+        <w:t>.</w:t>
+      </w:r>
+      <w:r>
+        <w:t xml:space="preserve">  Also using vector angle calculation between forearm and arm IMU Euler vectors to get elbow angle.</w:t>
       </w:r>
       <w:r>
         <w:br/>
       </w:r>
-      <w:hyperlink r:id="rId6" w:history="1">
-        <w:r>
-          <w:rPr>
-            <w:rStyle w:val="Hyperlink"/>
-          </w:rPr>
-          <w:t>https://www.amazon.com/dp/B095YRYB96/ref=sspa_dk_detail_2?pd_rd_i=B095YRYB96&amp;pd_rd_w=04VaH&amp;content-id=amzn1.sym.88097cb9-5064-44ef-891b-abfacbc1c44b&amp;pf_rd_p=88097cb9-5064-44ef-891b-abfacbc1c44b&amp;pf_rd_r=35X58NKT1CV5SA35M84T&amp;pd_rd_wg=Rv3X6&amp;pd_rd_r=6e099147-6fd3-4b7e-8cf8-1a69a7ca5e4a&amp;s=photo&amp;sp_csd=d2lkZ2V0TmFtZT1zcF9kZXRhaWw&amp;smid=A3J9DAWL4NPTV8&amp;th=1</w:t>
-        </w:r>
-      </w:hyperlink>
-      <w:r>
-        <w:br/>
-      </w:r>
-      <w:r>
-        <w:br/>
-      </w:r>
-      <w:r>
-        <w:t>https://www.amazon.com/Laeacco-Halloween-Photography-Background-Wilderness/dp/B07F1G3ND3/ref=sxin_16_pa_sp_search_thematic_sspa?content-id=amzn1.sym.4e7a2229-074e-44de-95c4-9fd858f46295%3Aamzn1.sym.4e7a2229-074e-44de-95c4-9fd858f46295&amp;cv_ct_cx=halloween%2Bbackdrop%2B12x8&amp;keywords=halloween%2Bbackdrop%2B12x8&amp;pd_rd_i=B07F1G3ND3&amp;pd_rd_r=c794be73-074c-4c0b-a626-b07e3f18cfed&amp;pd_rd_w=GGp7D&amp;pd_rd_wg=rWiGV&amp;pf_rd_p=4e7a2229-074e-44de-95c4-9fd858f46295&amp;pf_rd_r=5K1CVZJ34EMKHCARZ2MX&amp;qid=1668645378&amp;sr=1-1-a73d1c8c-2fd2-4f19-aa41-2df022bcb241-spons&amp;sp_csd=d2lkZ2V0TmFtZT1zcF9zZWFyY2hfdGhlbWF0aWM&amp;smid=A11FDV814LEP7Z&amp;th=1</w:t>
+    </w:p>
+    <w:p>
+      <w:pPr>
+        <w:pStyle w:val="ListParagraph"/>
+        <w:numPr>
+          <w:ilvl w:val="0"/>
+          <w:numId w:val="1"/>
+        </w:numPr>
+      </w:pPr>
+      <w:r>
+        <w:t>Added servos to arm and elb</w:t>
+      </w:r>
+      <w:r>
+        <w:t>ow and that worked out well</w:t>
+      </w:r>
+      <w:r>
+        <w:t xml:space="preserve"> (2021)</w:t>
+      </w:r>
+      <w:r>
+        <w:t xml:space="preserve">.  </w:t>
+      </w:r>
+      <w:proofErr w:type="spellStart"/>
+      <w:r>
+        <w:t>GoBilda</w:t>
+      </w:r>
+      <w:proofErr w:type="spellEnd"/>
+      <w:r>
+        <w:t xml:space="preserve"> servos had enough</w:t>
+      </w:r>
+      <w:r>
+        <w:t xml:space="preserve"> torque and speed to do the job and are dead quiet when holding a position even when under load.</w:t>
+      </w:r>
+    </w:p>
+    <w:p>
+      <w:pPr>
+        <w:pStyle w:val="ListParagraph"/>
+        <w:numPr>
+          <w:ilvl w:val="0"/>
+          <w:numId w:val="1"/>
+        </w:numPr>
+      </w:pPr>
+      <w:proofErr w:type="spellStart"/>
+      <w:r>
+        <w:t>GoBilda</w:t>
+      </w:r>
+      <w:proofErr w:type="spellEnd"/>
+      <w:r>
+        <w:t xml:space="preserve"> servo for the head nod worked great (2022) as it was dead quiet when holding position.  Ran it at 6 volts and speed seemed to be fine but try it at 7.4 volts to see if it is any quicker when bringing up head from looking down position</w:t>
+      </w:r>
+    </w:p>
+    <w:p>
+      <w:pPr>
+        <w:pStyle w:val="ListParagraph"/>
+        <w:numPr>
+          <w:ilvl w:val="0"/>
+          <w:numId w:val="1"/>
+        </w:numPr>
+      </w:pPr>
+      <w:r>
+        <w:t xml:space="preserve">Using an adjustable arm brace </w:t>
+      </w:r>
+      <w:r>
+        <w:t>with attached IMU for the arm, and one for the forearm</w:t>
+      </w:r>
+      <w:r>
+        <w:t>.</w:t>
+      </w:r>
+      <w:r>
+        <w:t xml:space="preserve">  It is a bit restrictive but seems to be the best way to do this to avoid muscle movements causing significant unwanted movements of an IMU</w:t>
+      </w:r>
+      <w:r>
+        <w:t xml:space="preserve"> that is directly connected to the arm/forearm</w:t>
+      </w:r>
+      <w:r>
+        <w:t xml:space="preserve">.  The brace </w:t>
+      </w:r>
+      <w:r>
+        <w:t>seems to filter these out</w:t>
+      </w:r>
+      <w:r>
+        <w:t>.  The brace is also easy to slip on and off.</w:t>
+      </w:r>
+      <w:r>
+        <w:t xml:space="preserve">  </w:t>
+      </w:r>
+      <w:r>
+        <w:t>Best position of the brace is with the u</w:t>
+      </w:r>
+      <w:r>
+        <w:t xml:space="preserve">pper strap of the brace </w:t>
+      </w:r>
+      <w:r>
+        <w:t xml:space="preserve">up on the arm as far as possible past the biceps and </w:t>
+      </w:r>
+      <w:r>
+        <w:t>pretty much right at the edge of</w:t>
+      </w:r>
+      <w:r>
+        <w:t xml:space="preserve"> the arm pit</w:t>
+      </w:r>
+      <w:r>
+        <w:t>.</w:t>
+      </w:r>
+    </w:p>
+    <w:p>
+      <w:pPr>
+        <w:pStyle w:val="ListParagraph"/>
+        <w:numPr>
+          <w:ilvl w:val="0"/>
+          <w:numId w:val="1"/>
+        </w:numPr>
+      </w:pPr>
+      <w:r>
+        <w:t>See if there is a better way to get mouth IMU held on.   Currently use scaling as the mouth moves very little when talking.  Also when head is nodded down the mouth seems to open less.  Also check to see if need to use the vector angle calculation instead of just diff between head and mouth pitches although seems like pitch difference should work.</w:t>
+      </w:r>
+    </w:p>
+    <w:p>
+      <w:pPr>
+        <w:pStyle w:val="ListParagraph"/>
+        <w:numPr>
+          <w:ilvl w:val="0"/>
+          <w:numId w:val="1"/>
+        </w:numPr>
+      </w:pPr>
+      <w:r>
+        <w:lastRenderedPageBreak/>
+        <w:t>New 2023 vinyl cloth printed cemetery backdrop looks good. Replaced the plastic 3 panel one.</w:t>
+      </w:r>
+    </w:p>
+    <w:p>
+      <w:proofErr w:type="gramStart"/>
+      <w:r>
+        <w:t>Enhancements  -</w:t>
+      </w:r>
+      <w:proofErr w:type="gramEnd"/>
+      <w:r>
+        <w:t xml:space="preserve">   </w:t>
+      </w:r>
+    </w:p>
+    <w:p>
+      <w:pPr>
+        <w:pStyle w:val="ListParagraph"/>
+        <w:numPr>
+          <w:ilvl w:val="0"/>
+          <w:numId w:val="2"/>
+        </w:numPr>
+      </w:pPr>
+      <w:r>
+        <w:t xml:space="preserve">See if using some type of motor instead of the </w:t>
+      </w:r>
+      <w:r>
+        <w:t xml:space="preserve">air cylinder would work for back up/down as it would be easier to control </w:t>
+      </w:r>
+      <w:r>
+        <w:t>the stopping speed than the elastic cord mechanism we have now with the air cylinder.</w:t>
+      </w:r>
+      <w:r>
+        <w:t xml:space="preserve">  The only issue would be the speed </w:t>
+      </w:r>
+      <w:r>
+        <w:t>it could achieve</w:t>
+      </w:r>
+      <w:r>
+        <w:t xml:space="preserve"> and the to</w:t>
+      </w:r>
+      <w:r>
+        <w:t>r</w:t>
+      </w:r>
+      <w:r>
+        <w:t xml:space="preserve">que it can </w:t>
+      </w:r>
+      <w:proofErr w:type="gramStart"/>
+      <w:r>
+        <w:t xml:space="preserve">produce </w:t>
+      </w:r>
+      <w:r>
+        <w:t xml:space="preserve"> (</w:t>
+      </w:r>
+      <w:proofErr w:type="gramEnd"/>
+      <w:r>
+        <w:t>has to be at least as quick as the pneumatic cylinder)</w:t>
+      </w:r>
+      <w:r>
+        <w:t>.  Or if there is a way to more accurately slow down the pneumatic cylinder at the end points.</w:t>
+      </w:r>
+      <w:r>
+        <w:t xml:space="preserve">  Or could use proportional valve controllers or possibly servos hooked to valve controller and Arduin</w:t>
+      </w:r>
+      <w:r>
+        <w:t>o PIDs (proportional integral</w:t>
+      </w:r>
+      <w:r>
+        <w:t xml:space="preserve"> derivative) control using feedback of the position the cylinder is at  (haunt forum has posts on this in the pneumatics forum)</w:t>
+      </w:r>
+    </w:p>
+    <w:p>
+      <w:pPr>
+        <w:pStyle w:val="ListParagraph"/>
+        <w:numPr>
+          <w:ilvl w:val="0"/>
+          <w:numId w:val="2"/>
+        </w:numPr>
+      </w:pPr>
+      <w:r>
+        <w:t>Update code so that player registered devices override interactive prop device movement when player is playing.  This allows playing short mouth and audio sequences during interactive prop movements (like a scream from the mouth).</w:t>
+      </w:r>
+    </w:p>
+    <w:p>
+      <w:pPr>
+        <w:pStyle w:val="ListParagraph"/>
+        <w:numPr>
+          <w:ilvl w:val="0"/>
+          <w:numId w:val="2"/>
+        </w:numPr>
+      </w:pPr>
+      <w:r>
+        <w:t xml:space="preserve">See about having voice activated mouth control option.  </w:t>
+      </w:r>
+      <w:r>
+        <w:t xml:space="preserve">Purchased an </w:t>
+      </w:r>
+      <w:r>
+        <w:t xml:space="preserve">audio level board, see if </w:t>
+      </w:r>
+      <w:proofErr w:type="gramStart"/>
+      <w:r>
+        <w:t>can use amp</w:t>
+      </w:r>
+      <w:proofErr w:type="gramEnd"/>
+      <w:r>
+        <w:t xml:space="preserve"> output </w:t>
+      </w:r>
+      <w:r>
+        <w:t xml:space="preserve">of it </w:t>
+      </w:r>
+      <w:r>
+        <w:t xml:space="preserve">in some manner instead of connecting off LEDs on that audio level board for audio level.  The audio needs to have enough release </w:t>
+      </w:r>
+      <w:r>
+        <w:t xml:space="preserve">time </w:t>
+      </w:r>
+      <w:r>
+        <w:t>to hold the level so that the Arduino is not taxed sampling that audio level.</w:t>
+      </w:r>
+    </w:p>
+    <w:p>
+      <w:pPr>
+        <w:pStyle w:val="ListParagraph"/>
+        <w:numPr>
+          <w:ilvl w:val="0"/>
+          <w:numId w:val="2"/>
+        </w:numPr>
+      </w:pPr>
+      <w:r>
+        <w:t xml:space="preserve">Make LED eye brightness controllable.  Either use </w:t>
+      </w:r>
+      <w:proofErr w:type="spellStart"/>
+      <w:r>
+        <w:t>DtoA</w:t>
+      </w:r>
+      <w:proofErr w:type="spellEnd"/>
+      <w:r>
+        <w:t xml:space="preserve"> ou</w:t>
+      </w:r>
+      <w:r>
+        <w:t>tput or pulsed width modulation although use of PWM reduces max number of servos can have connected.</w:t>
+      </w:r>
+    </w:p>
+    <w:p>
+      <w:pPr>
+        <w:pStyle w:val="ListParagraph"/>
+        <w:numPr>
+          <w:ilvl w:val="0"/>
+          <w:numId w:val="2"/>
+        </w:numPr>
+      </w:pPr>
+      <w:r>
+        <w:t>See if can also have the prop audio go to the loud speakers (although the prop speaker did seem to be loud enough)</w:t>
+      </w:r>
+    </w:p>
+    <w:p>
+      <w:pPr>
+        <w:pStyle w:val="ListParagraph"/>
+        <w:numPr>
+          <w:ilvl w:val="0"/>
+          <w:numId w:val="2"/>
+        </w:numPr>
+      </w:pPr>
+      <w:r>
+        <w:t>See if there is a way to cover/hide the shoulder servos.</w:t>
+      </w:r>
+    </w:p>
+    <w:p>
+      <w:pPr>
+        <w:pStyle w:val="ListParagraph"/>
+        <w:numPr>
+          <w:ilvl w:val="0"/>
+          <w:numId w:val="2"/>
+        </w:numPr>
+      </w:pPr>
+      <w:proofErr w:type="spellStart"/>
+      <w:r>
+        <w:t>GoBilda</w:t>
+      </w:r>
+      <w:proofErr w:type="spellEnd"/>
+      <w:r>
+        <w:t xml:space="preserve"> servo for the head nod worked great (2022) as it was dead quiet when holding position.  Ran it at 6 volts and speed seemed to be fine but try it at 7.4 volts to see if it is any quicker when bringing up head from looking down position</w:t>
+      </w:r>
+    </w:p>
+    <w:p>
+      <w:pPr>
+        <w:pStyle w:val="ListParagraph"/>
+        <w:numPr>
+          <w:ilvl w:val="0"/>
+          <w:numId w:val="2"/>
+        </w:numPr>
+      </w:pPr>
+      <w:r>
+        <w:t>See about using battery on Gargoyles to light up LED eyes.</w:t>
       </w:r>
     </w:p>
     <w:p/>
@@ -1134,10 +1525,127 @@
         <w:t xml:space="preserve"> to look/move closer to vampire, then triggered the player manually when they were.  Worked pretty good although may want to add this “Over hear” audio to the player recording (maybe two times) so it’s automatically done when the sequence is played.</w:t>
       </w:r>
       <w:r>
-        <w:t xml:space="preserve">  Did not use synchronized operation that year although dry run of it worked fine (except need to get arm/elbow IMUs working on actual arm/elbow instead of simulated arm/elbow wood hinge).</w:t>
+        <w:t xml:space="preserve">  Did not use synchronized operation that year although dry run of it worked fine (except need to get arm/elbow IMUs working on actual arm/elbow </w:t>
+      </w:r>
+      <w:r>
+        <w:lastRenderedPageBreak/>
+        <w:t>instead of simulated arm/elbow wood hinge).</w:t>
       </w:r>
       <w:r>
         <w:t xml:space="preserve">  Also remove the short little movement of the arm at the start to make the prop dead still till it makes its movement.</w:t>
+      </w:r>
+    </w:p>
+    <w:p/>
+    <w:p>
+      <w:r>
+        <w:t xml:space="preserve">2023 </w:t>
+      </w:r>
+      <w:proofErr w:type="gramStart"/>
+      <w:r>
+        <w:t>-  38</w:t>
+      </w:r>
+      <w:proofErr w:type="gramEnd"/>
+      <w:r>
+        <w:t xml:space="preserve"> degree at 5pm, very windy (although wind from NW so didn’t affect setup much).  Count 49 </w:t>
+      </w:r>
+      <w:proofErr w:type="spellStart"/>
+      <w:r>
+        <w:t>TOTers</w:t>
+      </w:r>
+      <w:proofErr w:type="spellEnd"/>
+      <w:r>
+        <w:t xml:space="preserve">. .  Also used Mic to whisper “Over hear” to get </w:t>
+      </w:r>
+      <w:proofErr w:type="spellStart"/>
+      <w:r>
+        <w:t>TOTers</w:t>
+      </w:r>
+      <w:proofErr w:type="spellEnd"/>
+      <w:r>
+        <w:t xml:space="preserve"> to look/move closer to vampire, then triggered the player manually when they were, and worked pretty </w:t>
+      </w:r>
+      <w:proofErr w:type="gramStart"/>
+      <w:r>
+        <w:t>good</w:t>
+      </w:r>
+      <w:proofErr w:type="gramEnd"/>
+      <w:r>
+        <w:t xml:space="preserve">.  Prior suggestion of putting that Over Here in the audio file is if people don’t hear it or lag looking over and miss the prop movement.  </w:t>
+      </w:r>
+      <w:r>
+        <w:t>Di</w:t>
+      </w:r>
+      <w:r>
+        <w:t>d use interactive operation on one scare and it worked good (only head and mouth</w:t>
+      </w:r>
+      <w:proofErr w:type="gramStart"/>
+      <w:r>
+        <w:t>,  not</w:t>
+      </w:r>
+      <w:proofErr w:type="gramEnd"/>
+      <w:r>
+        <w:t xml:space="preserve"> arm).  Did </w:t>
+      </w:r>
+      <w:proofErr w:type="gramStart"/>
+      <w:r>
+        <w:t>not  remove</w:t>
+      </w:r>
+      <w:proofErr w:type="gramEnd"/>
+      <w:r>
+        <w:t xml:space="preserve"> the short little movement of the arm at the start as it kind of draws the kids over to as well.</w:t>
+      </w:r>
+    </w:p>
+    <w:p>
+      <w:r>
+        <w:t xml:space="preserve">Had bought </w:t>
+      </w:r>
+      <w:proofErr w:type="spellStart"/>
+      <w:r>
+        <w:t>qty</w:t>
+      </w:r>
+      <w:proofErr w:type="spellEnd"/>
+      <w:r>
+        <w:t xml:space="preserve"> two of  18 full size candy bar boxes  (Hershey, KitKat, </w:t>
+      </w:r>
+      <w:proofErr w:type="spellStart"/>
+      <w:r>
+        <w:t>Reeses</w:t>
+      </w:r>
+      <w:proofErr w:type="spellEnd"/>
+      <w:r>
+        <w:t xml:space="preserve">),  </w:t>
+      </w:r>
+      <w:proofErr w:type="spellStart"/>
+      <w:r>
+        <w:t>qty</w:t>
+      </w:r>
+      <w:proofErr w:type="spellEnd"/>
+      <w:r>
+        <w:t xml:space="preserve"> two of  12 count popcorn ball bags,  1 mini Hershey bar bag,  1 min </w:t>
+      </w:r>
+      <w:proofErr w:type="spellStart"/>
+      <w:r>
+        <w:t>Reeses</w:t>
+      </w:r>
+      <w:proofErr w:type="spellEnd"/>
+      <w:r>
+        <w:t xml:space="preserve"> bag, 1 mini KitKat bag.  Out of that handed </w:t>
+      </w:r>
+      <w:proofErr w:type="gramStart"/>
+      <w:r>
+        <w:t>out  around</w:t>
+      </w:r>
+      <w:proofErr w:type="gramEnd"/>
+      <w:r>
+        <w:t xml:space="preserve"> 30 full size bars,   16 popcorn balls, and a few mini </w:t>
+      </w:r>
+      <w:proofErr w:type="spellStart"/>
+      <w:r>
+        <w:t>Hersheys</w:t>
+      </w:r>
+      <w:proofErr w:type="spellEnd"/>
+      <w:r>
+        <w:t>.</w:t>
       </w:r>
     </w:p>
     <w:sectPr>

</xml_diff>